<commit_message>
Deploying to gh-pages from @ VivekBhat/website-v2@358831d262362917f2282dab359181389da34bd2 🚀
</commit_message>
<xml_diff>
--- a/assets/resume/Resume_Vivek_Bhat.docx
+++ b/assets/resume/Resume_Vivek_Bhat.docx
@@ -183,8 +183,20 @@
             <w:szCs w:val="20"/>
             <w:u w:val="none"/>
           </w:rPr>
-          <w:t>github.com/vivekbhat</w:t>
+          <w:t>github.com/</w:t>
         </w:r>
+        <w:proofErr w:type="spellStart"/>
+        <w:r>
+          <w:rPr>
+            <w:rStyle w:val="Hyperlink"/>
+            <w:color w:val="000000" w:themeColor="text1"/>
+            <w:sz w:val="20"/>
+            <w:szCs w:val="20"/>
+            <w:u w:val="none"/>
+          </w:rPr>
+          <w:t>vivekbhat</w:t>
+        </w:r>
+        <w:proofErr w:type="spellEnd"/>
       </w:hyperlink>
     </w:p>
     <w:p>
@@ -209,22 +221,17 @@
             <w:sz w:val="20"/>
             <w:szCs w:val="20"/>
           </w:rPr>
-          <w:t>lin</w:t>
+          <w:t>linkedin.com/in/</w:t>
         </w:r>
+        <w:proofErr w:type="spellStart"/>
         <w:r>
           <w:rPr>
             <w:sz w:val="20"/>
             <w:szCs w:val="20"/>
           </w:rPr>
-          <w:t>k</w:t>
+          <w:t>vivek-bhat</w:t>
         </w:r>
-        <w:r>
-          <w:rPr>
-            <w:sz w:val="20"/>
-            <w:szCs w:val="20"/>
-          </w:rPr>
-          <w:t>edin.com/in/vivek-bhat</w:t>
-        </w:r>
+        <w:proofErr w:type="spellEnd"/>
       </w:hyperlink>
     </w:p>
     <w:p>
@@ -295,10 +302,13 @@
         <w:jc w:val="both"/>
       </w:pPr>
       <w:r>
-        <w:t xml:space="preserve">Dynamic and certified AWS Solutions Architect and Developer with over </w:t>
-      </w:r>
-      <w:r>
-        <w:t xml:space="preserve">6 </w:t>
+        <w:t>Dynamic and certified AWS Solutions Architect and Developer with over</w:t>
+      </w:r>
+      <w:r>
+        <w:t xml:space="preserve"> 7</w:t>
+      </w:r>
+      <w:r>
+        <w:t xml:space="preserve"> </w:t>
       </w:r>
       <w:r>
         <w:t xml:space="preserve">years of </w:t>
@@ -308,33 +318,6 @@
       </w:r>
       <w:r>
         <w:t xml:space="preserve">experience in spearheading software development projects in globally recognized organizations. </w:t>
-      </w:r>
-      <w:r>
-        <w:rPr>
-          <w:bCs/>
-        </w:rPr>
-        <w:t xml:space="preserve">Recognized </w:t>
-      </w:r>
-      <w:r>
-        <w:t xml:space="preserve">for </w:t>
-      </w:r>
-      <w:r>
-        <w:t>ownership</w:t>
-      </w:r>
-      <w:r>
-        <w:t xml:space="preserve">, </w:t>
-      </w:r>
-      <w:r>
-        <w:t xml:space="preserve">deep dive, </w:t>
-      </w:r>
-      <w:r>
-        <w:t xml:space="preserve">rapid prototyping, and deploying </w:t>
-      </w:r>
-      <w:r>
-        <w:t xml:space="preserve">clean and </w:t>
-      </w:r>
-      <w:r>
-        <w:t>robust software solutions aligned with Agile methodologies.</w:t>
       </w:r>
     </w:p>
     <w:p>
@@ -394,22 +377,19 @@
         <w:t>, Java</w:t>
       </w:r>
       <w:r>
-        <w:t xml:space="preserve">Script, </w:t>
+        <w:t>Script</w:t>
+      </w:r>
+      <w:r>
+        <w:t>, Go</w:t>
+      </w:r>
+      <w:r>
+        <w:t xml:space="preserve">, </w:t>
       </w:r>
       <w:r>
         <w:t xml:space="preserve">TypeScript, Angular, </w:t>
       </w:r>
       <w:r>
-        <w:t xml:space="preserve">Python, </w:t>
-      </w:r>
-      <w:r>
-        <w:t>Flask</w:t>
-      </w:r>
-      <w:r>
-        <w:t>,</w:t>
-      </w:r>
-      <w:r>
-        <w:t xml:space="preserve"> Ansible,</w:t>
+        <w:t>Python, Ansible,</w:t>
       </w:r>
       <w:r>
         <w:t xml:space="preserve"> NodeJS, </w:t>
@@ -419,6 +399,9 @@
       </w:r>
       <w:r>
         <w:t>SQL</w:t>
+      </w:r>
+      <w:r>
+        <w:t>, Terraform</w:t>
       </w:r>
     </w:p>
     <w:p>
@@ -450,19 +433,21 @@
         <w:t>AWS</w:t>
       </w:r>
       <w:r>
-        <w:t>, Azure</w:t>
-      </w:r>
+        <w:t xml:space="preserve">, </w:t>
+      </w:r>
+      <w:r>
+        <w:t xml:space="preserve">Kafka, </w:t>
+      </w:r>
+      <w:proofErr w:type="spellStart"/>
+      <w:r>
+        <w:t>Flink</w:t>
+      </w:r>
+      <w:proofErr w:type="spellEnd"/>
       <w:r>
         <w:t>,</w:t>
       </w:r>
       <w:r>
         <w:t xml:space="preserve"> </w:t>
-      </w:r>
-      <w:r>
-        <w:t xml:space="preserve">Spring Boot, </w:t>
-      </w:r>
-      <w:r>
-        <w:t xml:space="preserve">Rally, </w:t>
       </w:r>
       <w:r>
         <w:t xml:space="preserve">Git, </w:t>
@@ -559,25 +544,30 @@
         <w:ind w:left="0"/>
         <w:jc w:val="both"/>
         <w:rPr>
-          <w:i/>
-          <w:iCs/>
-          <w:sz w:val="24"/>
-          <w:szCs w:val="24"/>
-        </w:rPr>
-      </w:pPr>
-      <w:r>
-        <w:rPr>
-          <w:sz w:val="24"/>
-          <w:szCs w:val="24"/>
-        </w:rPr>
-        <w:t>AMAZON</w:t>
-      </w:r>
-      <w:r>
-        <w:rPr>
-          <w:sz w:val="24"/>
-          <w:szCs w:val="24"/>
-        </w:rPr>
-        <w:t xml:space="preserve">, Software Development Engineer </w:t>
+          <w:sz w:val="24"/>
+          <w:szCs w:val="24"/>
+        </w:rPr>
+      </w:pPr>
+      <w:r>
+        <w:rPr>
+          <w:sz w:val="24"/>
+          <w:szCs w:val="24"/>
+        </w:rPr>
+        <w:t xml:space="preserve">HUGHES, Sr Software </w:t>
+      </w:r>
+      <w:r>
+        <w:rPr>
+          <w:sz w:val="24"/>
+          <w:szCs w:val="24"/>
+        </w:rPr>
+        <w:t xml:space="preserve">Development </w:t>
+      </w:r>
+      <w:r>
+        <w:rPr>
+          <w:sz w:val="24"/>
+          <w:szCs w:val="24"/>
+        </w:rPr>
+        <w:t>Engineer</w:t>
       </w:r>
       <w:r>
         <w:rPr>
@@ -585,7 +575,6 @@
           <w:szCs w:val="24"/>
         </w:rPr>
         <w:tab/>
-        <w:t xml:space="preserve"> </w:t>
       </w:r>
       <w:r>
         <w:rPr>
@@ -607,7 +596,6 @@
           <w:szCs w:val="24"/>
         </w:rPr>
         <w:tab/>
-        <w:t xml:space="preserve">      </w:t>
       </w:r>
       <w:r>
         <w:rPr>
@@ -615,7 +603,6 @@
           <w:szCs w:val="24"/>
         </w:rPr>
         <w:tab/>
-        <w:t xml:space="preserve">     </w:t>
       </w:r>
       <w:r>
         <w:rPr>
@@ -623,21 +610,7 @@
           <w:szCs w:val="24"/>
         </w:rPr>
         <w:tab/>
-        <w:t xml:space="preserve"> </w:t>
-      </w:r>
-      <w:r>
-        <w:rPr>
-          <w:sz w:val="24"/>
-          <w:szCs w:val="24"/>
-        </w:rPr>
-        <w:t>Ju</w:t>
-      </w:r>
-      <w:r>
-        <w:rPr>
-          <w:sz w:val="24"/>
-          <w:szCs w:val="24"/>
-        </w:rPr>
-        <w:t>ne</w:t>
+        <w:t xml:space="preserve">    Nov</w:t>
       </w:r>
       <w:r>
         <w:rPr>
@@ -651,7 +624,7 @@
           <w:sz w:val="24"/>
           <w:szCs w:val="24"/>
         </w:rPr>
-        <w:t>2</w:t>
+        <w:t>3</w:t>
       </w:r>
       <w:r>
         <w:rPr>
@@ -665,69 +638,7 @@
           <w:sz w:val="24"/>
           <w:szCs w:val="24"/>
         </w:rPr>
-        <w:t>Sep 2023</w:t>
-      </w:r>
-    </w:p>
-    <w:p>
-      <w:pPr>
-        <w:pStyle w:val="Heading2"/>
-        <w:spacing w:before="60"/>
-        <w:ind w:left="86"/>
-        <w:rPr>
-          <w:b w:val="0"/>
-          <w:sz w:val="22"/>
-          <w:szCs w:val="22"/>
-        </w:rPr>
-      </w:pPr>
-      <w:r>
-        <w:rPr>
-          <w:sz w:val="22"/>
-          <w:szCs w:val="22"/>
-        </w:rPr>
-        <w:t xml:space="preserve">Project: </w:t>
-      </w:r>
-      <w:r>
-        <w:rPr>
-          <w:b w:val="0"/>
-          <w:bCs w:val="0"/>
-          <w:sz w:val="22"/>
-          <w:szCs w:val="22"/>
-        </w:rPr>
-        <w:t>Amazon</w:t>
-      </w:r>
-      <w:r>
-        <w:rPr>
-          <w:sz w:val="22"/>
-          <w:szCs w:val="22"/>
-        </w:rPr>
-        <w:t xml:space="preserve"> </w:t>
-      </w:r>
-      <w:r>
-        <w:rPr>
-          <w:b w:val="0"/>
-          <w:bCs w:val="0"/>
-          <w:sz w:val="22"/>
-          <w:szCs w:val="22"/>
-        </w:rPr>
-        <w:t>Same</w:t>
-      </w:r>
-      <w:r>
-        <w:rPr>
-          <w:b w:val="0"/>
-          <w:bCs w:val="0"/>
-          <w:sz w:val="22"/>
-          <w:szCs w:val="22"/>
-        </w:rPr>
-        <w:t xml:space="preserve"> </w:t>
-      </w:r>
-      <w:r>
-        <w:rPr>
-          <w:b w:val="0"/>
-          <w:bCs w:val="0"/>
-          <w:sz w:val="22"/>
-          <w:szCs w:val="22"/>
-        </w:rPr>
-        <w:t>Day Store</w:t>
+        <w:t>Present</w:t>
       </w:r>
     </w:p>
     <w:p>
@@ -752,23 +663,7 @@
           <w:sz w:val="22"/>
           <w:szCs w:val="22"/>
         </w:rPr>
-        <w:t xml:space="preserve">Led the architecture, development, and deployment of scalable </w:t>
-      </w:r>
-      <w:r>
-        <w:rPr>
-          <w:b w:val="0"/>
-          <w:sz w:val="22"/>
-          <w:szCs w:val="22"/>
-        </w:rPr>
-        <w:t xml:space="preserve">software solutions </w:t>
-      </w:r>
-      <w:r>
-        <w:rPr>
-          <w:b w:val="0"/>
-          <w:sz w:val="22"/>
-          <w:szCs w:val="22"/>
-        </w:rPr>
-        <w:t>and microservices.</w:t>
+        <w:t>Collaborated with customers to gather requirements, engineer scalable solutions, and deploy and maintain software.</w:t>
       </w:r>
     </w:p>
     <w:p>
@@ -793,7 +688,7 @@
           <w:sz w:val="22"/>
           <w:szCs w:val="22"/>
         </w:rPr>
-        <w:t xml:space="preserve">Pioneered the “Frequently Bought Together” widget, leveraging </w:t>
+        <w:t xml:space="preserve">Reduced AWS infrastructure monitoring costs </w:t>
       </w:r>
       <w:r>
         <w:rPr>
@@ -801,7 +696,7 @@
           <w:sz w:val="22"/>
           <w:szCs w:val="22"/>
         </w:rPr>
-        <w:t>AI/ML models</w:t>
+        <w:t>by 65%</w:t>
       </w:r>
       <w:r>
         <w:rPr>
@@ -813,11 +708,11 @@
       </w:r>
       <w:r>
         <w:rPr>
-          <w:b w:val="0"/>
-          <w:sz w:val="22"/>
-          <w:szCs w:val="22"/>
-        </w:rPr>
-        <w:t>generating</w:t>
+          <w:bCs w:val="0"/>
+          <w:sz w:val="22"/>
+          <w:szCs w:val="22"/>
+        </w:rPr>
+        <w:t>saving over</w:t>
       </w:r>
       <w:r>
         <w:rPr>
@@ -833,27 +728,11 @@
           <w:sz w:val="22"/>
           <w:szCs w:val="22"/>
         </w:rPr>
-        <w:t>over $110K</w:t>
-      </w:r>
-      <w:r>
-        <w:rPr>
-          <w:bCs w:val="0"/>
-          <w:sz w:val="22"/>
-          <w:szCs w:val="22"/>
-        </w:rPr>
-        <w:t xml:space="preserve"> </w:t>
-      </w:r>
-      <w:r>
-        <w:rPr>
-          <w:b w:val="0"/>
-          <w:sz w:val="22"/>
-          <w:szCs w:val="22"/>
-        </w:rPr>
-        <w:t>in revenue</w:t>
-      </w:r>
-      <w:r>
-        <w:rPr>
-          <w:bCs w:val="0"/>
+        <w:t>$4K a month</w:t>
+      </w:r>
+      <w:r>
+        <w:rPr>
+          <w:b w:val="0"/>
           <w:sz w:val="22"/>
           <w:szCs w:val="22"/>
         </w:rPr>
@@ -882,23 +761,57 @@
           <w:sz w:val="22"/>
           <w:szCs w:val="22"/>
         </w:rPr>
-        <w:t xml:space="preserve">Spearheaded the </w:t>
-      </w:r>
-      <w:r>
-        <w:rPr>
-          <w:b w:val="0"/>
-          <w:sz w:val="22"/>
-          <w:szCs w:val="22"/>
-        </w:rPr>
-        <w:t>development</w:t>
-      </w:r>
-      <w:r>
-        <w:rPr>
-          <w:b w:val="0"/>
-          <w:sz w:val="22"/>
-          <w:szCs w:val="22"/>
-        </w:rPr>
-        <w:t xml:space="preserve"> of a high-throughput inventory catalog service, slashing ticket numbers </w:t>
+        <w:t xml:space="preserve">Developed </w:t>
+      </w:r>
+      <w:r>
+        <w:rPr>
+          <w:b w:val="0"/>
+          <w:sz w:val="22"/>
+          <w:szCs w:val="22"/>
+        </w:rPr>
+        <w:t xml:space="preserve">real-time </w:t>
+      </w:r>
+      <w:proofErr w:type="spellStart"/>
+      <w:r>
+        <w:rPr>
+          <w:b w:val="0"/>
+          <w:sz w:val="22"/>
+          <w:szCs w:val="22"/>
+        </w:rPr>
+        <w:t>Flink</w:t>
+      </w:r>
+      <w:proofErr w:type="spellEnd"/>
+      <w:r>
+        <w:rPr>
+          <w:b w:val="0"/>
+          <w:sz w:val="22"/>
+          <w:szCs w:val="22"/>
+        </w:rPr>
+        <w:t xml:space="preserve"> </w:t>
+      </w:r>
+      <w:r>
+        <w:rPr>
+          <w:b w:val="0"/>
+          <w:sz w:val="22"/>
+          <w:szCs w:val="22"/>
+        </w:rPr>
+        <w:t xml:space="preserve">applications </w:t>
+      </w:r>
+      <w:r>
+        <w:rPr>
+          <w:b w:val="0"/>
+          <w:sz w:val="22"/>
+          <w:szCs w:val="22"/>
+        </w:rPr>
+        <w:t>to analyze</w:t>
+      </w:r>
+      <w:r>
+        <w:rPr>
+          <w:b w:val="0"/>
+          <w:sz w:val="22"/>
+          <w:szCs w:val="22"/>
+        </w:rPr>
+        <w:t xml:space="preserve"> </w:t>
       </w:r>
       <w:r>
         <w:rPr>
@@ -906,23 +819,31 @@
           <w:sz w:val="22"/>
           <w:szCs w:val="22"/>
         </w:rPr>
-        <w:t xml:space="preserve">by 20% </w:t>
-      </w:r>
-      <w:r>
-        <w:rPr>
-          <w:b w:val="0"/>
-          <w:sz w:val="22"/>
-          <w:szCs w:val="22"/>
-        </w:rPr>
-        <w:t xml:space="preserve">and improving data freshness by over </w:t>
-      </w:r>
-      <w:r>
-        <w:rPr>
-          <w:bCs w:val="0"/>
-          <w:sz w:val="22"/>
-          <w:szCs w:val="22"/>
-        </w:rPr>
-        <w:t>10 hours.</w:t>
+        <w:t>unbounded customer data</w:t>
+      </w:r>
+      <w:r>
+        <w:rPr>
+          <w:b w:val="0"/>
+          <w:sz w:val="22"/>
+          <w:szCs w:val="22"/>
+        </w:rPr>
+        <w:t xml:space="preserve"> </w:t>
+      </w:r>
+      <w:r>
+        <w:rPr>
+          <w:b w:val="0"/>
+          <w:sz w:val="22"/>
+          <w:szCs w:val="22"/>
+        </w:rPr>
+        <w:t>streams</w:t>
+      </w:r>
+      <w:r>
+        <w:rPr>
+          <w:b w:val="0"/>
+          <w:sz w:val="22"/>
+          <w:szCs w:val="22"/>
+        </w:rPr>
+        <w:t xml:space="preserve"> and deliver ML solutions.</w:t>
       </w:r>
     </w:p>
     <w:p>
@@ -947,31 +868,130 @@
           <w:sz w:val="22"/>
           <w:szCs w:val="22"/>
         </w:rPr>
-        <w:t>Engineered</w:t>
-      </w:r>
-      <w:r>
-        <w:rPr>
-          <w:b w:val="0"/>
-          <w:sz w:val="22"/>
-          <w:szCs w:val="22"/>
-        </w:rPr>
-        <w:t xml:space="preserve"> CI/CD infrastructure design, complete with monitoring, </w:t>
-      </w:r>
-      <w:r>
-        <w:rPr>
-          <w:bCs w:val="0"/>
-          <w:sz w:val="22"/>
-          <w:szCs w:val="22"/>
-        </w:rPr>
-        <w:t>anomaly detection</w:t>
-      </w:r>
-      <w:r>
-        <w:rPr>
-          <w:b w:val="0"/>
-          <w:sz w:val="22"/>
-          <w:szCs w:val="22"/>
-        </w:rPr>
-        <w:t>, and alarms.</w:t>
+        <w:t>Engineered CI/CD pipelines for enhanced development and deployment efficiency.</w:t>
+      </w:r>
+    </w:p>
+    <w:p>
+      <w:pPr>
+        <w:pStyle w:val="Heading2"/>
+        <w:spacing w:before="60"/>
+        <w:ind w:left="0"/>
+        <w:jc w:val="both"/>
+        <w:rPr>
+          <w:i/>
+          <w:iCs/>
+          <w:sz w:val="24"/>
+          <w:szCs w:val="24"/>
+        </w:rPr>
+      </w:pPr>
+      <w:r>
+        <w:rPr>
+          <w:sz w:val="24"/>
+          <w:szCs w:val="24"/>
+        </w:rPr>
+        <w:t>AMAZON</w:t>
+      </w:r>
+      <w:r>
+        <w:rPr>
+          <w:sz w:val="24"/>
+          <w:szCs w:val="24"/>
+        </w:rPr>
+        <w:t xml:space="preserve">, Software Development Engineer </w:t>
+      </w:r>
+      <w:r>
+        <w:rPr>
+          <w:sz w:val="24"/>
+          <w:szCs w:val="24"/>
+        </w:rPr>
+        <w:tab/>
+        <w:t xml:space="preserve"> </w:t>
+      </w:r>
+      <w:r>
+        <w:rPr>
+          <w:sz w:val="24"/>
+          <w:szCs w:val="24"/>
+        </w:rPr>
+        <w:tab/>
+      </w:r>
+      <w:r>
+        <w:rPr>
+          <w:sz w:val="24"/>
+          <w:szCs w:val="24"/>
+        </w:rPr>
+        <w:tab/>
+      </w:r>
+      <w:r>
+        <w:rPr>
+          <w:sz w:val="24"/>
+          <w:szCs w:val="24"/>
+        </w:rPr>
+        <w:tab/>
+        <w:t xml:space="preserve">      </w:t>
+      </w:r>
+      <w:r>
+        <w:rPr>
+          <w:sz w:val="24"/>
+          <w:szCs w:val="24"/>
+        </w:rPr>
+        <w:tab/>
+        <w:t xml:space="preserve">     </w:t>
+      </w:r>
+      <w:r>
+        <w:rPr>
+          <w:sz w:val="24"/>
+          <w:szCs w:val="24"/>
+        </w:rPr>
+        <w:tab/>
+        <w:t xml:space="preserve"> </w:t>
+      </w:r>
+      <w:r>
+        <w:rPr>
+          <w:sz w:val="24"/>
+          <w:szCs w:val="24"/>
+        </w:rPr>
+        <w:t>Ju</w:t>
+      </w:r>
+      <w:r>
+        <w:rPr>
+          <w:sz w:val="24"/>
+          <w:szCs w:val="24"/>
+        </w:rPr>
+        <w:t>ne</w:t>
+      </w:r>
+      <w:r>
+        <w:rPr>
+          <w:sz w:val="24"/>
+          <w:szCs w:val="24"/>
+        </w:rPr>
+        <w:t xml:space="preserve"> 202</w:t>
+      </w:r>
+      <w:r>
+        <w:rPr>
+          <w:sz w:val="24"/>
+          <w:szCs w:val="24"/>
+        </w:rPr>
+        <w:t>2</w:t>
+      </w:r>
+      <w:r>
+        <w:rPr>
+          <w:sz w:val="24"/>
+          <w:szCs w:val="24"/>
+        </w:rPr>
+        <w:t xml:space="preserve"> – </w:t>
+      </w:r>
+      <w:r>
+        <w:rPr>
+          <w:sz w:val="24"/>
+          <w:szCs w:val="24"/>
+        </w:rPr>
+        <w:t>Oct</w:t>
+      </w:r>
+      <w:r>
+        <w:rPr>
+          <w:sz w:val="24"/>
+          <w:szCs w:val="24"/>
+        </w:rPr>
+        <w:t xml:space="preserve"> 2023</w:t>
       </w:r>
     </w:p>
     <w:p>
@@ -996,7 +1016,39 @@
           <w:sz w:val="22"/>
           <w:szCs w:val="22"/>
         </w:rPr>
-        <w:t>Played a pivotal role in 24/7 on-call rotations, addressing cross-team production challenges.</w:t>
+        <w:t xml:space="preserve">Led the architecture, development, and deployment of </w:t>
+      </w:r>
+      <w:r>
+        <w:rPr>
+          <w:b w:val="0"/>
+          <w:sz w:val="22"/>
+          <w:szCs w:val="22"/>
+        </w:rPr>
+        <w:t xml:space="preserve">highly </w:t>
+      </w:r>
+      <w:r>
+        <w:rPr>
+          <w:b w:val="0"/>
+          <w:sz w:val="22"/>
+          <w:szCs w:val="22"/>
+        </w:rPr>
+        <w:t xml:space="preserve">scalable </w:t>
+      </w:r>
+      <w:r>
+        <w:rPr>
+          <w:b w:val="0"/>
+          <w:sz w:val="22"/>
+          <w:szCs w:val="22"/>
+        </w:rPr>
+        <w:t xml:space="preserve">software solutions </w:t>
+      </w:r>
+      <w:r>
+        <w:rPr>
+          <w:b w:val="0"/>
+          <w:sz w:val="22"/>
+          <w:szCs w:val="22"/>
+        </w:rPr>
+        <w:t>and microservices.</w:t>
       </w:r>
     </w:p>
     <w:p>
@@ -1021,35 +1073,67 @@
           <w:sz w:val="22"/>
           <w:szCs w:val="22"/>
         </w:rPr>
-        <w:t xml:space="preserve">Oversaw extensive online feature experiments, leveraging feature flags </w:t>
-      </w:r>
-      <w:r>
-        <w:rPr>
-          <w:b w:val="0"/>
-          <w:sz w:val="22"/>
-          <w:szCs w:val="22"/>
-        </w:rPr>
-        <w:t>(A/B tests</w:t>
-      </w:r>
-      <w:r>
-        <w:rPr>
-          <w:b w:val="0"/>
-          <w:sz w:val="22"/>
-          <w:szCs w:val="22"/>
-        </w:rPr>
-        <w:t>)</w:t>
-      </w:r>
-      <w:r>
-        <w:rPr>
-          <w:b w:val="0"/>
-          <w:sz w:val="22"/>
-          <w:szCs w:val="22"/>
-        </w:rPr>
-        <w:t xml:space="preserve"> and production traffic</w:t>
-      </w:r>
-      <w:r>
-        <w:rPr>
-          <w:b w:val="0"/>
+        <w:t xml:space="preserve">Pioneered the “Frequently Bought Together” widget, leveraging </w:t>
+      </w:r>
+      <w:r>
+        <w:rPr>
+          <w:bCs w:val="0"/>
+          <w:sz w:val="22"/>
+          <w:szCs w:val="22"/>
+        </w:rPr>
+        <w:t>AI/ML models</w:t>
+      </w:r>
+      <w:r>
+        <w:rPr>
+          <w:b w:val="0"/>
+          <w:sz w:val="22"/>
+          <w:szCs w:val="22"/>
+        </w:rPr>
+        <w:t xml:space="preserve">, </w:t>
+      </w:r>
+      <w:r>
+        <w:rPr>
+          <w:b w:val="0"/>
+          <w:sz w:val="22"/>
+          <w:szCs w:val="22"/>
+        </w:rPr>
+        <w:t>generating</w:t>
+      </w:r>
+      <w:r>
+        <w:rPr>
+          <w:b w:val="0"/>
+          <w:sz w:val="22"/>
+          <w:szCs w:val="22"/>
+        </w:rPr>
+        <w:t xml:space="preserve"> </w:t>
+      </w:r>
+      <w:r>
+        <w:rPr>
+          <w:bCs w:val="0"/>
+          <w:sz w:val="22"/>
+          <w:szCs w:val="22"/>
+        </w:rPr>
+        <w:t>over $110K</w:t>
+      </w:r>
+      <w:r>
+        <w:rPr>
+          <w:bCs w:val="0"/>
+          <w:sz w:val="22"/>
+          <w:szCs w:val="22"/>
+        </w:rPr>
+        <w:t xml:space="preserve"> </w:t>
+      </w:r>
+      <w:r>
+        <w:rPr>
+          <w:b w:val="0"/>
+          <w:sz w:val="22"/>
+          <w:szCs w:val="22"/>
+        </w:rPr>
+        <w:t>in revenue</w:t>
+      </w:r>
+      <w:r>
+        <w:rPr>
+          <w:bCs w:val="0"/>
           <w:sz w:val="22"/>
           <w:szCs w:val="22"/>
         </w:rPr>
@@ -1078,136 +1162,47 @@
           <w:sz w:val="22"/>
           <w:szCs w:val="22"/>
         </w:rPr>
-        <w:t>Developed</w:t>
-      </w:r>
-      <w:r>
-        <w:rPr>
-          <w:b w:val="0"/>
-          <w:sz w:val="22"/>
-          <w:szCs w:val="22"/>
-        </w:rPr>
-        <w:t xml:space="preserve"> fully automated ETL solution</w:t>
-      </w:r>
-      <w:r>
-        <w:rPr>
-          <w:b w:val="0"/>
-          <w:sz w:val="22"/>
-          <w:szCs w:val="22"/>
-        </w:rPr>
-        <w:t>s</w:t>
-      </w:r>
-      <w:r>
-        <w:rPr>
-          <w:b w:val="0"/>
-          <w:sz w:val="22"/>
-          <w:szCs w:val="22"/>
-        </w:rPr>
-        <w:t>, empowering Amazon widgets with data generated by Machine Learning.</w:t>
-      </w:r>
-    </w:p>
-    <w:p>
-      <w:pPr>
-        <w:pStyle w:val="Heading2"/>
-        <w:spacing w:before="120"/>
-        <w:ind w:left="0"/>
-        <w:jc w:val="both"/>
-        <w:rPr>
-          <w:sz w:val="24"/>
-          <w:szCs w:val="24"/>
-        </w:rPr>
-      </w:pPr>
-      <w:r>
-        <w:rPr>
-          <w:sz w:val="24"/>
-          <w:szCs w:val="24"/>
-        </w:rPr>
-        <w:t>MICROSOFT</w:t>
-      </w:r>
-      <w:r>
-        <w:rPr>
-          <w:sz w:val="24"/>
-          <w:szCs w:val="24"/>
-        </w:rPr>
-        <w:t>, Redmond, WA, Software Development Engineer</w:t>
-      </w:r>
-      <w:r>
-        <w:rPr>
-          <w:sz w:val="24"/>
-          <w:szCs w:val="24"/>
-        </w:rPr>
-        <w:tab/>
-      </w:r>
-      <w:r>
-        <w:rPr>
-          <w:sz w:val="24"/>
-          <w:szCs w:val="24"/>
-        </w:rPr>
-        <w:tab/>
-        <w:t xml:space="preserve">      </w:t>
-      </w:r>
-      <w:r>
-        <w:rPr>
-          <w:sz w:val="24"/>
-          <w:szCs w:val="24"/>
-        </w:rPr>
-        <w:tab/>
-        <w:t xml:space="preserve">   </w:t>
-      </w:r>
-      <w:r>
-        <w:rPr>
-          <w:sz w:val="24"/>
-          <w:szCs w:val="24"/>
-        </w:rPr>
-        <w:t xml:space="preserve">          </w:t>
-      </w:r>
-      <w:r>
-        <w:rPr>
-          <w:sz w:val="24"/>
-          <w:szCs w:val="24"/>
-        </w:rPr>
-        <w:t xml:space="preserve">June 2021 – </w:t>
-      </w:r>
-      <w:r>
-        <w:rPr>
-          <w:sz w:val="24"/>
-          <w:szCs w:val="24"/>
-        </w:rPr>
-        <w:t>June 2022</w:t>
-      </w:r>
-    </w:p>
-    <w:p>
-      <w:pPr>
-        <w:pStyle w:val="Heading2"/>
-        <w:spacing w:before="60"/>
-        <w:ind w:left="86"/>
-        <w:rPr>
-          <w:b w:val="0"/>
-          <w:sz w:val="22"/>
-          <w:szCs w:val="22"/>
-        </w:rPr>
-      </w:pPr>
-      <w:r>
-        <w:rPr>
-          <w:sz w:val="22"/>
-          <w:szCs w:val="22"/>
-        </w:rPr>
-        <w:t xml:space="preserve">Project: </w:t>
-      </w:r>
-      <w:r>
-        <w:rPr>
-          <w:b w:val="0"/>
-          <w:sz w:val="22"/>
-          <w:szCs w:val="22"/>
-        </w:rPr>
-        <w:t xml:space="preserve">Azure </w:t>
-      </w:r>
-      <w:r>
-        <w:rPr>
-          <w:b w:val="0"/>
-          <w:sz w:val="22"/>
-          <w:szCs w:val="22"/>
-        </w:rPr>
-        <w:t>WAN WARP Networking Microservice</w:t>
+        <w:t xml:space="preserve">Spearheaded the </w:t>
+      </w:r>
+      <w:r>
+        <w:rPr>
+          <w:b w:val="0"/>
+          <w:sz w:val="22"/>
+          <w:szCs w:val="22"/>
+        </w:rPr>
+        <w:t>development</w:t>
+      </w:r>
+      <w:r>
+        <w:rPr>
+          <w:b w:val="0"/>
+          <w:sz w:val="22"/>
+          <w:szCs w:val="22"/>
+        </w:rPr>
+        <w:t xml:space="preserve"> of a high-throughput inventory catalog service, slashing ticket numbers </w:t>
+      </w:r>
+      <w:r>
+        <w:rPr>
+          <w:bCs w:val="0"/>
+          <w:sz w:val="22"/>
+          <w:szCs w:val="22"/>
+        </w:rPr>
+        <w:t xml:space="preserve">by 20% </w:t>
+      </w:r>
+      <w:r>
+        <w:rPr>
+          <w:b w:val="0"/>
+          <w:sz w:val="22"/>
+          <w:szCs w:val="22"/>
+        </w:rPr>
+        <w:t xml:space="preserve">and improving data freshness by over </w:t>
+      </w:r>
+      <w:r>
+        <w:rPr>
+          <w:bCs w:val="0"/>
+          <w:sz w:val="22"/>
+          <w:szCs w:val="22"/>
+        </w:rPr>
+        <w:t>10 hours.</w:t>
       </w:r>
     </w:p>
     <w:p>
@@ -1232,7 +1227,31 @@
           <w:sz w:val="22"/>
           <w:szCs w:val="22"/>
         </w:rPr>
-        <w:t>Spearheaded the global device management microservice, enhancing seamless device interactions worldwide.</w:t>
+        <w:t>Engineered</w:t>
+      </w:r>
+      <w:r>
+        <w:rPr>
+          <w:b w:val="0"/>
+          <w:sz w:val="22"/>
+          <w:szCs w:val="22"/>
+        </w:rPr>
+        <w:t xml:space="preserve"> CI/CD infrastructure design, complete with monitoring, </w:t>
+      </w:r>
+      <w:r>
+        <w:rPr>
+          <w:bCs w:val="0"/>
+          <w:sz w:val="22"/>
+          <w:szCs w:val="22"/>
+        </w:rPr>
+        <w:t>anomaly detection</w:t>
+      </w:r>
+      <w:r>
+        <w:rPr>
+          <w:b w:val="0"/>
+          <w:sz w:val="22"/>
+          <w:szCs w:val="22"/>
+        </w:rPr>
+        <w:t>, and alarms.</w:t>
       </w:r>
     </w:p>
     <w:p>
@@ -1257,7 +1276,7 @@
           <w:sz w:val="22"/>
           <w:szCs w:val="22"/>
         </w:rPr>
-        <w:t>Developed and implemented a system to dynamically execute Python3 scripts and manage dependencies for a vast network of routers.</w:t>
+        <w:t>Played a pivotal role in 24/7 on-call rotations, addressing cross-team production challenges.</w:t>
       </w:r>
     </w:p>
     <w:p>
@@ -1282,7 +1301,39 @@
           <w:sz w:val="22"/>
           <w:szCs w:val="22"/>
         </w:rPr>
-        <w:t xml:space="preserve">Established key performance metrics and monitoring tools for emerging services overseeing thousands of devices. </w:t>
+        <w:t xml:space="preserve">Oversaw extensive online feature experiments, leveraging feature flags </w:t>
+      </w:r>
+      <w:r>
+        <w:rPr>
+          <w:b w:val="0"/>
+          <w:sz w:val="22"/>
+          <w:szCs w:val="22"/>
+        </w:rPr>
+        <w:t>(A/B tests</w:t>
+      </w:r>
+      <w:r>
+        <w:rPr>
+          <w:b w:val="0"/>
+          <w:sz w:val="22"/>
+          <w:szCs w:val="22"/>
+        </w:rPr>
+        <w:t>)</w:t>
+      </w:r>
+      <w:r>
+        <w:rPr>
+          <w:b w:val="0"/>
+          <w:sz w:val="22"/>
+          <w:szCs w:val="22"/>
+        </w:rPr>
+        <w:t xml:space="preserve"> and production traffic</w:t>
+      </w:r>
+      <w:r>
+        <w:rPr>
+          <w:b w:val="0"/>
+          <w:sz w:val="22"/>
+          <w:szCs w:val="22"/>
+        </w:rPr>
+        <w:t>.</w:t>
       </w:r>
     </w:p>
     <w:p>
@@ -1307,23 +1358,101 @@
           <w:sz w:val="22"/>
           <w:szCs w:val="22"/>
         </w:rPr>
-        <w:t>Participate</w:t>
-      </w:r>
-      <w:r>
-        <w:rPr>
-          <w:b w:val="0"/>
-          <w:sz w:val="22"/>
-          <w:szCs w:val="22"/>
-        </w:rPr>
-        <w:t>d</w:t>
-      </w:r>
-      <w:r>
-        <w:rPr>
-          <w:b w:val="0"/>
-          <w:sz w:val="22"/>
-          <w:szCs w:val="22"/>
-        </w:rPr>
-        <w:t xml:space="preserve"> in 24/7 on-call rotations to troubleshoot production issues across cross-functional teams.</w:t>
+        <w:t>Developed</w:t>
+      </w:r>
+      <w:r>
+        <w:rPr>
+          <w:b w:val="0"/>
+          <w:sz w:val="22"/>
+          <w:szCs w:val="22"/>
+        </w:rPr>
+        <w:t xml:space="preserve"> fully automated ETL solution</w:t>
+      </w:r>
+      <w:r>
+        <w:rPr>
+          <w:b w:val="0"/>
+          <w:sz w:val="22"/>
+          <w:szCs w:val="22"/>
+        </w:rPr>
+        <w:t>s</w:t>
+      </w:r>
+      <w:r>
+        <w:rPr>
+          <w:b w:val="0"/>
+          <w:sz w:val="22"/>
+          <w:szCs w:val="22"/>
+        </w:rPr>
+        <w:t>, empowering Amazon widgets with data generated by Machine Learning.</w:t>
+      </w:r>
+    </w:p>
+    <w:p>
+      <w:pPr>
+        <w:pStyle w:val="Heading2"/>
+        <w:spacing w:before="120"/>
+        <w:ind w:left="0"/>
+        <w:jc w:val="both"/>
+        <w:rPr>
+          <w:sz w:val="24"/>
+          <w:szCs w:val="24"/>
+        </w:rPr>
+      </w:pPr>
+      <w:r>
+        <w:rPr>
+          <w:sz w:val="24"/>
+          <w:szCs w:val="24"/>
+        </w:rPr>
+        <w:t>MICROSOFT</w:t>
+      </w:r>
+      <w:r>
+        <w:rPr>
+          <w:sz w:val="24"/>
+          <w:szCs w:val="24"/>
+        </w:rPr>
+        <w:t>, Redmond, WA, Software Development Engineer</w:t>
+      </w:r>
+      <w:r>
+        <w:rPr>
+          <w:sz w:val="24"/>
+          <w:szCs w:val="24"/>
+        </w:rPr>
+        <w:tab/>
+      </w:r>
+      <w:r>
+        <w:rPr>
+          <w:sz w:val="24"/>
+          <w:szCs w:val="24"/>
+        </w:rPr>
+        <w:tab/>
+        <w:t xml:space="preserve">      </w:t>
+      </w:r>
+      <w:r>
+        <w:rPr>
+          <w:sz w:val="24"/>
+          <w:szCs w:val="24"/>
+        </w:rPr>
+        <w:tab/>
+        <w:t xml:space="preserve">   </w:t>
+      </w:r>
+      <w:r>
+        <w:rPr>
+          <w:sz w:val="24"/>
+          <w:szCs w:val="24"/>
+        </w:rPr>
+        <w:t xml:space="preserve">          </w:t>
+      </w:r>
+      <w:r>
+        <w:rPr>
+          <w:sz w:val="24"/>
+          <w:szCs w:val="24"/>
+        </w:rPr>
+        <w:t xml:space="preserve">June 2021 – </w:t>
+      </w:r>
+      <w:r>
+        <w:rPr>
+          <w:sz w:val="24"/>
+          <w:szCs w:val="24"/>
+        </w:rPr>
+        <w:t>June 2022</w:t>
       </w:r>
     </w:p>
     <w:p>
@@ -1348,6 +1477,122 @@
           <w:sz w:val="22"/>
           <w:szCs w:val="22"/>
         </w:rPr>
+        <w:t>Spearheaded the global device management microservice, enhancing seamless device interactions worldwide.</w:t>
+      </w:r>
+    </w:p>
+    <w:p>
+      <w:pPr>
+        <w:pStyle w:val="Heading2"/>
+        <w:numPr>
+          <w:ilvl w:val="0"/>
+          <w:numId w:val="6"/>
+        </w:numPr>
+        <w:spacing w:before="0"/>
+        <w:ind w:left="273" w:hanging="187"/>
+        <w:jc w:val="both"/>
+        <w:rPr>
+          <w:b w:val="0"/>
+          <w:sz w:val="22"/>
+          <w:szCs w:val="22"/>
+        </w:rPr>
+      </w:pPr>
+      <w:r>
+        <w:rPr>
+          <w:b w:val="0"/>
+          <w:sz w:val="22"/>
+          <w:szCs w:val="22"/>
+        </w:rPr>
+        <w:t>Developed and implemented a system to dynamically execute Python3 scripts and manage dependencies for a vast network of routers.</w:t>
+      </w:r>
+    </w:p>
+    <w:p>
+      <w:pPr>
+        <w:pStyle w:val="Heading2"/>
+        <w:numPr>
+          <w:ilvl w:val="0"/>
+          <w:numId w:val="6"/>
+        </w:numPr>
+        <w:spacing w:before="0"/>
+        <w:ind w:left="273" w:hanging="187"/>
+        <w:jc w:val="both"/>
+        <w:rPr>
+          <w:b w:val="0"/>
+          <w:sz w:val="22"/>
+          <w:szCs w:val="22"/>
+        </w:rPr>
+      </w:pPr>
+      <w:r>
+        <w:rPr>
+          <w:b w:val="0"/>
+          <w:sz w:val="22"/>
+          <w:szCs w:val="22"/>
+        </w:rPr>
+        <w:t xml:space="preserve">Established key performance metrics and monitoring tools for emerging services overseeing thousands of devices. </w:t>
+      </w:r>
+    </w:p>
+    <w:p>
+      <w:pPr>
+        <w:pStyle w:val="Heading2"/>
+        <w:numPr>
+          <w:ilvl w:val="0"/>
+          <w:numId w:val="6"/>
+        </w:numPr>
+        <w:spacing w:before="0"/>
+        <w:ind w:left="273" w:hanging="187"/>
+        <w:jc w:val="both"/>
+        <w:rPr>
+          <w:b w:val="0"/>
+          <w:sz w:val="22"/>
+          <w:szCs w:val="22"/>
+        </w:rPr>
+      </w:pPr>
+      <w:r>
+        <w:rPr>
+          <w:b w:val="0"/>
+          <w:sz w:val="22"/>
+          <w:szCs w:val="22"/>
+        </w:rPr>
+        <w:t>Participate</w:t>
+      </w:r>
+      <w:r>
+        <w:rPr>
+          <w:b w:val="0"/>
+          <w:sz w:val="22"/>
+          <w:szCs w:val="22"/>
+        </w:rPr>
+        <w:t>d</w:t>
+      </w:r>
+      <w:r>
+        <w:rPr>
+          <w:b w:val="0"/>
+          <w:sz w:val="22"/>
+          <w:szCs w:val="22"/>
+        </w:rPr>
+        <w:t xml:space="preserve"> in 24/7 on-call rotations to troubleshoot production issues across cross-functional teams.</w:t>
+      </w:r>
+    </w:p>
+    <w:p>
+      <w:pPr>
+        <w:pStyle w:val="Heading2"/>
+        <w:numPr>
+          <w:ilvl w:val="0"/>
+          <w:numId w:val="6"/>
+        </w:numPr>
+        <w:spacing w:before="0"/>
+        <w:ind w:left="273" w:hanging="187"/>
+        <w:jc w:val="both"/>
+        <w:rPr>
+          <w:b w:val="0"/>
+          <w:sz w:val="22"/>
+          <w:szCs w:val="22"/>
+        </w:rPr>
+      </w:pPr>
+      <w:r>
+        <w:rPr>
+          <w:b w:val="0"/>
+          <w:sz w:val="22"/>
+          <w:szCs w:val="22"/>
+        </w:rPr>
         <w:t xml:space="preserve">Achieved a </w:t>
       </w:r>
       <w:r>
@@ -1443,141 +1688,6 @@
           <w:szCs w:val="24"/>
         </w:rPr>
         <w:t>January 2018 – June 2021</w:t>
-      </w:r>
-    </w:p>
-    <w:p>
-      <w:pPr>
-        <w:pStyle w:val="Heading2"/>
-        <w:spacing w:before="60"/>
-        <w:ind w:left="86"/>
-        <w:jc w:val="both"/>
-        <w:rPr>
-          <w:sz w:val="22"/>
-          <w:szCs w:val="22"/>
-        </w:rPr>
-      </w:pPr>
-      <w:r>
-        <w:rPr>
-          <w:sz w:val="22"/>
-          <w:szCs w:val="22"/>
-        </w:rPr>
-        <w:t xml:space="preserve">Project: </w:t>
-      </w:r>
-      <w:r>
-        <w:rPr>
-          <w:b w:val="0"/>
-          <w:sz w:val="22"/>
-          <w:szCs w:val="22"/>
-        </w:rPr>
-        <w:t xml:space="preserve">Fab </w:t>
-      </w:r>
-      <w:r>
-        <w:rPr>
-          <w:b w:val="0"/>
-          <w:sz w:val="22"/>
-          <w:szCs w:val="22"/>
-        </w:rPr>
-        <w:t xml:space="preserve">Authentication </w:t>
-      </w:r>
-      <w:r>
-        <w:rPr>
-          <w:b w:val="0"/>
-          <w:sz w:val="22"/>
-          <w:szCs w:val="22"/>
-        </w:rPr>
-        <w:t>Microservice</w:t>
-      </w:r>
-      <w:r>
-        <w:rPr>
-          <w:sz w:val="22"/>
-          <w:szCs w:val="22"/>
-        </w:rPr>
-        <w:tab/>
-      </w:r>
-      <w:r>
-        <w:rPr>
-          <w:sz w:val="22"/>
-          <w:szCs w:val="22"/>
-        </w:rPr>
-        <w:tab/>
-      </w:r>
-      <w:r>
-        <w:rPr>
-          <w:sz w:val="22"/>
-          <w:szCs w:val="22"/>
-        </w:rPr>
-        <w:tab/>
-      </w:r>
-      <w:r>
-        <w:rPr>
-          <w:sz w:val="22"/>
-          <w:szCs w:val="22"/>
-        </w:rPr>
-        <w:tab/>
-      </w:r>
-      <w:r>
-        <w:rPr>
-          <w:sz w:val="22"/>
-          <w:szCs w:val="22"/>
-        </w:rPr>
-        <w:tab/>
-      </w:r>
-      <w:r>
-        <w:rPr>
-          <w:sz w:val="22"/>
-          <w:szCs w:val="22"/>
-        </w:rPr>
-        <w:tab/>
-      </w:r>
-      <w:r>
-        <w:rPr>
-          <w:sz w:val="22"/>
-          <w:szCs w:val="22"/>
-        </w:rPr>
-        <w:tab/>
-      </w:r>
-      <w:r>
-        <w:rPr>
-          <w:sz w:val="22"/>
-          <w:szCs w:val="22"/>
-        </w:rPr>
-        <w:t xml:space="preserve"> </w:t>
-      </w:r>
-      <w:r>
-        <w:rPr>
-          <w:iCs/>
-          <w:sz w:val="22"/>
-          <w:szCs w:val="22"/>
-        </w:rPr>
-        <w:t xml:space="preserve">   </w:t>
-      </w:r>
-      <w:r>
-        <w:rPr>
-          <w:b w:val="0"/>
-          <w:iCs/>
-          <w:sz w:val="22"/>
-          <w:szCs w:val="22"/>
-        </w:rPr>
-        <w:t xml:space="preserve">Nov 2020 – </w:t>
-      </w:r>
-      <w:r>
-        <w:rPr>
-          <w:b w:val="0"/>
-          <w:iCs/>
-          <w:sz w:val="22"/>
-          <w:szCs w:val="22"/>
-        </w:rPr>
-        <w:t>June 2021</w:t>
-      </w:r>
-      <w:r>
-        <w:rPr>
-          <w:b w:val="0"/>
-          <w:i/>
-          <w:iCs/>
-          <w:sz w:val="22"/>
-          <w:szCs w:val="22"/>
-        </w:rPr>
-        <w:t xml:space="preserve"> </w:t>
       </w:r>
     </w:p>
     <w:p>
@@ -1643,7 +1753,25 @@
           <w:sz w:val="22"/>
           <w:szCs w:val="22"/>
         </w:rPr>
-        <w:t xml:space="preserve"> in throughput via Apache NiFi integration.</w:t>
+        <w:t xml:space="preserve"> in throughput via Apache </w:t>
+      </w:r>
+      <w:proofErr w:type="spellStart"/>
+      <w:r>
+        <w:rPr>
+          <w:b w:val="0"/>
+          <w:sz w:val="22"/>
+          <w:szCs w:val="22"/>
+        </w:rPr>
+        <w:t>NiFi</w:t>
+      </w:r>
+      <w:proofErr w:type="spellEnd"/>
+      <w:r>
+        <w:rPr>
+          <w:b w:val="0"/>
+          <w:sz w:val="22"/>
+          <w:szCs w:val="22"/>
+        </w:rPr>
+        <w:t xml:space="preserve"> integration.</w:t>
       </w:r>
     </w:p>
     <w:p>
@@ -1674,119 +1802,26 @@
     <w:p>
       <w:pPr>
         <w:pStyle w:val="Heading2"/>
-        <w:spacing w:before="60"/>
-        <w:ind w:left="86"/>
+        <w:numPr>
+          <w:ilvl w:val="0"/>
+          <w:numId w:val="6"/>
+        </w:numPr>
+        <w:spacing w:before="0"/>
+        <w:ind w:left="273" w:hanging="187"/>
         <w:jc w:val="both"/>
         <w:rPr>
           <w:b w:val="0"/>
-          <w:i/>
-          <w:sz w:val="22"/>
-          <w:szCs w:val="22"/>
-        </w:rPr>
-      </w:pPr>
-      <w:r>
-        <w:rPr>
-          <w:sz w:val="22"/>
-          <w:szCs w:val="22"/>
-        </w:rPr>
-        <w:t>Project:</w:t>
-      </w:r>
-      <w:r>
-        <w:rPr>
-          <w:b w:val="0"/>
-          <w:sz w:val="22"/>
-          <w:szCs w:val="22"/>
-        </w:rPr>
-        <w:t xml:space="preserve"> Retail Promotion Analytics</w:t>
-      </w:r>
-      <w:r>
-        <w:rPr>
-          <w:b w:val="0"/>
-          <w:sz w:val="22"/>
-          <w:szCs w:val="22"/>
-        </w:rPr>
-        <w:t xml:space="preserve"> (RPA)</w:t>
-      </w:r>
-      <w:r>
-        <w:rPr>
-          <w:b w:val="0"/>
-          <w:sz w:val="22"/>
-          <w:szCs w:val="22"/>
-        </w:rPr>
-        <w:tab/>
-      </w:r>
-      <w:r>
-        <w:rPr>
-          <w:b w:val="0"/>
-          <w:sz w:val="22"/>
-          <w:szCs w:val="22"/>
-        </w:rPr>
-        <w:tab/>
-      </w:r>
-      <w:r>
-        <w:rPr>
-          <w:b w:val="0"/>
-          <w:sz w:val="22"/>
-          <w:szCs w:val="22"/>
-        </w:rPr>
-        <w:tab/>
-      </w:r>
-      <w:r>
-        <w:rPr>
-          <w:b w:val="0"/>
-          <w:sz w:val="22"/>
-          <w:szCs w:val="22"/>
-        </w:rPr>
-        <w:tab/>
-      </w:r>
-      <w:r>
-        <w:rPr>
-          <w:b w:val="0"/>
-          <w:sz w:val="22"/>
-          <w:szCs w:val="22"/>
-        </w:rPr>
-        <w:tab/>
-      </w:r>
-      <w:r>
-        <w:rPr>
-          <w:b w:val="0"/>
-          <w:sz w:val="22"/>
-          <w:szCs w:val="22"/>
-        </w:rPr>
-        <w:tab/>
-      </w:r>
-      <w:r>
-        <w:rPr>
-          <w:b w:val="0"/>
-          <w:sz w:val="22"/>
-          <w:szCs w:val="22"/>
-        </w:rPr>
-        <w:tab/>
-      </w:r>
-      <w:r>
-        <w:rPr>
-          <w:b w:val="0"/>
-          <w:sz w:val="22"/>
-          <w:szCs w:val="22"/>
-        </w:rPr>
-        <w:t xml:space="preserve"> </w:t>
-      </w:r>
-      <w:r>
-        <w:rPr>
-          <w:b w:val="0"/>
-          <w:sz w:val="22"/>
-          <w:szCs w:val="22"/>
-        </w:rPr>
-        <w:t xml:space="preserve">    </w:t>
-      </w:r>
-      <w:r>
-        <w:rPr>
-          <w:b w:val="0"/>
-          <w:iCs/>
-          <w:sz w:val="22"/>
-          <w:szCs w:val="22"/>
-        </w:rPr>
-        <w:t xml:space="preserve"> Jan 2019 – Mar 2020</w:t>
+          <w:sz w:val="22"/>
+          <w:szCs w:val="22"/>
+        </w:rPr>
+      </w:pPr>
+      <w:r>
+        <w:rPr>
+          <w:b w:val="0"/>
+          <w:sz w:val="22"/>
+          <w:szCs w:val="22"/>
+        </w:rPr>
+        <w:t>Commanded the project, liaising with stakeholders to craft and execute an Angular UI alongside Java APIs.</w:t>
       </w:r>
     </w:p>
     <w:p>
@@ -1811,7 +1846,7 @@
           <w:sz w:val="22"/>
           <w:szCs w:val="22"/>
         </w:rPr>
-        <w:t>Commanded the project, liaising with stakeholders to craft and execute an Angular UI alongside Java APIs.</w:t>
+        <w:t>Seamlessly integrated user authentication processes with AWS Cognito for sign-ups and sign-ins.</w:t>
       </w:r>
     </w:p>
     <w:p>
@@ -1836,31 +1871,6 @@
           <w:sz w:val="22"/>
           <w:szCs w:val="22"/>
         </w:rPr>
-        <w:t>Seamlessly integrated user authentication processes with AWS Cognito for sign-ups and sign-ins.</w:t>
-      </w:r>
-    </w:p>
-    <w:p>
-      <w:pPr>
-        <w:pStyle w:val="Heading2"/>
-        <w:numPr>
-          <w:ilvl w:val="0"/>
-          <w:numId w:val="6"/>
-        </w:numPr>
-        <w:spacing w:before="0"/>
-        <w:ind w:left="273" w:hanging="187"/>
-        <w:jc w:val="both"/>
-        <w:rPr>
-          <w:b w:val="0"/>
-          <w:sz w:val="22"/>
-          <w:szCs w:val="22"/>
-        </w:rPr>
-      </w:pPr>
-      <w:r>
-        <w:rPr>
-          <w:b w:val="0"/>
-          <w:sz w:val="22"/>
-          <w:szCs w:val="22"/>
-        </w:rPr>
         <w:t xml:space="preserve">Conceptualized and rolled out a comprehensive logging solution </w:t>
       </w:r>
       <w:r>
@@ -2018,7 +2028,25 @@
           <w:sz w:val="22"/>
           <w:szCs w:val="22"/>
         </w:rPr>
-        <w:t>Intel Saffron's Java REST API for AI services, incorporating specialized security measures and intricate classification/recommendation modules.</w:t>
+        <w:t xml:space="preserve">Intel </w:t>
+      </w:r>
+      <w:proofErr w:type="spellStart"/>
+      <w:r>
+        <w:rPr>
+          <w:b w:val="0"/>
+          <w:sz w:val="22"/>
+          <w:szCs w:val="22"/>
+        </w:rPr>
+        <w:t>Saffron's</w:t>
+      </w:r>
+      <w:proofErr w:type="spellEnd"/>
+      <w:r>
+        <w:rPr>
+          <w:b w:val="0"/>
+          <w:sz w:val="22"/>
+          <w:szCs w:val="22"/>
+        </w:rPr>
+        <w:t xml:space="preserve"> Java REST API for AI services, incorporating specialized security measures and intricate classification/recommendation modules.</w:t>
       </w:r>
     </w:p>
     <w:p>
@@ -2293,6 +2321,7 @@
         </w:rPr>
         <w:t xml:space="preserve"> </w:t>
       </w:r>
+      <w:proofErr w:type="spellStart"/>
       <w:r>
         <w:rPr>
           <w:b/>
@@ -2301,6 +2330,7 @@
         </w:rPr>
         <w:t>Millia</w:t>
       </w:r>
+      <w:proofErr w:type="spellEnd"/>
       <w:r>
         <w:rPr>
           <w:b/>
@@ -4565,19 +4595,12 @@
 </file>
 
 <file path=customXml/item1.xml><?xml version="1.0" encoding="utf-8"?>
-<?mso-contentType ?>
-<FormTemplates xmlns="http://schemas.microsoft.com/sharepoint/v3/contenttype/forms">
-  <Display>DocumentLibraryForm</Display>
-  <Edit>DocumentLibraryForm</Edit>
-  <New>DocumentLibraryForm</New>
-</FormTemplates>
+<p:properties xmlns:p="http://schemas.microsoft.com/office/2006/metadata/properties" xmlns:xsi="http://www.w3.org/2001/XMLSchema-instance" xmlns:pc="http://schemas.microsoft.com/office/infopath/2007/PartnerControls">
+  <documentManagement/>
+</p:properties>
 </file>
 
 <file path=customXml/item2.xml><?xml version="1.0" encoding="utf-8"?>
-<b:Sources xmlns:b="http://schemas.openxmlformats.org/officeDocument/2006/bibliography" xmlns="http://schemas.openxmlformats.org/officeDocument/2006/bibliography" SelectedStyle="\APASixthEditionOfficeOnline.xsl" StyleName="APA" Version="6"/>
-</file>
-
-<file path=customXml/item3.xml><?xml version="1.0" encoding="utf-8"?>
 <ct:contentTypeSchema xmlns:ct="http://schemas.microsoft.com/office/2006/metadata/contentType" xmlns:ma="http://schemas.microsoft.com/office/2006/metadata/properties/metaAttributes" ct:_="" ma:_="" ma:contentTypeName="Document" ma:contentTypeID="0x010100C62E9F8080EF9045A3461589C8C739D0" ma:contentTypeVersion="12" ma:contentTypeDescription="Create a new document." ma:contentTypeScope="" ma:versionID="b82a4e0cfbba1a4e0025dcf5a4615212">
   <xsd:schema xmlns:xsd="http://www.w3.org/2001/XMLSchema" xmlns:xs="http://www.w3.org/2001/XMLSchema" xmlns:p="http://schemas.microsoft.com/office/2006/metadata/properties" xmlns:ns3="9237417f-6a90-4707-b345-f61fa45bd513" xmlns:ns4="9a6bc8ff-0751-4fb5-b019-c7731e2305e0" targetNamespace="http://schemas.microsoft.com/office/2006/metadata/properties" ma:root="true" ma:fieldsID="8962f9b60b26a87ae6d308e6e9d5b6bd" ns3:_="" ns4:_="">
     <xsd:import namespace="9237417f-6a90-4707-b345-f61fa45bd513"/>
@@ -4794,29 +4817,37 @@
 </ct:contentTypeSchema>
 </file>
 
+<file path=customXml/item3.xml><?xml version="1.0" encoding="utf-8"?>
+<b:Sources xmlns:b="http://schemas.openxmlformats.org/officeDocument/2006/bibliography" xmlns="http://schemas.openxmlformats.org/officeDocument/2006/bibliography" SelectedStyle="\APASixthEditionOfficeOnline.xsl" StyleName="APA" Version="6"/>
+</file>
+
 <file path=customXml/item4.xml><?xml version="1.0" encoding="utf-8"?>
-<p:properties xmlns:p="http://schemas.microsoft.com/office/2006/metadata/properties" xmlns:xsi="http://www.w3.org/2001/XMLSchema-instance" xmlns:pc="http://schemas.microsoft.com/office/infopath/2007/PartnerControls">
-  <documentManagement/>
-</p:properties>
+<?mso-contentType ?>
+<FormTemplates xmlns="http://schemas.microsoft.com/sharepoint/v3/contenttype/forms">
+  <Display>DocumentLibraryForm</Display>
+  <Edit>DocumentLibraryForm</Edit>
+  <New>DocumentLibraryForm</New>
+</FormTemplates>
 </file>
 
 <file path=customXml/itemProps1.xml><?xml version="1.0" encoding="utf-8"?>
-<ds:datastoreItem xmlns:ds="http://schemas.openxmlformats.org/officeDocument/2006/customXml" ds:itemID="{A6C65B34-06ED-41A8-A3F3-05A1F92025D0}">
+<ds:datastoreItem xmlns:ds="http://schemas.openxmlformats.org/officeDocument/2006/customXml" ds:itemID="{83F54608-22A7-4AF5-943D-E29461CC7B4C}">
   <ds:schemaRefs>
-    <ds:schemaRef ds:uri="http://schemas.microsoft.com/sharepoint/v3/contenttype/forms"/>
+    <ds:schemaRef ds:uri="http://purl.org/dc/dcmitype/"/>
+    <ds:schemaRef ds:uri="http://schemas.microsoft.com/office/2006/documentManagement/types"/>
+    <ds:schemaRef ds:uri="http://purl.org/dc/elements/1.1/"/>
+    <ds:schemaRef ds:uri="http://www.w3.org/XML/1998/namespace"/>
+    <ds:schemaRef ds:uri="http://schemas.microsoft.com/office/2006/metadata/properties"/>
+    <ds:schemaRef ds:uri="http://schemas.microsoft.com/office/infopath/2007/PartnerControls"/>
+    <ds:schemaRef ds:uri="http://schemas.openxmlformats.org/package/2006/metadata/core-properties"/>
+    <ds:schemaRef ds:uri="9a6bc8ff-0751-4fb5-b019-c7731e2305e0"/>
+    <ds:schemaRef ds:uri="9237417f-6a90-4707-b345-f61fa45bd513"/>
+    <ds:schemaRef ds:uri="http://purl.org/dc/terms/"/>
   </ds:schemaRefs>
 </ds:datastoreItem>
 </file>
 
 <file path=customXml/itemProps2.xml><?xml version="1.0" encoding="utf-8"?>
-<ds:datastoreItem xmlns:ds="http://schemas.openxmlformats.org/officeDocument/2006/customXml" ds:itemID="{CC3DF9CB-EAE3-4358-B00B-AEDD1725FC02}">
-  <ds:schemaRefs>
-    <ds:schemaRef ds:uri="http://schemas.openxmlformats.org/officeDocument/2006/bibliography"/>
-  </ds:schemaRefs>
-</ds:datastoreItem>
-</file>
-
-<file path=customXml/itemProps3.xml><?xml version="1.0" encoding="utf-8"?>
 <ds:datastoreItem xmlns:ds="http://schemas.openxmlformats.org/officeDocument/2006/customXml" ds:itemID="{2993B305-E746-423D-81B7-32926B0D6054}">
   <ds:schemaRefs>
     <ds:schemaRef ds:uri="http://schemas.microsoft.com/office/2006/metadata/contentType"/>
@@ -4835,11 +4866,18 @@
 </ds:datastoreItem>
 </file>
 
+<file path=customXml/itemProps3.xml><?xml version="1.0" encoding="utf-8"?>
+<ds:datastoreItem xmlns:ds="http://schemas.openxmlformats.org/officeDocument/2006/customXml" ds:itemID="{CC3DF9CB-EAE3-4358-B00B-AEDD1725FC02}">
+  <ds:schemaRefs>
+    <ds:schemaRef ds:uri="http://schemas.openxmlformats.org/officeDocument/2006/bibliography"/>
+  </ds:schemaRefs>
+</ds:datastoreItem>
+</file>
+
 <file path=customXml/itemProps4.xml><?xml version="1.0" encoding="utf-8"?>
-<ds:datastoreItem xmlns:ds="http://schemas.openxmlformats.org/officeDocument/2006/customXml" ds:itemID="{83F54608-22A7-4AF5-943D-E29461CC7B4C}">
+<ds:datastoreItem xmlns:ds="http://schemas.openxmlformats.org/officeDocument/2006/customXml" ds:itemID="{A6C65B34-06ED-41A8-A3F3-05A1F92025D0}">
   <ds:schemaRefs>
-    <ds:schemaRef ds:uri="http://schemas.microsoft.com/office/2006/metadata/properties"/>
-    <ds:schemaRef ds:uri="http://schemas.microsoft.com/office/infopath/2007/PartnerControls"/>
+    <ds:schemaRef ds:uri="http://schemas.microsoft.com/sharepoint/v3/contenttype/forms"/>
   </ds:schemaRefs>
 </ds:datastoreItem>
 </file>
</xml_diff>

<commit_message>
Deploying to gh-pages from @ VivekBhat/website-v2@73eec53364239acc28974b4c8a9bdfdb1bdd4d50 🚀
</commit_message>
<xml_diff>
--- a/assets/resume/Resume_Vivek_Bhat.docx
+++ b/assets/resume/Resume_Vivek_Bhat.docx
@@ -1,6 +1,6 @@
 
 <file path=word/document.xml><?xml version="1.0" encoding="utf-8"?>
-<w:document xmlns:wpc="http://schemas.microsoft.com/office/word/2010/wordprocessingCanvas" xmlns:cx="http://schemas.microsoft.com/office/drawing/2014/chartex" xmlns:cx1="http://schemas.microsoft.com/office/drawing/2015/9/8/chartex" xmlns:cx2="http://schemas.microsoft.com/office/drawing/2015/10/21/chartex" xmlns:cx3="http://schemas.microsoft.com/office/drawing/2016/5/9/chartex" xmlns:cx4="http://schemas.microsoft.com/office/drawing/2016/5/10/chartex" xmlns:cx5="http://schemas.microsoft.com/office/drawing/2016/5/11/chartex" xmlns:cx6="http://schemas.microsoft.com/office/drawing/2016/5/12/chartex" xmlns:cx7="http://schemas.microsoft.com/office/drawing/2016/5/13/chartex" xmlns:cx8="http://schemas.microsoft.com/office/drawing/2016/5/14/chartex" xmlns:mc="http://schemas.openxmlformats.org/markup-compatibility/2006" xmlns:aink="http://schemas.microsoft.com/office/drawing/2016/ink" xmlns:am3d="http://schemas.microsoft.com/office/drawing/2017/model3d" xmlns:o="urn:schemas-microsoft-com:office:office" xmlns:oel="http://schemas.microsoft.com/office/2019/extlst" xmlns:r="http://schemas.openxmlformats.org/officeDocument/2006/relationships" xmlns:m="http://schemas.openxmlformats.org/officeDocument/2006/math" xmlns:v="urn:schemas-microsoft-com:vml" xmlns:wp14="http://schemas.microsoft.com/office/word/2010/wordprocessingDrawing" xmlns:wp="http://schemas.openxmlformats.org/drawingml/2006/wordprocessingDrawing" xmlns:w10="urn:schemas-microsoft-com:office:word" xmlns:w="http://schemas.openxmlformats.org/wordprocessingml/2006/main" xmlns:w14="http://schemas.microsoft.com/office/word/2010/wordml" xmlns:w15="http://schemas.microsoft.com/office/word/2012/wordml" xmlns:w16cex="http://schemas.microsoft.com/office/word/2018/wordml/cex" xmlns:w16cid="http://schemas.microsoft.com/office/word/2016/wordml/cid" xmlns:w16="http://schemas.microsoft.com/office/word/2018/wordml" xmlns:w16sdtdh="http://schemas.microsoft.com/office/word/2020/wordml/sdtdatahash" xmlns:w16se="http://schemas.microsoft.com/office/word/2015/wordml/symex" xmlns:wpg="http://schemas.microsoft.com/office/word/2010/wordprocessingGroup" xmlns:wpi="http://schemas.microsoft.com/office/word/2010/wordprocessingInk" xmlns:wne="http://schemas.microsoft.com/office/word/2006/wordml" xmlns:wps="http://schemas.microsoft.com/office/word/2010/wordprocessingShape" mc:Ignorable="w14 w15 w16se w16cid w16 w16cex w16sdtdh wp14">
+<w:document xmlns:wpc="http://schemas.microsoft.com/office/word/2010/wordprocessingCanvas" xmlns:cx="http://schemas.microsoft.com/office/drawing/2014/chartex" xmlns:cx1="http://schemas.microsoft.com/office/drawing/2015/9/8/chartex" xmlns:cx2="http://schemas.microsoft.com/office/drawing/2015/10/21/chartex" xmlns:cx3="http://schemas.microsoft.com/office/drawing/2016/5/9/chartex" xmlns:cx4="http://schemas.microsoft.com/office/drawing/2016/5/10/chartex" xmlns:cx5="http://schemas.microsoft.com/office/drawing/2016/5/11/chartex" xmlns:cx6="http://schemas.microsoft.com/office/drawing/2016/5/12/chartex" xmlns:cx7="http://schemas.microsoft.com/office/drawing/2016/5/13/chartex" xmlns:cx8="http://schemas.microsoft.com/office/drawing/2016/5/14/chartex" xmlns:mc="http://schemas.openxmlformats.org/markup-compatibility/2006" xmlns:aink="http://schemas.microsoft.com/office/drawing/2016/ink" xmlns:am3d="http://schemas.microsoft.com/office/drawing/2017/model3d" xmlns:o="urn:schemas-microsoft-com:office:office" xmlns:oel="http://schemas.microsoft.com/office/2019/extlst" xmlns:r="http://schemas.openxmlformats.org/officeDocument/2006/relationships" xmlns:m="http://schemas.openxmlformats.org/officeDocument/2006/math" xmlns:v="urn:schemas-microsoft-com:vml" xmlns:wp14="http://schemas.microsoft.com/office/word/2010/wordprocessingDrawing" xmlns:wp="http://schemas.openxmlformats.org/drawingml/2006/wordprocessingDrawing" xmlns:w10="urn:schemas-microsoft-com:office:word" xmlns:w="http://schemas.openxmlformats.org/wordprocessingml/2006/main" xmlns:w14="http://schemas.microsoft.com/office/word/2010/wordml" xmlns:w15="http://schemas.microsoft.com/office/word/2012/wordml" xmlns:w16cex="http://schemas.microsoft.com/office/word/2018/wordml/cex" xmlns:w16cid="http://schemas.microsoft.com/office/word/2016/wordml/cid" xmlns:w16="http://schemas.microsoft.com/office/word/2018/wordml" xmlns:w16du="http://schemas.microsoft.com/office/word/2023/wordml/word16du" xmlns:w16sdtdh="http://schemas.microsoft.com/office/word/2020/wordml/sdtdatahash" xmlns:w16sdtfl="http://schemas.microsoft.com/office/word/2024/wordml/sdtformatlock" xmlns:w16se="http://schemas.microsoft.com/office/word/2015/wordml/symex" xmlns:wpg="http://schemas.microsoft.com/office/word/2010/wordprocessingGroup" xmlns:wpi="http://schemas.microsoft.com/office/word/2010/wordprocessingInk" xmlns:wne="http://schemas.microsoft.com/office/word/2006/wordml" xmlns:wps="http://schemas.microsoft.com/office/word/2010/wordprocessingShape" mc:Ignorable="w14 w15 w16se w16cid w16 w16cex w16sdtdh w16sdtfl w16du wp14">
   <w:body>
     <w:p>
       <w:pPr>
@@ -829,6 +829,15 @@
         </w:rPr>
         <w:t xml:space="preserve">Collaborated with customers to capture requirements, architect scalable solutions, and drive end-to-end software delivery, including deployment and ongoing maintenance. </w:t>
       </w:r>
+      <w:r>
+        <w:rPr>
+          <w:b w:val="0"/>
+          <w:bCs w:val="0"/>
+          <w:sz w:val="24"/>
+          <w:szCs w:val="24"/>
+        </w:rPr>
+        <w:t xml:space="preserve"> </w:t>
+      </w:r>
     </w:p>
     <w:p>
       <w:pPr>
@@ -854,7 +863,25 @@
           <w:sz w:val="24"/>
           <w:szCs w:val="24"/>
         </w:rPr>
-        <w:t>Implemented best practices for a greenfield project, including AWS VPC design, IAM policies, Kafka integration, Terraform-based infrastructure, and observability systems.</w:t>
+        <w:t xml:space="preserve">Led the implementation of software development best practices for a greenfield project, including AWS VPC, IAM policy design, </w:t>
+      </w:r>
+      <w:r>
+        <w:rPr>
+          <w:b w:val="0"/>
+          <w:bCs w:val="0"/>
+          <w:sz w:val="24"/>
+          <w:szCs w:val="24"/>
+        </w:rPr>
+        <w:t xml:space="preserve">AWS MSK </w:t>
+      </w:r>
+      <w:r>
+        <w:rPr>
+          <w:b w:val="0"/>
+          <w:bCs w:val="0"/>
+          <w:sz w:val="24"/>
+          <w:szCs w:val="24"/>
+        </w:rPr>
+        <w:t>integration, infrastructure provisioning, and observability systems.</w:t>
       </w:r>
     </w:p>
     <w:p>
@@ -879,23 +906,87 @@
           <w:sz w:val="24"/>
           <w:szCs w:val="24"/>
         </w:rPr>
-        <w:t xml:space="preserve">Led the implementation of software development best practices, including AWS VPC architecture, IAM policy design, Kafka integration, </w:t>
-      </w:r>
-      <w:r>
-        <w:rPr>
-          <w:b w:val="0"/>
-          <w:sz w:val="24"/>
-          <w:szCs w:val="24"/>
-        </w:rPr>
-        <w:t xml:space="preserve">infrastructure </w:t>
-      </w:r>
-      <w:r>
-        <w:rPr>
-          <w:b w:val="0"/>
-          <w:sz w:val="24"/>
-          <w:szCs w:val="24"/>
-        </w:rPr>
-        <w:t>using Terraform, and observability systems.</w:t>
+        <w:t>Built real-time data stream processing engine</w:t>
+      </w:r>
+      <w:r>
+        <w:rPr>
+          <w:b w:val="0"/>
+          <w:sz w:val="24"/>
+          <w:szCs w:val="24"/>
+        </w:rPr>
+        <w:t>s</w:t>
+      </w:r>
+      <w:r>
+        <w:rPr>
+          <w:b w:val="0"/>
+          <w:sz w:val="24"/>
+          <w:szCs w:val="24"/>
+        </w:rPr>
+        <w:t xml:space="preserve"> using </w:t>
+      </w:r>
+      <w:r>
+        <w:rPr>
+          <w:bCs w:val="0"/>
+          <w:sz w:val="24"/>
+          <w:szCs w:val="24"/>
+        </w:rPr>
+        <w:t>Apache Flink</w:t>
+      </w:r>
+      <w:r>
+        <w:rPr>
+          <w:b w:val="0"/>
+          <w:sz w:val="24"/>
+          <w:szCs w:val="24"/>
+        </w:rPr>
+        <w:t xml:space="preserve"> </w:t>
+      </w:r>
+      <w:r>
+        <w:rPr>
+          <w:b w:val="0"/>
+          <w:sz w:val="24"/>
+          <w:szCs w:val="24"/>
+        </w:rPr>
+        <w:t xml:space="preserve">and </w:t>
+      </w:r>
+      <w:r>
+        <w:rPr>
+          <w:bCs w:val="0"/>
+          <w:sz w:val="24"/>
+          <w:szCs w:val="24"/>
+        </w:rPr>
+        <w:t>Kafka</w:t>
+      </w:r>
+      <w:r>
+        <w:rPr>
+          <w:b w:val="0"/>
+          <w:sz w:val="24"/>
+          <w:szCs w:val="24"/>
+        </w:rPr>
+        <w:t xml:space="preserve"> </w:t>
+      </w:r>
+      <w:r>
+        <w:rPr>
+          <w:b w:val="0"/>
+          <w:sz w:val="24"/>
+          <w:szCs w:val="24"/>
+        </w:rPr>
+        <w:t xml:space="preserve">to detect satellite internet communication issues globally, reducing triage time from an average of </w:t>
+      </w:r>
+      <w:r>
+        <w:rPr>
+          <w:bCs w:val="0"/>
+          <w:sz w:val="24"/>
+          <w:szCs w:val="24"/>
+        </w:rPr>
+        <w:t>2 days to near real-time</w:t>
+      </w:r>
+      <w:r>
+        <w:rPr>
+          <w:b w:val="0"/>
+          <w:sz w:val="24"/>
+          <w:szCs w:val="24"/>
+        </w:rPr>
+        <w:t>.</w:t>
       </w:r>
     </w:p>
     <w:p>
@@ -920,7 +1011,15 @@
           <w:sz w:val="24"/>
           <w:szCs w:val="24"/>
         </w:rPr>
-        <w:t xml:space="preserve">Built real-time data stream processing engine using </w:t>
+        <w:t xml:space="preserve">Engineered an </w:t>
+      </w:r>
+      <w:r>
+        <w:rPr>
+          <w:b w:val="0"/>
+          <w:sz w:val="24"/>
+          <w:szCs w:val="24"/>
+        </w:rPr>
+        <w:t xml:space="preserve">in-house </w:t>
       </w:r>
       <w:r>
         <w:rPr>
@@ -928,31 +1027,15 @@
           <w:sz w:val="24"/>
           <w:szCs w:val="24"/>
         </w:rPr>
-        <w:t>Apache Flink</w:t>
-      </w:r>
-      <w:r>
-        <w:rPr>
-          <w:b w:val="0"/>
-          <w:sz w:val="24"/>
-          <w:szCs w:val="24"/>
-        </w:rPr>
-        <w:t xml:space="preserve"> to detect satellite internet communication issues globally, reducing triage time from an average of </w:t>
-      </w:r>
-      <w:r>
-        <w:rPr>
-          <w:bCs w:val="0"/>
-          <w:sz w:val="24"/>
-          <w:szCs w:val="24"/>
-        </w:rPr>
-        <w:t>2 days to near real-time</w:t>
-      </w:r>
-      <w:r>
-        <w:rPr>
-          <w:b w:val="0"/>
-          <w:sz w:val="24"/>
-          <w:szCs w:val="24"/>
-        </w:rPr>
-        <w:t>.</w:t>
+        <w:t>Avro Schema Registry</w:t>
+      </w:r>
+      <w:r>
+        <w:rPr>
+          <w:b w:val="0"/>
+          <w:sz w:val="24"/>
+          <w:szCs w:val="24"/>
+        </w:rPr>
+        <w:t xml:space="preserve"> enabling seamless schema resolution and backward compatibility, streamlining data serialization across distributed systems.</w:t>
       </w:r>
     </w:p>
     <w:p>
@@ -977,39 +1060,7 @@
           <w:sz w:val="24"/>
           <w:szCs w:val="24"/>
         </w:rPr>
-        <w:t xml:space="preserve">Developed </w:t>
-      </w:r>
-      <w:r>
-        <w:rPr>
-          <w:b w:val="0"/>
-          <w:sz w:val="24"/>
-          <w:szCs w:val="24"/>
-        </w:rPr>
-        <w:t>tools with AWS Bedrock and vector embeddings to calculate cosine similarity, which enhanced the accuracy and efficiency of manual labeling</w:t>
-      </w:r>
-      <w:r>
-        <w:rPr>
-          <w:b w:val="0"/>
-          <w:sz w:val="24"/>
-          <w:szCs w:val="24"/>
-        </w:rPr>
-        <w:t xml:space="preserve"> from </w:t>
-      </w:r>
-      <w:r>
-        <w:rPr>
-          <w:bCs w:val="0"/>
-          <w:sz w:val="24"/>
-          <w:szCs w:val="24"/>
-        </w:rPr>
-        <w:t>days to hours</w:t>
-      </w:r>
-      <w:r>
-        <w:rPr>
-          <w:b w:val="0"/>
-          <w:sz w:val="24"/>
-          <w:szCs w:val="24"/>
-        </w:rPr>
-        <w:t>.</w:t>
+        <w:t>Led cross-functional efforts to standardize schema and data governance across streaming applications.</w:t>
       </w:r>
     </w:p>
     <w:p>
@@ -1034,47 +1085,15 @@
           <w:sz w:val="24"/>
           <w:szCs w:val="24"/>
         </w:rPr>
-        <w:t xml:space="preserve">Engineered a </w:t>
-      </w:r>
-      <w:r>
-        <w:rPr>
-          <w:b w:val="0"/>
-          <w:sz w:val="24"/>
-          <w:szCs w:val="24"/>
-        </w:rPr>
-        <w:t xml:space="preserve">service to identify weather-impacted customers, cutting </w:t>
-      </w:r>
-      <w:r>
-        <w:rPr>
-          <w:bCs w:val="0"/>
-          <w:sz w:val="24"/>
-          <w:szCs w:val="24"/>
-        </w:rPr>
-        <w:t xml:space="preserve">triage time by </w:t>
-      </w:r>
-      <w:r>
-        <w:rPr>
-          <w:bCs w:val="0"/>
-          <w:sz w:val="24"/>
-          <w:szCs w:val="24"/>
-        </w:rPr>
-        <w:t>9</w:t>
-      </w:r>
-      <w:r>
-        <w:rPr>
-          <w:bCs w:val="0"/>
-          <w:sz w:val="24"/>
-          <w:szCs w:val="24"/>
-        </w:rPr>
-        <w:t>0%</w:t>
-      </w:r>
-      <w:r>
-        <w:rPr>
-          <w:b w:val="0"/>
-          <w:sz w:val="24"/>
-          <w:szCs w:val="24"/>
-        </w:rPr>
-        <w:t>.</w:t>
+        <w:t xml:space="preserve">Implemented </w:t>
+      </w:r>
+      <w:r>
+        <w:rPr>
+          <w:b w:val="0"/>
+          <w:sz w:val="24"/>
+          <w:szCs w:val="24"/>
+        </w:rPr>
+        <w:t>RBAC and IAM policies to secure multi-tenant Kafka clusters and cloud resources.</w:t>
       </w:r>
     </w:p>
     <w:p>
@@ -1099,55 +1118,39 @@
           <w:sz w:val="24"/>
           <w:szCs w:val="24"/>
         </w:rPr>
-        <w:t xml:space="preserve">Analyzed network issue trends and business </w:t>
-      </w:r>
-      <w:r>
-        <w:rPr>
-          <w:b w:val="0"/>
-          <w:sz w:val="24"/>
-          <w:szCs w:val="24"/>
-        </w:rPr>
-        <w:t>impact and</w:t>
-      </w:r>
-      <w:r>
-        <w:rPr>
-          <w:b w:val="0"/>
-          <w:sz w:val="24"/>
-          <w:szCs w:val="24"/>
-        </w:rPr>
-        <w:t xml:space="preserve"> built ML training pipelines in collaboration with data scientists </w:t>
-      </w:r>
-      <w:r>
-        <w:rPr>
-          <w:b w:val="0"/>
-          <w:sz w:val="24"/>
-          <w:szCs w:val="24"/>
-        </w:rPr>
-        <w:t xml:space="preserve">and subject matter experts </w:t>
-      </w:r>
-      <w:r>
-        <w:rPr>
-          <w:b w:val="0"/>
-          <w:sz w:val="24"/>
-          <w:szCs w:val="24"/>
-        </w:rPr>
-        <w:t xml:space="preserve">to classify and predict </w:t>
-      </w:r>
-      <w:r>
-        <w:rPr>
-          <w:b w:val="0"/>
-          <w:sz w:val="24"/>
-          <w:szCs w:val="24"/>
-        </w:rPr>
-        <w:t xml:space="preserve">satellite internet network </w:t>
-      </w:r>
-      <w:r>
-        <w:rPr>
-          <w:b w:val="0"/>
-          <w:sz w:val="24"/>
-          <w:szCs w:val="24"/>
-        </w:rPr>
-        <w:t>issues.</w:t>
+        <w:t xml:space="preserve">Developed </w:t>
+      </w:r>
+      <w:r>
+        <w:rPr>
+          <w:b w:val="0"/>
+          <w:sz w:val="24"/>
+          <w:szCs w:val="24"/>
+        </w:rPr>
+        <w:t>tools with AWS Bedrock and vector embeddings to calculate cosine similarity, which enhanced the accuracy and efficiency of manual labeling</w:t>
+      </w:r>
+      <w:r>
+        <w:rPr>
+          <w:b w:val="0"/>
+          <w:sz w:val="24"/>
+          <w:szCs w:val="24"/>
+        </w:rPr>
+        <w:t xml:space="preserve"> from </w:t>
+      </w:r>
+      <w:r>
+        <w:rPr>
+          <w:bCs w:val="0"/>
+          <w:sz w:val="24"/>
+          <w:szCs w:val="24"/>
+        </w:rPr>
+        <w:t>days to hours</w:t>
+      </w:r>
+      <w:r>
+        <w:rPr>
+          <w:b w:val="0"/>
+          <w:sz w:val="24"/>
+          <w:szCs w:val="24"/>
+        </w:rPr>
+        <w:t>.</w:t>
       </w:r>
     </w:p>
     <w:p>
@@ -1172,7 +1175,15 @@
           <w:sz w:val="24"/>
           <w:szCs w:val="24"/>
         </w:rPr>
-        <w:t xml:space="preserve">Engineered an </w:t>
+        <w:t xml:space="preserve">Engineered a </w:t>
+      </w:r>
+      <w:r>
+        <w:rPr>
+          <w:b w:val="0"/>
+          <w:sz w:val="24"/>
+          <w:szCs w:val="24"/>
+        </w:rPr>
+        <w:t xml:space="preserve">service to identify weather-impacted customers, cutting </w:t>
       </w:r>
       <w:r>
         <w:rPr>
@@ -1180,15 +1191,31 @@
           <w:sz w:val="24"/>
           <w:szCs w:val="24"/>
         </w:rPr>
-        <w:t>Avro Schema Registry</w:t>
-      </w:r>
-      <w:r>
-        <w:rPr>
-          <w:b w:val="0"/>
-          <w:sz w:val="24"/>
-          <w:szCs w:val="24"/>
-        </w:rPr>
-        <w:t xml:space="preserve"> enabling seamless schema resolution and backward compatibility, streamlining data serialization across distributed systems.</w:t>
+        <w:t xml:space="preserve">triage time by </w:t>
+      </w:r>
+      <w:r>
+        <w:rPr>
+          <w:bCs w:val="0"/>
+          <w:sz w:val="24"/>
+          <w:szCs w:val="24"/>
+        </w:rPr>
+        <w:t>9</w:t>
+      </w:r>
+      <w:r>
+        <w:rPr>
+          <w:bCs w:val="0"/>
+          <w:sz w:val="24"/>
+          <w:szCs w:val="24"/>
+        </w:rPr>
+        <w:t>0%</w:t>
+      </w:r>
+      <w:r>
+        <w:rPr>
+          <w:b w:val="0"/>
+          <w:sz w:val="24"/>
+          <w:szCs w:val="24"/>
+        </w:rPr>
+        <w:t>.</w:t>
       </w:r>
     </w:p>
     <w:p>
@@ -1213,23 +1240,39 @@
           <w:sz w:val="24"/>
           <w:szCs w:val="24"/>
         </w:rPr>
-        <w:t xml:space="preserve">Mentored new </w:t>
-      </w:r>
-      <w:r>
-        <w:rPr>
-          <w:b w:val="0"/>
-          <w:sz w:val="24"/>
-          <w:szCs w:val="24"/>
-        </w:rPr>
-        <w:t xml:space="preserve">engineers </w:t>
-      </w:r>
-      <w:r>
-        <w:rPr>
-          <w:b w:val="0"/>
-          <w:sz w:val="24"/>
-          <w:szCs w:val="24"/>
-        </w:rPr>
-        <w:t>to accelerate onboarding and productivity.</w:t>
+        <w:t xml:space="preserve">Analyzed network issue trends and business impact and built ML training pipelines in collaboration with data scientists </w:t>
+      </w:r>
+      <w:r>
+        <w:rPr>
+          <w:b w:val="0"/>
+          <w:sz w:val="24"/>
+          <w:szCs w:val="24"/>
+        </w:rPr>
+        <w:t xml:space="preserve">and subject matter experts </w:t>
+      </w:r>
+      <w:r>
+        <w:rPr>
+          <w:b w:val="0"/>
+          <w:sz w:val="24"/>
+          <w:szCs w:val="24"/>
+        </w:rPr>
+        <w:t xml:space="preserve">to classify and predict </w:t>
+      </w:r>
+      <w:r>
+        <w:rPr>
+          <w:b w:val="0"/>
+          <w:sz w:val="24"/>
+          <w:szCs w:val="24"/>
+        </w:rPr>
+        <w:t xml:space="preserve">satellite internet network </w:t>
+      </w:r>
+      <w:r>
+        <w:rPr>
+          <w:b w:val="0"/>
+          <w:sz w:val="24"/>
+          <w:szCs w:val="24"/>
+        </w:rPr>
+        <w:t>issues.</w:t>
       </w:r>
     </w:p>
     <w:p>
@@ -1254,127 +1297,23 @@
           <w:sz w:val="24"/>
           <w:szCs w:val="24"/>
         </w:rPr>
-        <w:t xml:space="preserve">Optimized AWS infrastructure monitoring, reducing costs </w:t>
-      </w:r>
-      <w:r>
-        <w:rPr>
-          <w:bCs w:val="0"/>
-          <w:sz w:val="24"/>
-          <w:szCs w:val="24"/>
-        </w:rPr>
-        <w:t>by 65%.</w:t>
-      </w:r>
-    </w:p>
-    <w:p>
-      <w:pPr>
-        <w:pStyle w:val="Heading2"/>
-        <w:tabs>
-          <w:tab w:val="right" w:pos="10440"/>
-        </w:tabs>
-        <w:spacing w:before="120" w:after="60"/>
-        <w:ind w:left="0"/>
-        <w:rPr>
-          <w:sz w:val="25"/>
-          <w:szCs w:val="25"/>
-        </w:rPr>
-      </w:pPr>
-      <w:r>
-        <w:rPr>
-          <w:sz w:val="25"/>
-          <w:szCs w:val="25"/>
-        </w:rPr>
-        <w:t>AMAZON</w:t>
-      </w:r>
-      <w:r>
-        <w:rPr>
-          <w:sz w:val="25"/>
-          <w:szCs w:val="25"/>
-        </w:rPr>
-        <w:t xml:space="preserve">, </w:t>
-      </w:r>
-      <w:r>
-        <w:rPr>
-          <w:sz w:val="25"/>
-          <w:szCs w:val="25"/>
-        </w:rPr>
-        <w:t>Seattle</w:t>
-      </w:r>
-      <w:r>
-        <w:rPr>
-          <w:sz w:val="25"/>
-          <w:szCs w:val="25"/>
-        </w:rPr>
-        <w:t>, WA</w:t>
-      </w:r>
-      <w:r>
-        <w:rPr>
-          <w:sz w:val="25"/>
-          <w:szCs w:val="25"/>
-        </w:rPr>
-        <w:t>, Software Development Engineer</w:t>
-      </w:r>
-      <w:r>
-        <w:rPr>
-          <w:sz w:val="25"/>
-          <w:szCs w:val="25"/>
-        </w:rPr>
-        <w:t xml:space="preserve"> </w:t>
-      </w:r>
-      <w:r>
-        <w:rPr>
-          <w:sz w:val="25"/>
-          <w:szCs w:val="25"/>
-        </w:rPr>
-        <w:tab/>
-      </w:r>
-      <w:r>
-        <w:rPr>
-          <w:sz w:val="25"/>
-          <w:szCs w:val="25"/>
-        </w:rPr>
-        <w:t>Ju</w:t>
-      </w:r>
-      <w:r>
-        <w:rPr>
-          <w:sz w:val="25"/>
-          <w:szCs w:val="25"/>
-        </w:rPr>
-        <w:t>ne</w:t>
-      </w:r>
-      <w:r>
-        <w:rPr>
-          <w:sz w:val="25"/>
-          <w:szCs w:val="25"/>
-        </w:rPr>
-        <w:t xml:space="preserve"> 202</w:t>
-      </w:r>
-      <w:r>
-        <w:rPr>
-          <w:sz w:val="25"/>
-          <w:szCs w:val="25"/>
-        </w:rPr>
-        <w:t>2</w:t>
-      </w:r>
-      <w:r>
-        <w:rPr>
-          <w:sz w:val="25"/>
-          <w:szCs w:val="25"/>
-        </w:rPr>
-        <w:t xml:space="preserve"> – </w:t>
-      </w:r>
-      <w:r>
-        <w:rPr>
-          <w:sz w:val="25"/>
-          <w:szCs w:val="25"/>
-        </w:rPr>
-        <w:t>Oct</w:t>
-      </w:r>
-      <w:r>
-        <w:rPr>
-          <w:sz w:val="25"/>
-          <w:szCs w:val="25"/>
-        </w:rPr>
-        <w:t xml:space="preserve"> 2023</w:t>
+        <w:t xml:space="preserve">Mentored new </w:t>
+      </w:r>
+      <w:r>
+        <w:rPr>
+          <w:b w:val="0"/>
+          <w:sz w:val="24"/>
+          <w:szCs w:val="24"/>
+        </w:rPr>
+        <w:t xml:space="preserve">engineers </w:t>
+      </w:r>
+      <w:r>
+        <w:rPr>
+          <w:b w:val="0"/>
+          <w:sz w:val="24"/>
+          <w:szCs w:val="24"/>
+        </w:rPr>
+        <w:t>to accelerate onboarding and productivity.</w:t>
       </w:r>
     </w:p>
     <w:p>
@@ -1399,55 +1338,127 @@
           <w:sz w:val="24"/>
           <w:szCs w:val="24"/>
         </w:rPr>
-        <w:t xml:space="preserve">Led the </w:t>
-      </w:r>
-      <w:r>
-        <w:rPr>
-          <w:b w:val="0"/>
-          <w:sz w:val="24"/>
-          <w:szCs w:val="24"/>
-        </w:rPr>
-        <w:t>design</w:t>
-      </w:r>
-      <w:r>
-        <w:rPr>
-          <w:b w:val="0"/>
-          <w:sz w:val="24"/>
-          <w:szCs w:val="24"/>
-        </w:rPr>
-        <w:t xml:space="preserve">, development, and deployment of </w:t>
-      </w:r>
-      <w:r>
-        <w:rPr>
-          <w:b w:val="0"/>
-          <w:sz w:val="24"/>
-          <w:szCs w:val="24"/>
-        </w:rPr>
-        <w:t xml:space="preserve">highly </w:t>
-      </w:r>
-      <w:r>
-        <w:rPr>
-          <w:b w:val="0"/>
-          <w:sz w:val="24"/>
-          <w:szCs w:val="24"/>
-        </w:rPr>
-        <w:t xml:space="preserve">scalable </w:t>
-      </w:r>
-      <w:r>
-        <w:rPr>
-          <w:b w:val="0"/>
-          <w:sz w:val="24"/>
-          <w:szCs w:val="24"/>
-        </w:rPr>
-        <w:t xml:space="preserve">software solutions </w:t>
-      </w:r>
-      <w:r>
-        <w:rPr>
-          <w:b w:val="0"/>
-          <w:sz w:val="24"/>
-          <w:szCs w:val="24"/>
-        </w:rPr>
-        <w:t>and microservices.</w:t>
+        <w:t xml:space="preserve">Optimized AWS infrastructure monitoring, reducing costs </w:t>
+      </w:r>
+      <w:r>
+        <w:rPr>
+          <w:bCs w:val="0"/>
+          <w:sz w:val="24"/>
+          <w:szCs w:val="24"/>
+        </w:rPr>
+        <w:t>by 65%.</w:t>
+      </w:r>
+    </w:p>
+    <w:p>
+      <w:pPr>
+        <w:pStyle w:val="Heading2"/>
+        <w:tabs>
+          <w:tab w:val="right" w:pos="10440"/>
+        </w:tabs>
+        <w:spacing w:before="120" w:after="60"/>
+        <w:ind w:left="0"/>
+        <w:rPr>
+          <w:sz w:val="25"/>
+          <w:szCs w:val="25"/>
+        </w:rPr>
+      </w:pPr>
+      <w:r>
+        <w:rPr>
+          <w:sz w:val="25"/>
+          <w:szCs w:val="25"/>
+        </w:rPr>
+        <w:t>AMAZON</w:t>
+      </w:r>
+      <w:r>
+        <w:rPr>
+          <w:sz w:val="25"/>
+          <w:szCs w:val="25"/>
+        </w:rPr>
+        <w:t xml:space="preserve">, </w:t>
+      </w:r>
+      <w:r>
+        <w:rPr>
+          <w:sz w:val="25"/>
+          <w:szCs w:val="25"/>
+        </w:rPr>
+        <w:t>Seattle</w:t>
+      </w:r>
+      <w:r>
+        <w:rPr>
+          <w:sz w:val="25"/>
+          <w:szCs w:val="25"/>
+        </w:rPr>
+        <w:t>, WA</w:t>
+      </w:r>
+      <w:r>
+        <w:rPr>
+          <w:sz w:val="25"/>
+          <w:szCs w:val="25"/>
+        </w:rPr>
+        <w:t>, Software Development Engineer</w:t>
+      </w:r>
+      <w:r>
+        <w:rPr>
+          <w:sz w:val="25"/>
+          <w:szCs w:val="25"/>
+        </w:rPr>
+        <w:t xml:space="preserve"> </w:t>
+      </w:r>
+      <w:r>
+        <w:rPr>
+          <w:sz w:val="25"/>
+          <w:szCs w:val="25"/>
+        </w:rPr>
+        <w:tab/>
+      </w:r>
+      <w:r>
+        <w:rPr>
+          <w:sz w:val="25"/>
+          <w:szCs w:val="25"/>
+        </w:rPr>
+        <w:t>Ju</w:t>
+      </w:r>
+      <w:r>
+        <w:rPr>
+          <w:sz w:val="25"/>
+          <w:szCs w:val="25"/>
+        </w:rPr>
+        <w:t>ne</w:t>
+      </w:r>
+      <w:r>
+        <w:rPr>
+          <w:sz w:val="25"/>
+          <w:szCs w:val="25"/>
+        </w:rPr>
+        <w:t xml:space="preserve"> 202</w:t>
+      </w:r>
+      <w:r>
+        <w:rPr>
+          <w:sz w:val="25"/>
+          <w:szCs w:val="25"/>
+        </w:rPr>
+        <w:t>2</w:t>
+      </w:r>
+      <w:r>
+        <w:rPr>
+          <w:sz w:val="25"/>
+          <w:szCs w:val="25"/>
+        </w:rPr>
+        <w:t xml:space="preserve"> – </w:t>
+      </w:r>
+      <w:r>
+        <w:rPr>
+          <w:sz w:val="25"/>
+          <w:szCs w:val="25"/>
+        </w:rPr>
+        <w:t>Oct</w:t>
+      </w:r>
+      <w:r>
+        <w:rPr>
+          <w:sz w:val="25"/>
+          <w:szCs w:val="25"/>
+        </w:rPr>
+        <w:t xml:space="preserve"> 2023</w:t>
       </w:r>
     </w:p>
     <w:p>
@@ -1472,39 +1483,55 @@
           <w:sz w:val="24"/>
           <w:szCs w:val="24"/>
         </w:rPr>
-        <w:t xml:space="preserve">Automated </w:t>
-      </w:r>
-      <w:r>
-        <w:rPr>
-          <w:bCs w:val="0"/>
-          <w:sz w:val="24"/>
-          <w:szCs w:val="24"/>
-        </w:rPr>
-        <w:t>Amazon Same-Day Delivery</w:t>
-      </w:r>
-      <w:r>
-        <w:rPr>
-          <w:b w:val="0"/>
-          <w:sz w:val="24"/>
-          <w:szCs w:val="24"/>
-        </w:rPr>
-        <w:t xml:space="preserve"> catalog refresh, reducing update time </w:t>
-      </w:r>
-      <w:r>
-        <w:rPr>
-          <w:bCs w:val="0"/>
-          <w:sz w:val="24"/>
-          <w:szCs w:val="24"/>
-        </w:rPr>
-        <w:t>by 12 hours</w:t>
-      </w:r>
-      <w:r>
-        <w:rPr>
-          <w:b w:val="0"/>
-          <w:sz w:val="24"/>
-          <w:szCs w:val="24"/>
-        </w:rPr>
-        <w:t>, improving data freshness, and eliminating manual effort.</w:t>
+        <w:t xml:space="preserve">Led the </w:t>
+      </w:r>
+      <w:r>
+        <w:rPr>
+          <w:b w:val="0"/>
+          <w:sz w:val="24"/>
+          <w:szCs w:val="24"/>
+        </w:rPr>
+        <w:t>design</w:t>
+      </w:r>
+      <w:r>
+        <w:rPr>
+          <w:b w:val="0"/>
+          <w:sz w:val="24"/>
+          <w:szCs w:val="24"/>
+        </w:rPr>
+        <w:t xml:space="preserve">, development, and deployment of </w:t>
+      </w:r>
+      <w:r>
+        <w:rPr>
+          <w:b w:val="0"/>
+          <w:sz w:val="24"/>
+          <w:szCs w:val="24"/>
+        </w:rPr>
+        <w:t xml:space="preserve">highly </w:t>
+      </w:r>
+      <w:r>
+        <w:rPr>
+          <w:b w:val="0"/>
+          <w:sz w:val="24"/>
+          <w:szCs w:val="24"/>
+        </w:rPr>
+        <w:t xml:space="preserve">scalable </w:t>
+      </w:r>
+      <w:r>
+        <w:rPr>
+          <w:b w:val="0"/>
+          <w:sz w:val="24"/>
+          <w:szCs w:val="24"/>
+        </w:rPr>
+        <w:t xml:space="preserve">software solutions </w:t>
+      </w:r>
+      <w:r>
+        <w:rPr>
+          <w:b w:val="0"/>
+          <w:sz w:val="24"/>
+          <w:szCs w:val="24"/>
+        </w:rPr>
+        <w:t>and microservices.</w:t>
       </w:r>
     </w:p>
     <w:p>
@@ -1529,15 +1556,39 @@
           <w:sz w:val="24"/>
           <w:szCs w:val="24"/>
         </w:rPr>
-        <w:t>Proactively refactored system logic to remove redundant API checks to an external service, improving efficiency and reducing latency</w:t>
-      </w:r>
-      <w:r>
-        <w:rPr>
-          <w:b w:val="0"/>
-          <w:sz w:val="24"/>
-          <w:szCs w:val="24"/>
-        </w:rPr>
-        <w:t>.</w:t>
+        <w:t xml:space="preserve">Automated </w:t>
+      </w:r>
+      <w:r>
+        <w:rPr>
+          <w:bCs w:val="0"/>
+          <w:sz w:val="24"/>
+          <w:szCs w:val="24"/>
+        </w:rPr>
+        <w:t>Amazon Same-Day Delivery</w:t>
+      </w:r>
+      <w:r>
+        <w:rPr>
+          <w:b w:val="0"/>
+          <w:sz w:val="24"/>
+          <w:szCs w:val="24"/>
+        </w:rPr>
+        <w:t xml:space="preserve"> catalog refresh, reducing update time </w:t>
+      </w:r>
+      <w:r>
+        <w:rPr>
+          <w:bCs w:val="0"/>
+          <w:sz w:val="24"/>
+          <w:szCs w:val="24"/>
+        </w:rPr>
+        <w:t>by 12 hours</w:t>
+      </w:r>
+      <w:r>
+        <w:rPr>
+          <w:b w:val="0"/>
+          <w:sz w:val="24"/>
+          <w:szCs w:val="24"/>
+        </w:rPr>
+        <w:t>, improving data freshness, and eliminating manual effort.</w:t>
       </w:r>
     </w:p>
     <w:p>
@@ -1562,23 +1613,7 @@
           <w:sz w:val="24"/>
           <w:szCs w:val="24"/>
         </w:rPr>
-        <w:t xml:space="preserve">Developed an </w:t>
-      </w:r>
-      <w:r>
-        <w:rPr>
-          <w:bCs w:val="0"/>
-          <w:sz w:val="24"/>
-          <w:szCs w:val="24"/>
-        </w:rPr>
-        <w:t>AI/ML-powered “Frequently Bought Together”</w:t>
-      </w:r>
-      <w:r>
-        <w:rPr>
-          <w:b w:val="0"/>
-          <w:sz w:val="24"/>
-          <w:szCs w:val="24"/>
-        </w:rPr>
-        <w:t xml:space="preserve"> widget, driving $110K+ in revenue</w:t>
+        <w:t>Proactively refactored system logic to remove redundant API checks to an external service, improving efficiency and reducing latency</w:t>
       </w:r>
       <w:r>
         <w:rPr>
@@ -1611,7 +1646,7 @@
           <w:sz w:val="24"/>
           <w:szCs w:val="24"/>
         </w:rPr>
-        <w:t xml:space="preserve">Spearheaded the development of a high-throughput inventory catalog service, slashing ticket numbers </w:t>
+        <w:t xml:space="preserve">Developed an </w:t>
       </w:r>
       <w:r>
         <w:rPr>
@@ -1619,23 +1654,23 @@
           <w:sz w:val="24"/>
           <w:szCs w:val="24"/>
         </w:rPr>
-        <w:t xml:space="preserve">by 20% </w:t>
-      </w:r>
-      <w:r>
-        <w:rPr>
-          <w:b w:val="0"/>
-          <w:sz w:val="24"/>
-          <w:szCs w:val="24"/>
-        </w:rPr>
-        <w:t xml:space="preserve">and improving data freshness by over </w:t>
-      </w:r>
-      <w:r>
-        <w:rPr>
-          <w:bCs w:val="0"/>
-          <w:sz w:val="24"/>
-          <w:szCs w:val="24"/>
-        </w:rPr>
-        <w:t>10 hours.</w:t>
+        <w:t>AI/ML-powered “Frequently Bought Together”</w:t>
+      </w:r>
+      <w:r>
+        <w:rPr>
+          <w:b w:val="0"/>
+          <w:sz w:val="24"/>
+          <w:szCs w:val="24"/>
+        </w:rPr>
+        <w:t xml:space="preserve"> widget, driving $110K+ in revenue</w:t>
+      </w:r>
+      <w:r>
+        <w:rPr>
+          <w:b w:val="0"/>
+          <w:sz w:val="24"/>
+          <w:szCs w:val="24"/>
+        </w:rPr>
+        <w:t>.</w:t>
       </w:r>
     </w:p>
     <w:p>
@@ -1660,15 +1695,7 @@
           <w:sz w:val="24"/>
           <w:szCs w:val="24"/>
         </w:rPr>
-        <w:t>Engineered</w:t>
-      </w:r>
-      <w:r>
-        <w:rPr>
-          <w:b w:val="0"/>
-          <w:sz w:val="24"/>
-          <w:szCs w:val="24"/>
-        </w:rPr>
-        <w:t xml:space="preserve"> CI/CD infrastructure design, complete with monitoring, </w:t>
+        <w:t xml:space="preserve">Spearheaded the development of a high-throughput inventory catalog service, slashing ticket numbers </w:t>
       </w:r>
       <w:r>
         <w:rPr>
@@ -1676,15 +1703,23 @@
           <w:sz w:val="24"/>
           <w:szCs w:val="24"/>
         </w:rPr>
-        <w:t>anomaly detection</w:t>
-      </w:r>
-      <w:r>
-        <w:rPr>
-          <w:b w:val="0"/>
-          <w:sz w:val="24"/>
-          <w:szCs w:val="24"/>
-        </w:rPr>
-        <w:t>, and alarms.</w:t>
+        <w:t xml:space="preserve">by 20% </w:t>
+      </w:r>
+      <w:r>
+        <w:rPr>
+          <w:b w:val="0"/>
+          <w:sz w:val="24"/>
+          <w:szCs w:val="24"/>
+        </w:rPr>
+        <w:t xml:space="preserve">and improving data freshness by over </w:t>
+      </w:r>
+      <w:r>
+        <w:rPr>
+          <w:bCs w:val="0"/>
+          <w:sz w:val="24"/>
+          <w:szCs w:val="24"/>
+        </w:rPr>
+        <w:t>10 hours.</w:t>
       </w:r>
     </w:p>
     <w:p>
@@ -1709,7 +1744,31 @@
           <w:sz w:val="24"/>
           <w:szCs w:val="24"/>
         </w:rPr>
-        <w:t>Played a pivotal role in 24/7 on-call rotations, addressing cross-team production challenges.</w:t>
+        <w:t>Engineered</w:t>
+      </w:r>
+      <w:r>
+        <w:rPr>
+          <w:b w:val="0"/>
+          <w:sz w:val="24"/>
+          <w:szCs w:val="24"/>
+        </w:rPr>
+        <w:t xml:space="preserve"> CI/CD infrastructure design, complete with monitoring, </w:t>
+      </w:r>
+      <w:r>
+        <w:rPr>
+          <w:bCs w:val="0"/>
+          <w:sz w:val="24"/>
+          <w:szCs w:val="24"/>
+        </w:rPr>
+        <w:t>anomaly detection</w:t>
+      </w:r>
+      <w:r>
+        <w:rPr>
+          <w:b w:val="0"/>
+          <w:sz w:val="24"/>
+          <w:szCs w:val="24"/>
+        </w:rPr>
+        <w:t>, and alarms.</w:t>
       </w:r>
     </w:p>
     <w:p>
@@ -1734,7 +1793,7 @@
           <w:sz w:val="24"/>
           <w:szCs w:val="24"/>
         </w:rPr>
-        <w:t>Oversaw extensive online feature experiments, leveraging feature flags (A/B tests) and production traffic.</w:t>
+        <w:t>Played a pivotal role in 24/7 on-call rotations, addressing cross-team production challenges.</w:t>
       </w:r>
     </w:p>
     <w:p>
@@ -1759,6 +1818,31 @@
           <w:sz w:val="24"/>
           <w:szCs w:val="24"/>
         </w:rPr>
+        <w:t>Oversaw extensive online feature experiments, leveraging feature flags (A/B tests) and production traffic.</w:t>
+      </w:r>
+    </w:p>
+    <w:p>
+      <w:pPr>
+        <w:pStyle w:val="Heading2"/>
+        <w:numPr>
+          <w:ilvl w:val="0"/>
+          <w:numId w:val="6"/>
+        </w:numPr>
+        <w:spacing w:before="0"/>
+        <w:ind w:left="273" w:hanging="187"/>
+        <w:jc w:val="both"/>
+        <w:rPr>
+          <w:b w:val="0"/>
+          <w:sz w:val="24"/>
+          <w:szCs w:val="24"/>
+        </w:rPr>
+      </w:pPr>
+      <w:r>
+        <w:rPr>
+          <w:b w:val="0"/>
+          <w:sz w:val="24"/>
+          <w:szCs w:val="24"/>
+        </w:rPr>
         <w:t>Built automated ETL pipelines to deliver ML-driven data to Amazon widgets</w:t>
       </w:r>
       <w:r>
@@ -1783,12 +1867,25 @@
           <w:szCs w:val="25"/>
         </w:rPr>
       </w:pPr>
-      <w:r>
+    </w:p>
+    <w:p>
+      <w:pPr>
+        <w:pStyle w:val="Heading2"/>
+        <w:tabs>
+          <w:tab w:val="right" w:pos="10440"/>
+        </w:tabs>
+        <w:spacing w:before="120" w:after="60"/>
+        <w:ind w:left="0"/>
         <w:rPr>
           <w:sz w:val="25"/>
           <w:szCs w:val="25"/>
         </w:rPr>
-        <w:lastRenderedPageBreak/>
+      </w:pPr>
+      <w:r>
+        <w:rPr>
+          <w:sz w:val="25"/>
+          <w:szCs w:val="25"/>
+        </w:rPr>
         <w:t>MICROSOFT</w:t>
       </w:r>
       <w:r>
@@ -2781,7 +2878,6 @@
         </w:rPr>
         <w:t xml:space="preserve"> </w:t>
       </w:r>
-      <w:proofErr w:type="spellStart"/>
       <w:r>
         <w:rPr>
           <w:b/>
@@ -2790,7 +2886,6 @@
         </w:rPr>
         <w:t>Millia</w:t>
       </w:r>
-      <w:proofErr w:type="spellEnd"/>
       <w:r>
         <w:rPr>
           <w:b/>
@@ -2890,7 +2985,7 @@
 </file>
 
 <file path=word/endnotes.xml><?xml version="1.0" encoding="utf-8"?>
-<w:endnotes xmlns:wpc="http://schemas.microsoft.com/office/word/2010/wordprocessingCanvas" xmlns:cx="http://schemas.microsoft.com/office/drawing/2014/chartex" xmlns:cx1="http://schemas.microsoft.com/office/drawing/2015/9/8/chartex" xmlns:cx2="http://schemas.microsoft.com/office/drawing/2015/10/21/chartex" xmlns:cx3="http://schemas.microsoft.com/office/drawing/2016/5/9/chartex" xmlns:cx4="http://schemas.microsoft.com/office/drawing/2016/5/10/chartex" xmlns:cx5="http://schemas.microsoft.com/office/drawing/2016/5/11/chartex" xmlns:cx6="http://schemas.microsoft.com/office/drawing/2016/5/12/chartex" xmlns:cx7="http://schemas.microsoft.com/office/drawing/2016/5/13/chartex" xmlns:cx8="http://schemas.microsoft.com/office/drawing/2016/5/14/chartex" xmlns:mc="http://schemas.openxmlformats.org/markup-compatibility/2006" xmlns:aink="http://schemas.microsoft.com/office/drawing/2016/ink" xmlns:am3d="http://schemas.microsoft.com/office/drawing/2017/model3d" xmlns:o="urn:schemas-microsoft-com:office:office" xmlns:oel="http://schemas.microsoft.com/office/2019/extlst" xmlns:r="http://schemas.openxmlformats.org/officeDocument/2006/relationships" xmlns:m="http://schemas.openxmlformats.org/officeDocument/2006/math" xmlns:v="urn:schemas-microsoft-com:vml" xmlns:wp14="http://schemas.microsoft.com/office/word/2010/wordprocessingDrawing" xmlns:wp="http://schemas.openxmlformats.org/drawingml/2006/wordprocessingDrawing" xmlns:w10="urn:schemas-microsoft-com:office:word" xmlns:w="http://schemas.openxmlformats.org/wordprocessingml/2006/main" xmlns:w14="http://schemas.microsoft.com/office/word/2010/wordml" xmlns:w15="http://schemas.microsoft.com/office/word/2012/wordml" xmlns:w16cex="http://schemas.microsoft.com/office/word/2018/wordml/cex" xmlns:w16cid="http://schemas.microsoft.com/office/word/2016/wordml/cid" xmlns:w16="http://schemas.microsoft.com/office/word/2018/wordml" xmlns:w16sdtdh="http://schemas.microsoft.com/office/word/2020/wordml/sdtdatahash" xmlns:w16se="http://schemas.microsoft.com/office/word/2015/wordml/symex" xmlns:wpg="http://schemas.microsoft.com/office/word/2010/wordprocessingGroup" xmlns:wpi="http://schemas.microsoft.com/office/word/2010/wordprocessingInk" xmlns:wne="http://schemas.microsoft.com/office/word/2006/wordml" xmlns:wps="http://schemas.microsoft.com/office/word/2010/wordprocessingShape" mc:Ignorable="w14 w15 w16se w16cid w16 w16cex w16sdtdh wp14">
+<w:endnotes xmlns:wpc="http://schemas.microsoft.com/office/word/2010/wordprocessingCanvas" xmlns:cx="http://schemas.microsoft.com/office/drawing/2014/chartex" xmlns:cx1="http://schemas.microsoft.com/office/drawing/2015/9/8/chartex" xmlns:cx2="http://schemas.microsoft.com/office/drawing/2015/10/21/chartex" xmlns:cx3="http://schemas.microsoft.com/office/drawing/2016/5/9/chartex" xmlns:cx4="http://schemas.microsoft.com/office/drawing/2016/5/10/chartex" xmlns:cx5="http://schemas.microsoft.com/office/drawing/2016/5/11/chartex" xmlns:cx6="http://schemas.microsoft.com/office/drawing/2016/5/12/chartex" xmlns:cx7="http://schemas.microsoft.com/office/drawing/2016/5/13/chartex" xmlns:cx8="http://schemas.microsoft.com/office/drawing/2016/5/14/chartex" xmlns:mc="http://schemas.openxmlformats.org/markup-compatibility/2006" xmlns:aink="http://schemas.microsoft.com/office/drawing/2016/ink" xmlns:am3d="http://schemas.microsoft.com/office/drawing/2017/model3d" xmlns:o="urn:schemas-microsoft-com:office:office" xmlns:oel="http://schemas.microsoft.com/office/2019/extlst" xmlns:r="http://schemas.openxmlformats.org/officeDocument/2006/relationships" xmlns:m="http://schemas.openxmlformats.org/officeDocument/2006/math" xmlns:v="urn:schemas-microsoft-com:vml" xmlns:wp14="http://schemas.microsoft.com/office/word/2010/wordprocessingDrawing" xmlns:wp="http://schemas.openxmlformats.org/drawingml/2006/wordprocessingDrawing" xmlns:w10="urn:schemas-microsoft-com:office:word" xmlns:w="http://schemas.openxmlformats.org/wordprocessingml/2006/main" xmlns:w14="http://schemas.microsoft.com/office/word/2010/wordml" xmlns:w15="http://schemas.microsoft.com/office/word/2012/wordml" xmlns:w16cex="http://schemas.microsoft.com/office/word/2018/wordml/cex" xmlns:w16cid="http://schemas.microsoft.com/office/word/2016/wordml/cid" xmlns:w16="http://schemas.microsoft.com/office/word/2018/wordml" xmlns:w16du="http://schemas.microsoft.com/office/word/2023/wordml/word16du" xmlns:w16sdtdh="http://schemas.microsoft.com/office/word/2020/wordml/sdtdatahash" xmlns:w16sdtfl="http://schemas.microsoft.com/office/word/2024/wordml/sdtformatlock" xmlns:w16se="http://schemas.microsoft.com/office/word/2015/wordml/symex" xmlns:wpg="http://schemas.microsoft.com/office/word/2010/wordprocessingGroup" xmlns:wpi="http://schemas.microsoft.com/office/word/2010/wordprocessingInk" xmlns:wne="http://schemas.microsoft.com/office/word/2006/wordml" xmlns:wps="http://schemas.microsoft.com/office/word/2010/wordprocessingShape" mc:Ignorable="w14 w15 w16se w16cid w16 w16cex w16sdtdh w16sdtfl w16du wp14">
   <w:endnote w:type="separator" w:id="-1">
     <w:p>
       <w:r>
@@ -2912,7 +3007,7 @@
 </file>
 
 <file path=word/footnotes.xml><?xml version="1.0" encoding="utf-8"?>
-<w:footnotes xmlns:wpc="http://schemas.microsoft.com/office/word/2010/wordprocessingCanvas" xmlns:cx="http://schemas.microsoft.com/office/drawing/2014/chartex" xmlns:cx1="http://schemas.microsoft.com/office/drawing/2015/9/8/chartex" xmlns:cx2="http://schemas.microsoft.com/office/drawing/2015/10/21/chartex" xmlns:cx3="http://schemas.microsoft.com/office/drawing/2016/5/9/chartex" xmlns:cx4="http://schemas.microsoft.com/office/drawing/2016/5/10/chartex" xmlns:cx5="http://schemas.microsoft.com/office/drawing/2016/5/11/chartex" xmlns:cx6="http://schemas.microsoft.com/office/drawing/2016/5/12/chartex" xmlns:cx7="http://schemas.microsoft.com/office/drawing/2016/5/13/chartex" xmlns:cx8="http://schemas.microsoft.com/office/drawing/2016/5/14/chartex" xmlns:mc="http://schemas.openxmlformats.org/markup-compatibility/2006" xmlns:aink="http://schemas.microsoft.com/office/drawing/2016/ink" xmlns:am3d="http://schemas.microsoft.com/office/drawing/2017/model3d" xmlns:o="urn:schemas-microsoft-com:office:office" xmlns:oel="http://schemas.microsoft.com/office/2019/extlst" xmlns:r="http://schemas.openxmlformats.org/officeDocument/2006/relationships" xmlns:m="http://schemas.openxmlformats.org/officeDocument/2006/math" xmlns:v="urn:schemas-microsoft-com:vml" xmlns:wp14="http://schemas.microsoft.com/office/word/2010/wordprocessingDrawing" xmlns:wp="http://schemas.openxmlformats.org/drawingml/2006/wordprocessingDrawing" xmlns:w10="urn:schemas-microsoft-com:office:word" xmlns:w="http://schemas.openxmlformats.org/wordprocessingml/2006/main" xmlns:w14="http://schemas.microsoft.com/office/word/2010/wordml" xmlns:w15="http://schemas.microsoft.com/office/word/2012/wordml" xmlns:w16cex="http://schemas.microsoft.com/office/word/2018/wordml/cex" xmlns:w16cid="http://schemas.microsoft.com/office/word/2016/wordml/cid" xmlns:w16="http://schemas.microsoft.com/office/word/2018/wordml" xmlns:w16sdtdh="http://schemas.microsoft.com/office/word/2020/wordml/sdtdatahash" xmlns:w16se="http://schemas.microsoft.com/office/word/2015/wordml/symex" xmlns:wpg="http://schemas.microsoft.com/office/word/2010/wordprocessingGroup" xmlns:wpi="http://schemas.microsoft.com/office/word/2010/wordprocessingInk" xmlns:wne="http://schemas.microsoft.com/office/word/2006/wordml" xmlns:wps="http://schemas.microsoft.com/office/word/2010/wordprocessingShape" mc:Ignorable="w14 w15 w16se w16cid w16 w16cex w16sdtdh wp14">
+<w:footnotes xmlns:wpc="http://schemas.microsoft.com/office/word/2010/wordprocessingCanvas" xmlns:cx="http://schemas.microsoft.com/office/drawing/2014/chartex" xmlns:cx1="http://schemas.microsoft.com/office/drawing/2015/9/8/chartex" xmlns:cx2="http://schemas.microsoft.com/office/drawing/2015/10/21/chartex" xmlns:cx3="http://schemas.microsoft.com/office/drawing/2016/5/9/chartex" xmlns:cx4="http://schemas.microsoft.com/office/drawing/2016/5/10/chartex" xmlns:cx5="http://schemas.microsoft.com/office/drawing/2016/5/11/chartex" xmlns:cx6="http://schemas.microsoft.com/office/drawing/2016/5/12/chartex" xmlns:cx7="http://schemas.microsoft.com/office/drawing/2016/5/13/chartex" xmlns:cx8="http://schemas.microsoft.com/office/drawing/2016/5/14/chartex" xmlns:mc="http://schemas.openxmlformats.org/markup-compatibility/2006" xmlns:aink="http://schemas.microsoft.com/office/drawing/2016/ink" xmlns:am3d="http://schemas.microsoft.com/office/drawing/2017/model3d" xmlns:o="urn:schemas-microsoft-com:office:office" xmlns:oel="http://schemas.microsoft.com/office/2019/extlst" xmlns:r="http://schemas.openxmlformats.org/officeDocument/2006/relationships" xmlns:m="http://schemas.openxmlformats.org/officeDocument/2006/math" xmlns:v="urn:schemas-microsoft-com:vml" xmlns:wp14="http://schemas.microsoft.com/office/word/2010/wordprocessingDrawing" xmlns:wp="http://schemas.openxmlformats.org/drawingml/2006/wordprocessingDrawing" xmlns:w10="urn:schemas-microsoft-com:office:word" xmlns:w="http://schemas.openxmlformats.org/wordprocessingml/2006/main" xmlns:w14="http://schemas.microsoft.com/office/word/2010/wordml" xmlns:w15="http://schemas.microsoft.com/office/word/2012/wordml" xmlns:w16cex="http://schemas.microsoft.com/office/word/2018/wordml/cex" xmlns:w16cid="http://schemas.microsoft.com/office/word/2016/wordml/cid" xmlns:w16="http://schemas.microsoft.com/office/word/2018/wordml" xmlns:w16du="http://schemas.microsoft.com/office/word/2023/wordml/word16du" xmlns:w16sdtdh="http://schemas.microsoft.com/office/word/2020/wordml/sdtdatahash" xmlns:w16sdtfl="http://schemas.microsoft.com/office/word/2024/wordml/sdtformatlock" xmlns:w16se="http://schemas.microsoft.com/office/word/2015/wordml/symex" xmlns:wpg="http://schemas.microsoft.com/office/word/2010/wordprocessingGroup" xmlns:wpi="http://schemas.microsoft.com/office/word/2010/wordprocessingInk" xmlns:wne="http://schemas.microsoft.com/office/word/2006/wordml" xmlns:wps="http://schemas.microsoft.com/office/word/2010/wordprocessingShape" mc:Ignorable="w14 w15 w16se w16cid w16 w16cex w16sdtdh w16sdtfl w16du wp14">
   <w:footnote w:type="separator" w:id="-1">
     <w:p>
       <w:r>
@@ -2934,7 +3029,7 @@
 </file>
 
 <file path=word/numbering.xml><?xml version="1.0" encoding="utf-8"?>
-<w:numbering xmlns:wpc="http://schemas.microsoft.com/office/word/2010/wordprocessingCanvas" xmlns:cx="http://schemas.microsoft.com/office/drawing/2014/chartex" xmlns:cx1="http://schemas.microsoft.com/office/drawing/2015/9/8/chartex" xmlns:cx2="http://schemas.microsoft.com/office/drawing/2015/10/21/chartex" xmlns:cx3="http://schemas.microsoft.com/office/drawing/2016/5/9/chartex" xmlns:cx4="http://schemas.microsoft.com/office/drawing/2016/5/10/chartex" xmlns:cx5="http://schemas.microsoft.com/office/drawing/2016/5/11/chartex" xmlns:cx6="http://schemas.microsoft.com/office/drawing/2016/5/12/chartex" xmlns:cx7="http://schemas.microsoft.com/office/drawing/2016/5/13/chartex" xmlns:cx8="http://schemas.microsoft.com/office/drawing/2016/5/14/chartex" xmlns:mc="http://schemas.openxmlformats.org/markup-compatibility/2006" xmlns:aink="http://schemas.microsoft.com/office/drawing/2016/ink" xmlns:am3d="http://schemas.microsoft.com/office/drawing/2017/model3d" xmlns:o="urn:schemas-microsoft-com:office:office" xmlns:oel="http://schemas.microsoft.com/office/2019/extlst" xmlns:r="http://schemas.openxmlformats.org/officeDocument/2006/relationships" xmlns:m="http://schemas.openxmlformats.org/officeDocument/2006/math" xmlns:v="urn:schemas-microsoft-com:vml" xmlns:wp14="http://schemas.microsoft.com/office/word/2010/wordprocessingDrawing" xmlns:wp="http://schemas.openxmlformats.org/drawingml/2006/wordprocessingDrawing" xmlns:w10="urn:schemas-microsoft-com:office:word" xmlns:w="http://schemas.openxmlformats.org/wordprocessingml/2006/main" xmlns:w14="http://schemas.microsoft.com/office/word/2010/wordml" xmlns:w15="http://schemas.microsoft.com/office/word/2012/wordml" xmlns:w16cex="http://schemas.microsoft.com/office/word/2018/wordml/cex" xmlns:w16cid="http://schemas.microsoft.com/office/word/2016/wordml/cid" xmlns:w16="http://schemas.microsoft.com/office/word/2018/wordml" xmlns:w16sdtdh="http://schemas.microsoft.com/office/word/2020/wordml/sdtdatahash" xmlns:w16se="http://schemas.microsoft.com/office/word/2015/wordml/symex" xmlns:wpg="http://schemas.microsoft.com/office/word/2010/wordprocessingGroup" xmlns:wpi="http://schemas.microsoft.com/office/word/2010/wordprocessingInk" xmlns:wne="http://schemas.microsoft.com/office/word/2006/wordml" xmlns:wps="http://schemas.microsoft.com/office/word/2010/wordprocessingShape" mc:Ignorable="w14 w15 w16se w16cid w16 w16cex w16sdtdh wp14">
+<w:numbering xmlns:wpc="http://schemas.microsoft.com/office/word/2010/wordprocessingCanvas" xmlns:cx="http://schemas.microsoft.com/office/drawing/2014/chartex" xmlns:cx1="http://schemas.microsoft.com/office/drawing/2015/9/8/chartex" xmlns:cx2="http://schemas.microsoft.com/office/drawing/2015/10/21/chartex" xmlns:cx3="http://schemas.microsoft.com/office/drawing/2016/5/9/chartex" xmlns:cx4="http://schemas.microsoft.com/office/drawing/2016/5/10/chartex" xmlns:cx5="http://schemas.microsoft.com/office/drawing/2016/5/11/chartex" xmlns:cx6="http://schemas.microsoft.com/office/drawing/2016/5/12/chartex" xmlns:cx7="http://schemas.microsoft.com/office/drawing/2016/5/13/chartex" xmlns:cx8="http://schemas.microsoft.com/office/drawing/2016/5/14/chartex" xmlns:mc="http://schemas.openxmlformats.org/markup-compatibility/2006" xmlns:aink="http://schemas.microsoft.com/office/drawing/2016/ink" xmlns:am3d="http://schemas.microsoft.com/office/drawing/2017/model3d" xmlns:o="urn:schemas-microsoft-com:office:office" xmlns:oel="http://schemas.microsoft.com/office/2019/extlst" xmlns:r="http://schemas.openxmlformats.org/officeDocument/2006/relationships" xmlns:m="http://schemas.openxmlformats.org/officeDocument/2006/math" xmlns:v="urn:schemas-microsoft-com:vml" xmlns:wp14="http://schemas.microsoft.com/office/word/2010/wordprocessingDrawing" xmlns:wp="http://schemas.openxmlformats.org/drawingml/2006/wordprocessingDrawing" xmlns:w10="urn:schemas-microsoft-com:office:word" xmlns:w="http://schemas.openxmlformats.org/wordprocessingml/2006/main" xmlns:w14="http://schemas.microsoft.com/office/word/2010/wordml" xmlns:w15="http://schemas.microsoft.com/office/word/2012/wordml" xmlns:w16cex="http://schemas.microsoft.com/office/word/2018/wordml/cex" xmlns:w16cid="http://schemas.microsoft.com/office/word/2016/wordml/cid" xmlns:w16="http://schemas.microsoft.com/office/word/2018/wordml" xmlns:w16du="http://schemas.microsoft.com/office/word/2023/wordml/word16du" xmlns:w16sdtdh="http://schemas.microsoft.com/office/word/2020/wordml/sdtdatahash" xmlns:w16sdtfl="http://schemas.microsoft.com/office/word/2024/wordml/sdtformatlock" xmlns:w16se="http://schemas.microsoft.com/office/word/2015/wordml/symex" xmlns:wpg="http://schemas.microsoft.com/office/word/2010/wordprocessingGroup" xmlns:wpi="http://schemas.microsoft.com/office/word/2010/wordprocessingInk" xmlns:wne="http://schemas.microsoft.com/office/word/2006/wordml" xmlns:wps="http://schemas.microsoft.com/office/word/2010/wordprocessingShape" mc:Ignorable="w14 w15 w16se w16cid w16 w16cex w16sdtdh w16sdtfl w16du wp14">
   <w:abstractNum w:abstractNumId="0" w15:restartNumberingAfterBreak="0">
     <w:nsid w:val="0DE363F0"/>
     <w:multiLevelType w:val="hybridMultilevel"/>
@@ -4226,7 +4321,7 @@
 </file>
 
 <file path=word/styles.xml><?xml version="1.0" encoding="utf-8"?>
-<w:styles xmlns:mc="http://schemas.openxmlformats.org/markup-compatibility/2006" xmlns:r="http://schemas.openxmlformats.org/officeDocument/2006/relationships" xmlns:w="http://schemas.openxmlformats.org/wordprocessingml/2006/main" xmlns:w14="http://schemas.microsoft.com/office/word/2010/wordml" xmlns:w15="http://schemas.microsoft.com/office/word/2012/wordml" xmlns:w16cex="http://schemas.microsoft.com/office/word/2018/wordml/cex" xmlns:w16cid="http://schemas.microsoft.com/office/word/2016/wordml/cid" xmlns:w16="http://schemas.microsoft.com/office/word/2018/wordml" xmlns:w16sdtdh="http://schemas.microsoft.com/office/word/2020/wordml/sdtdatahash" xmlns:w16se="http://schemas.microsoft.com/office/word/2015/wordml/symex" mc:Ignorable="w14 w15 w16se w16cid w16 w16cex w16sdtdh">
+<w:styles xmlns:mc="http://schemas.openxmlformats.org/markup-compatibility/2006" xmlns:r="http://schemas.openxmlformats.org/officeDocument/2006/relationships" xmlns:w="http://schemas.openxmlformats.org/wordprocessingml/2006/main" xmlns:w14="http://schemas.microsoft.com/office/word/2010/wordml" xmlns:w15="http://schemas.microsoft.com/office/word/2012/wordml" xmlns:w16cex="http://schemas.microsoft.com/office/word/2018/wordml/cex" xmlns:w16cid="http://schemas.microsoft.com/office/word/2016/wordml/cid" xmlns:w16="http://schemas.microsoft.com/office/word/2018/wordml" xmlns:w16du="http://schemas.microsoft.com/office/word/2023/wordml/word16du" xmlns:w16sdtdh="http://schemas.microsoft.com/office/word/2020/wordml/sdtdatahash" xmlns:w16sdtfl="http://schemas.microsoft.com/office/word/2024/wordml/sdtformatlock" xmlns:w16se="http://schemas.microsoft.com/office/word/2015/wordml/symex" mc:Ignorable="w14 w15 w16se w16cid w16 w16cex w16sdtdh w16sdtfl w16du">
   <w:docDefaults>
     <w:rPrDefault>
       <w:rPr>
@@ -5206,19 +5301,12 @@
 </file>
 
 <file path=customXml/item1.xml><?xml version="1.0" encoding="utf-8"?>
-<?mso-contentType ?>
-<FormTemplates xmlns="http://schemas.microsoft.com/sharepoint/v3/contenttype/forms">
-  <Display>DocumentLibraryForm</Display>
-  <Edit>DocumentLibraryForm</Edit>
-  <New>DocumentLibraryForm</New>
-</FormTemplates>
+<p:properties xmlns:p="http://schemas.microsoft.com/office/2006/metadata/properties" xmlns:xsi="http://www.w3.org/2001/XMLSchema-instance" xmlns:pc="http://schemas.microsoft.com/office/infopath/2007/PartnerControls">
+  <documentManagement/>
+</p:properties>
 </file>
 
 <file path=customXml/item2.xml><?xml version="1.0" encoding="utf-8"?>
-<b:Sources xmlns:b="http://schemas.openxmlformats.org/officeDocument/2006/bibliography" xmlns="http://schemas.openxmlformats.org/officeDocument/2006/bibliography" SelectedStyle="\APASixthEditionOfficeOnline.xsl" StyleName="APA" Version="6"/>
-</file>
-
-<file path=customXml/item3.xml><?xml version="1.0" encoding="utf-8"?>
 <ct:contentTypeSchema xmlns:ct="http://schemas.microsoft.com/office/2006/metadata/contentType" xmlns:ma="http://schemas.microsoft.com/office/2006/metadata/properties/metaAttributes" ct:_="" ma:_="" ma:contentTypeName="Document" ma:contentTypeID="0x010100C62E9F8080EF9045A3461589C8C739D0" ma:contentTypeVersion="12" ma:contentTypeDescription="Create a new document." ma:contentTypeScope="" ma:versionID="b82a4e0cfbba1a4e0025dcf5a4615212">
   <xsd:schema xmlns:xsd="http://www.w3.org/2001/XMLSchema" xmlns:xs="http://www.w3.org/2001/XMLSchema" xmlns:p="http://schemas.microsoft.com/office/2006/metadata/properties" xmlns:ns3="9237417f-6a90-4707-b345-f61fa45bd513" xmlns:ns4="9a6bc8ff-0751-4fb5-b019-c7731e2305e0" targetNamespace="http://schemas.microsoft.com/office/2006/metadata/properties" ma:root="true" ma:fieldsID="8962f9b60b26a87ae6d308e6e9d5b6bd" ns3:_="" ns4:_="">
     <xsd:import namespace="9237417f-6a90-4707-b345-f61fa45bd513"/>
@@ -5435,29 +5523,37 @@
 </ct:contentTypeSchema>
 </file>
 
+<file path=customXml/item3.xml><?xml version="1.0" encoding="utf-8"?>
+<b:Sources xmlns:b="http://schemas.openxmlformats.org/officeDocument/2006/bibliography" xmlns="http://schemas.openxmlformats.org/officeDocument/2006/bibliography" SelectedStyle="\APASixthEditionOfficeOnline.xsl" StyleName="APA" Version="6"/>
+</file>
+
 <file path=customXml/item4.xml><?xml version="1.0" encoding="utf-8"?>
-<p:properties xmlns:p="http://schemas.microsoft.com/office/2006/metadata/properties" xmlns:xsi="http://www.w3.org/2001/XMLSchema-instance" xmlns:pc="http://schemas.microsoft.com/office/infopath/2007/PartnerControls">
-  <documentManagement/>
-</p:properties>
+<?mso-contentType ?>
+<FormTemplates xmlns="http://schemas.microsoft.com/sharepoint/v3/contenttype/forms">
+  <Display>DocumentLibraryForm</Display>
+  <Edit>DocumentLibraryForm</Edit>
+  <New>DocumentLibraryForm</New>
+</FormTemplates>
 </file>
 
 <file path=customXml/itemProps1.xml><?xml version="1.0" encoding="utf-8"?>
-<ds:datastoreItem xmlns:ds="http://schemas.openxmlformats.org/officeDocument/2006/customXml" ds:itemID="{A6C65B34-06ED-41A8-A3F3-05A1F92025D0}">
+<ds:datastoreItem xmlns:ds="http://schemas.openxmlformats.org/officeDocument/2006/customXml" ds:itemID="{83F54608-22A7-4AF5-943D-E29461CC7B4C}">
   <ds:schemaRefs>
-    <ds:schemaRef ds:uri="http://schemas.microsoft.com/sharepoint/v3/contenttype/forms"/>
+    <ds:schemaRef ds:uri="http://purl.org/dc/dcmitype/"/>
+    <ds:schemaRef ds:uri="http://schemas.microsoft.com/office/2006/documentManagement/types"/>
+    <ds:schemaRef ds:uri="http://www.w3.org/XML/1998/namespace"/>
+    <ds:schemaRef ds:uri="http://schemas.openxmlformats.org/package/2006/metadata/core-properties"/>
+    <ds:schemaRef ds:uri="http://schemas.microsoft.com/office/infopath/2007/PartnerControls"/>
+    <ds:schemaRef ds:uri="http://purl.org/dc/elements/1.1/"/>
+    <ds:schemaRef ds:uri="http://schemas.microsoft.com/office/2006/metadata/properties"/>
+    <ds:schemaRef ds:uri="9a6bc8ff-0751-4fb5-b019-c7731e2305e0"/>
+    <ds:schemaRef ds:uri="9237417f-6a90-4707-b345-f61fa45bd513"/>
+    <ds:schemaRef ds:uri="http://purl.org/dc/terms/"/>
   </ds:schemaRefs>
 </ds:datastoreItem>
 </file>
 
 <file path=customXml/itemProps2.xml><?xml version="1.0" encoding="utf-8"?>
-<ds:datastoreItem xmlns:ds="http://schemas.openxmlformats.org/officeDocument/2006/customXml" ds:itemID="{CC3DF9CB-EAE3-4358-B00B-AEDD1725FC02}">
-  <ds:schemaRefs>
-    <ds:schemaRef ds:uri="http://schemas.openxmlformats.org/officeDocument/2006/bibliography"/>
-  </ds:schemaRefs>
-</ds:datastoreItem>
-</file>
-
-<file path=customXml/itemProps3.xml><?xml version="1.0" encoding="utf-8"?>
 <ds:datastoreItem xmlns:ds="http://schemas.openxmlformats.org/officeDocument/2006/customXml" ds:itemID="{2993B305-E746-423D-81B7-32926B0D6054}">
   <ds:schemaRefs>
     <ds:schemaRef ds:uri="http://schemas.microsoft.com/office/2006/metadata/contentType"/>
@@ -5476,19 +5572,18 @@
 </ds:datastoreItem>
 </file>
 
+<file path=customXml/itemProps3.xml><?xml version="1.0" encoding="utf-8"?>
+<ds:datastoreItem xmlns:ds="http://schemas.openxmlformats.org/officeDocument/2006/customXml" ds:itemID="{CC3DF9CB-EAE3-4358-B00B-AEDD1725FC02}">
+  <ds:schemaRefs>
+    <ds:schemaRef ds:uri="http://schemas.openxmlformats.org/officeDocument/2006/bibliography"/>
+  </ds:schemaRefs>
+</ds:datastoreItem>
+</file>
+
 <file path=customXml/itemProps4.xml><?xml version="1.0" encoding="utf-8"?>
-<ds:datastoreItem xmlns:ds="http://schemas.openxmlformats.org/officeDocument/2006/customXml" ds:itemID="{83F54608-22A7-4AF5-943D-E29461CC7B4C}">
+<ds:datastoreItem xmlns:ds="http://schemas.openxmlformats.org/officeDocument/2006/customXml" ds:itemID="{A6C65B34-06ED-41A8-A3F3-05A1F92025D0}">
   <ds:schemaRefs>
-    <ds:schemaRef ds:uri="http://purl.org/dc/dcmitype/"/>
-    <ds:schemaRef ds:uri="http://schemas.microsoft.com/office/2006/documentManagement/types"/>
-    <ds:schemaRef ds:uri="http://www.w3.org/XML/1998/namespace"/>
-    <ds:schemaRef ds:uri="http://schemas.openxmlformats.org/package/2006/metadata/core-properties"/>
-    <ds:schemaRef ds:uri="http://schemas.microsoft.com/office/infopath/2007/PartnerControls"/>
-    <ds:schemaRef ds:uri="http://purl.org/dc/elements/1.1/"/>
-    <ds:schemaRef ds:uri="http://schemas.microsoft.com/office/2006/metadata/properties"/>
-    <ds:schemaRef ds:uri="9a6bc8ff-0751-4fb5-b019-c7731e2305e0"/>
-    <ds:schemaRef ds:uri="9237417f-6a90-4707-b345-f61fa45bd513"/>
-    <ds:schemaRef ds:uri="http://purl.org/dc/terms/"/>
+    <ds:schemaRef ds:uri="http://schemas.microsoft.com/sharepoint/v3/contenttype/forms"/>
   </ds:schemaRefs>
 </ds:datastoreItem>
 </file>
</xml_diff>

<commit_message>
Deploying to gh-pages from @ VivekBhat/website-v2@4c7121980adc801c5391034e09f14adddb06303a 🚀
</commit_message>
<xml_diff>
--- a/assets/resume/Resume_Vivek_Bhat.docx
+++ b/assets/resume/Resume_Vivek_Bhat.docx
@@ -183,20 +183,8 @@
             <w:szCs w:val="20"/>
             <w:u w:val="none"/>
           </w:rPr>
-          <w:t>github.com/</w:t>
+          <w:t>github.com/vivekbhat</w:t>
         </w:r>
-        <w:proofErr w:type="spellStart"/>
-        <w:r>
-          <w:rPr>
-            <w:rStyle w:val="Hyperlink"/>
-            <w:color w:val="000000" w:themeColor="text1"/>
-            <w:sz w:val="20"/>
-            <w:szCs w:val="20"/>
-            <w:u w:val="none"/>
-          </w:rPr>
-          <w:t>vivekbhat</w:t>
-        </w:r>
-        <w:proofErr w:type="spellEnd"/>
       </w:hyperlink>
     </w:p>
     <w:p>
@@ -220,17 +208,8 @@
             <w:sz w:val="20"/>
             <w:szCs w:val="20"/>
           </w:rPr>
-          <w:t>linkedin.com/in/</w:t>
+          <w:t>linkedin.com/in/vivek-bhat</w:t>
         </w:r>
-        <w:proofErr w:type="spellStart"/>
-        <w:r>
-          <w:rPr>
-            <w:sz w:val="20"/>
-            <w:szCs w:val="20"/>
-          </w:rPr>
-          <w:t>vivek-bhat</w:t>
-        </w:r>
-        <w:proofErr w:type="spellEnd"/>
       </w:hyperlink>
     </w:p>
     <w:p>
@@ -308,7 +287,37 @@
           <w:sz w:val="24"/>
           <w:szCs w:val="24"/>
         </w:rPr>
-        <w:t>AWS-certified Solutions Architect and Developer with 7+ years of experience working closely with customers to gather requirements and deliver scalable, high-impact software solutions. Skilled in leading agile teams, solving complex technical challenges, and writing clean, maintainable code.</w:t>
+        <w:t>AWS</w:t>
+      </w:r>
+      <w:r>
+        <w:rPr>
+          <w:rFonts w:ascii="Cambria Math" w:hAnsi="Cambria Math" w:cs="Cambria Math"/>
+          <w:sz w:val="24"/>
+          <w:szCs w:val="24"/>
+        </w:rPr>
+        <w:t>‑</w:t>
+      </w:r>
+      <w:r>
+        <w:rPr>
+          <w:sz w:val="24"/>
+          <w:szCs w:val="24"/>
+        </w:rPr>
+        <w:t>certified Solutions Architect and Developer with 8+ years of experience designing distributed systems and delivering high</w:t>
+      </w:r>
+      <w:r>
+        <w:rPr>
+          <w:rFonts w:ascii="Cambria Math" w:hAnsi="Cambria Math" w:cs="Cambria Math"/>
+          <w:sz w:val="24"/>
+          <w:szCs w:val="24"/>
+        </w:rPr>
+        <w:t>‑</w:t>
+      </w:r>
+      <w:r>
+        <w:rPr>
+          <w:sz w:val="24"/>
+          <w:szCs w:val="24"/>
+        </w:rPr>
+        <w:t>impact cloud solutions. Trusted partner to customers, strong engineering leader, and advocate for clean, maintainable, scalable software.</w:t>
       </w:r>
     </w:p>
     <w:p>
@@ -772,6 +781,7 @@
           <w:sz w:val="25"/>
           <w:szCs w:val="25"/>
         </w:rPr>
+        <w:lastRenderedPageBreak/>
         <w:t xml:space="preserve">HUGHES, </w:t>
       </w:r>
       <w:r>
@@ -827,16 +837,26 @@
           <w:sz w:val="24"/>
           <w:szCs w:val="24"/>
         </w:rPr>
-        <w:t xml:space="preserve">Collaborated with customers to capture requirements, architect scalable solutions, and drive end-to-end software delivery, including deployment and ongoing maintenance. </w:t>
-      </w:r>
-      <w:r>
-        <w:rPr>
-          <w:b w:val="0"/>
-          <w:bCs w:val="0"/>
-          <w:sz w:val="24"/>
-          <w:szCs w:val="24"/>
-        </w:rPr>
-        <w:t xml:space="preserve"> </w:t>
+        <w:t>Built distributed microservices and platform components powering large</w:t>
+      </w:r>
+      <w:r>
+        <w:rPr>
+          <w:rFonts w:ascii="Cambria Math" w:hAnsi="Cambria Math" w:cs="Cambria Math"/>
+          <w:b w:val="0"/>
+          <w:bCs w:val="0"/>
+          <w:sz w:val="24"/>
+          <w:szCs w:val="24"/>
+        </w:rPr>
+        <w:t>‑</w:t>
+      </w:r>
+      <w:r>
+        <w:rPr>
+          <w:b w:val="0"/>
+          <w:bCs w:val="0"/>
+          <w:sz w:val="24"/>
+          <w:szCs w:val="24"/>
+        </w:rPr>
+        <w:t>scale observability systems.</w:t>
       </w:r>
     </w:p>
     <w:p>
@@ -863,25 +883,25 @@
           <w:sz w:val="24"/>
           <w:szCs w:val="24"/>
         </w:rPr>
-        <w:t xml:space="preserve">Led the implementation of software development best practices for a greenfield project, including AWS VPC, IAM policy design, </w:t>
-      </w:r>
-      <w:r>
-        <w:rPr>
-          <w:b w:val="0"/>
-          <w:bCs w:val="0"/>
-          <w:sz w:val="24"/>
-          <w:szCs w:val="24"/>
-        </w:rPr>
-        <w:t xml:space="preserve">AWS MSK </w:t>
-      </w:r>
-      <w:r>
-        <w:rPr>
-          <w:b w:val="0"/>
-          <w:bCs w:val="0"/>
-          <w:sz w:val="24"/>
-          <w:szCs w:val="24"/>
-        </w:rPr>
-        <w:t>integration, infrastructure provisioning, and observability systems.</w:t>
+        <w:t>Implemented best practices for a greenfield project, including AWS VPC design, IAM</w:t>
+      </w:r>
+      <w:r>
+        <w:rPr>
+          <w:b w:val="0"/>
+          <w:bCs w:val="0"/>
+          <w:sz w:val="24"/>
+          <w:szCs w:val="24"/>
+        </w:rPr>
+        <w:t>/RBAC</w:t>
+      </w:r>
+      <w:r>
+        <w:rPr>
+          <w:b w:val="0"/>
+          <w:bCs w:val="0"/>
+          <w:sz w:val="24"/>
+          <w:szCs w:val="24"/>
+        </w:rPr>
+        <w:t xml:space="preserve"> policies, Kafka integration, Terraform-based infrastructure, and observability systems.</w:t>
       </w:r>
     </w:p>
     <w:p>
@@ -895,46 +915,30 @@
         <w:ind w:left="273" w:hanging="187"/>
         <w:jc w:val="both"/>
         <w:rPr>
-          <w:b w:val="0"/>
-          <w:sz w:val="24"/>
-          <w:szCs w:val="24"/>
-        </w:rPr>
-      </w:pPr>
-      <w:r>
-        <w:rPr>
-          <w:b w:val="0"/>
-          <w:sz w:val="24"/>
-          <w:szCs w:val="24"/>
-        </w:rPr>
-        <w:t>Built real-time data stream processing engine</w:t>
-      </w:r>
-      <w:r>
-        <w:rPr>
-          <w:b w:val="0"/>
-          <w:sz w:val="24"/>
-          <w:szCs w:val="24"/>
-        </w:rPr>
-        <w:t>s</w:t>
-      </w:r>
-      <w:r>
-        <w:rPr>
-          <w:b w:val="0"/>
-          <w:sz w:val="24"/>
-          <w:szCs w:val="24"/>
-        </w:rPr>
-        <w:t xml:space="preserve"> using </w:t>
-      </w:r>
-      <w:r>
-        <w:rPr>
-          <w:bCs w:val="0"/>
-          <w:sz w:val="24"/>
-          <w:szCs w:val="24"/>
-        </w:rPr>
-        <w:t>Apache Flink</w:t>
-      </w:r>
-      <w:r>
-        <w:rPr>
-          <w:b w:val="0"/>
+          <w:sz w:val="24"/>
+          <w:szCs w:val="24"/>
+        </w:rPr>
+      </w:pPr>
+      <w:r>
+        <w:rPr>
+          <w:b w:val="0"/>
+          <w:bCs w:val="0"/>
+          <w:sz w:val="24"/>
+          <w:szCs w:val="24"/>
+        </w:rPr>
+        <w:t xml:space="preserve">Built real-time data stream processing engine using </w:t>
+      </w:r>
+      <w:r>
+        <w:rPr>
+          <w:sz w:val="24"/>
+          <w:szCs w:val="24"/>
+        </w:rPr>
+        <w:t>Apache</w:t>
+      </w:r>
+      <w:r>
+        <w:rPr>
+          <w:b w:val="0"/>
+          <w:bCs w:val="0"/>
           <w:sz w:val="24"/>
           <w:szCs w:val="24"/>
         </w:rPr>
@@ -942,23 +946,22 @@
       </w:r>
       <w:r>
         <w:rPr>
-          <w:b w:val="0"/>
-          <w:sz w:val="24"/>
-          <w:szCs w:val="24"/>
-        </w:rPr>
-        <w:t xml:space="preserve">and </w:t>
-      </w:r>
-      <w:r>
-        <w:rPr>
-          <w:bCs w:val="0"/>
-          <w:sz w:val="24"/>
-          <w:szCs w:val="24"/>
-        </w:rPr>
-        <w:t>Kafka</w:t>
-      </w:r>
-      <w:r>
-        <w:rPr>
-          <w:b w:val="0"/>
+          <w:sz w:val="24"/>
+          <w:szCs w:val="24"/>
+        </w:rPr>
+        <w:t xml:space="preserve">Flink </w:t>
+      </w:r>
+      <w:r>
+        <w:rPr>
+          <w:sz w:val="24"/>
+          <w:szCs w:val="24"/>
+        </w:rPr>
+        <w:t>and Kafka</w:t>
+      </w:r>
+      <w:r>
+        <w:rPr>
+          <w:b w:val="0"/>
+          <w:bCs w:val="0"/>
           <w:sz w:val="24"/>
           <w:szCs w:val="24"/>
         </w:rPr>
@@ -967,26 +970,36 @@
       <w:r>
         <w:rPr>
           <w:b w:val="0"/>
-          <w:sz w:val="24"/>
-          <w:szCs w:val="24"/>
-        </w:rPr>
-        <w:t xml:space="preserve">to detect satellite internet communication issues globally, reducing triage time from an average of </w:t>
-      </w:r>
-      <w:r>
-        <w:rPr>
-          <w:bCs w:val="0"/>
-          <w:sz w:val="24"/>
-          <w:szCs w:val="24"/>
-        </w:rPr>
-        <w:t>2 days to near real-time</w:t>
-      </w:r>
-      <w:r>
-        <w:rPr>
-          <w:b w:val="0"/>
+          <w:bCs w:val="0"/>
+          <w:sz w:val="24"/>
+          <w:szCs w:val="24"/>
+        </w:rPr>
+        <w:t xml:space="preserve">to detect satellite internet communication issues globally, reducing triage time from </w:t>
+      </w:r>
+      <w:r>
+        <w:rPr>
+          <w:sz w:val="24"/>
+          <w:szCs w:val="24"/>
+        </w:rPr>
+        <w:t>days to near real-time</w:t>
+      </w:r>
+      <w:r>
+        <w:rPr>
+          <w:b w:val="0"/>
+          <w:bCs w:val="0"/>
           <w:sz w:val="24"/>
           <w:szCs w:val="24"/>
         </w:rPr>
         <w:t>.</w:t>
+      </w:r>
+      <w:r>
+        <w:rPr>
+          <w:b w:val="0"/>
+          <w:bCs w:val="0"/>
+          <w:sz w:val="24"/>
+          <w:szCs w:val="24"/>
+        </w:rPr>
+        <w:t xml:space="preserve"> </w:t>
       </w:r>
     </w:p>
     <w:p>
@@ -1001,41 +1014,46 @@
         <w:jc w:val="both"/>
         <w:rPr>
           <w:b w:val="0"/>
-          <w:sz w:val="24"/>
-          <w:szCs w:val="24"/>
-        </w:rPr>
-      </w:pPr>
-      <w:r>
-        <w:rPr>
-          <w:b w:val="0"/>
-          <w:sz w:val="24"/>
-          <w:szCs w:val="24"/>
-        </w:rPr>
-        <w:t xml:space="preserve">Engineered an </w:t>
-      </w:r>
-      <w:r>
-        <w:rPr>
-          <w:b w:val="0"/>
-          <w:sz w:val="24"/>
-          <w:szCs w:val="24"/>
-        </w:rPr>
-        <w:t xml:space="preserve">in-house </w:t>
-      </w:r>
-      <w:r>
-        <w:rPr>
-          <w:bCs w:val="0"/>
-          <w:sz w:val="24"/>
-          <w:szCs w:val="24"/>
-        </w:rPr>
-        <w:t>Avro Schema Registry</w:t>
-      </w:r>
-      <w:r>
-        <w:rPr>
-          <w:b w:val="0"/>
-          <w:sz w:val="24"/>
-          <w:szCs w:val="24"/>
-        </w:rPr>
-        <w:t xml:space="preserve"> enabling seamless schema resolution and backward compatibility, streamlining data serialization across distributed systems.</w:t>
+          <w:bCs w:val="0"/>
+          <w:sz w:val="24"/>
+          <w:szCs w:val="24"/>
+        </w:rPr>
+      </w:pPr>
+      <w:r>
+        <w:rPr>
+          <w:b w:val="0"/>
+          <w:bCs w:val="0"/>
+          <w:sz w:val="24"/>
+          <w:szCs w:val="24"/>
+        </w:rPr>
+        <w:t xml:space="preserve">Leveraged </w:t>
+      </w:r>
+      <w:r>
+        <w:rPr>
+          <w:b w:val="0"/>
+          <w:bCs w:val="0"/>
+          <w:sz w:val="24"/>
+          <w:szCs w:val="24"/>
+        </w:rPr>
+        <w:t>AI coding assistants such as Amazon Q</w:t>
+      </w:r>
+      <w:r>
+        <w:rPr>
+          <w:b w:val="0"/>
+          <w:bCs w:val="0"/>
+          <w:sz w:val="24"/>
+          <w:szCs w:val="24"/>
+        </w:rPr>
+        <w:t xml:space="preserve"> CLI</w:t>
+      </w:r>
+      <w:r>
+        <w:rPr>
+          <w:b w:val="0"/>
+          <w:bCs w:val="0"/>
+          <w:sz w:val="24"/>
+          <w:szCs w:val="24"/>
+        </w:rPr>
+        <w:t>, GitHub Copilot, and Bedrock-based tools to optimize development workflows and improve engineering velocity.</w:t>
       </w:r>
     </w:p>
     <w:p>
@@ -1050,17 +1068,26 @@
         <w:jc w:val="both"/>
         <w:rPr>
           <w:b w:val="0"/>
-          <w:sz w:val="24"/>
-          <w:szCs w:val="24"/>
-        </w:rPr>
-      </w:pPr>
-      <w:r>
-        <w:rPr>
-          <w:b w:val="0"/>
-          <w:sz w:val="24"/>
-          <w:szCs w:val="24"/>
-        </w:rPr>
-        <w:t>Led cross-functional efforts to standardize schema and data governance across streaming applications.</w:t>
+          <w:bCs w:val="0"/>
+          <w:sz w:val="24"/>
+          <w:szCs w:val="24"/>
+        </w:rPr>
+      </w:pPr>
+      <w:r>
+        <w:rPr>
+          <w:b w:val="0"/>
+          <w:bCs w:val="0"/>
+          <w:sz w:val="24"/>
+          <w:szCs w:val="24"/>
+        </w:rPr>
+        <w:t xml:space="preserve">Automated cloud infrastructure with Terraform + CI/CD, reducing manual </w:t>
+      </w:r>
+      <w:r>
+        <w:rPr>
+          <w:sz w:val="24"/>
+          <w:szCs w:val="24"/>
+        </w:rPr>
+        <w:t>ops by 90%.</w:t>
       </w:r>
     </w:p>
     <w:p>
@@ -1075,25 +1102,46 @@
         <w:jc w:val="both"/>
         <w:rPr>
           <w:b w:val="0"/>
-          <w:sz w:val="24"/>
-          <w:szCs w:val="24"/>
-        </w:rPr>
-      </w:pPr>
-      <w:r>
-        <w:rPr>
-          <w:b w:val="0"/>
-          <w:sz w:val="24"/>
-          <w:szCs w:val="24"/>
-        </w:rPr>
-        <w:t xml:space="preserve">Implemented </w:t>
-      </w:r>
-      <w:r>
-        <w:rPr>
-          <w:b w:val="0"/>
-          <w:sz w:val="24"/>
-          <w:szCs w:val="24"/>
-        </w:rPr>
-        <w:t>RBAC and IAM policies to secure multi-tenant Kafka clusters and cloud resources.</w:t>
+          <w:bCs w:val="0"/>
+          <w:sz w:val="24"/>
+          <w:szCs w:val="24"/>
+        </w:rPr>
+      </w:pPr>
+      <w:r>
+        <w:rPr>
+          <w:b w:val="0"/>
+          <w:bCs w:val="0"/>
+          <w:sz w:val="24"/>
+          <w:szCs w:val="24"/>
+        </w:rPr>
+        <w:t xml:space="preserve">Engineered an </w:t>
+      </w:r>
+      <w:r>
+        <w:rPr>
+          <w:b w:val="0"/>
+          <w:bCs w:val="0"/>
+          <w:sz w:val="24"/>
+          <w:szCs w:val="24"/>
+        </w:rPr>
+        <w:t>Avro Schema</w:t>
+      </w:r>
+      <w:r>
+        <w:rPr>
+          <w:b w:val="0"/>
+          <w:bCs w:val="0"/>
+          <w:sz w:val="24"/>
+          <w:szCs w:val="24"/>
+        </w:rPr>
+        <w:t xml:space="preserve"> Registry enabling safe backward/forward compatibility and seamless schema evolution across distributed services.</w:t>
+      </w:r>
+      <w:r>
+        <w:rPr>
+          <w:b w:val="0"/>
+          <w:bCs w:val="0"/>
+          <w:sz w:val="24"/>
+          <w:szCs w:val="24"/>
+        </w:rPr>
+        <w:t xml:space="preserve">  </w:t>
       </w:r>
     </w:p>
     <w:p>
@@ -1108,45 +1156,50 @@
         <w:jc w:val="both"/>
         <w:rPr>
           <w:b w:val="0"/>
-          <w:sz w:val="24"/>
-          <w:szCs w:val="24"/>
-        </w:rPr>
-      </w:pPr>
-      <w:r>
-        <w:rPr>
-          <w:b w:val="0"/>
-          <w:sz w:val="24"/>
-          <w:szCs w:val="24"/>
-        </w:rPr>
-        <w:t xml:space="preserve">Developed </w:t>
-      </w:r>
-      <w:r>
-        <w:rPr>
-          <w:b w:val="0"/>
-          <w:sz w:val="24"/>
-          <w:szCs w:val="24"/>
-        </w:rPr>
-        <w:t>tools with AWS Bedrock and vector embeddings to calculate cosine similarity, which enhanced the accuracy and efficiency of manual labeling</w:t>
-      </w:r>
-      <w:r>
-        <w:rPr>
-          <w:b w:val="0"/>
-          <w:sz w:val="24"/>
-          <w:szCs w:val="24"/>
-        </w:rPr>
-        <w:t xml:space="preserve"> from </w:t>
-      </w:r>
-      <w:r>
-        <w:rPr>
-          <w:bCs w:val="0"/>
-          <w:sz w:val="24"/>
-          <w:szCs w:val="24"/>
-        </w:rPr>
-        <w:t>days to hours</w:t>
-      </w:r>
-      <w:r>
-        <w:rPr>
-          <w:b w:val="0"/>
+          <w:bCs w:val="0"/>
+          <w:sz w:val="24"/>
+          <w:szCs w:val="24"/>
+        </w:rPr>
+      </w:pPr>
+      <w:r>
+        <w:rPr>
+          <w:b w:val="0"/>
+          <w:bCs w:val="0"/>
+          <w:sz w:val="24"/>
+          <w:szCs w:val="24"/>
+        </w:rPr>
+        <w:t>Automated reporting across distributed services to surface system</w:t>
+      </w:r>
+      <w:r>
+        <w:rPr>
+          <w:rFonts w:ascii="Cambria Math" w:hAnsi="Cambria Math" w:cs="Cambria Math"/>
+          <w:b w:val="0"/>
+          <w:bCs w:val="0"/>
+          <w:sz w:val="24"/>
+          <w:szCs w:val="24"/>
+        </w:rPr>
+        <w:t>‑</w:t>
+      </w:r>
+      <w:r>
+        <w:rPr>
+          <w:b w:val="0"/>
+          <w:bCs w:val="0"/>
+          <w:sz w:val="24"/>
+          <w:szCs w:val="24"/>
+        </w:rPr>
+        <w:t xml:space="preserve">wide health </w:t>
+      </w:r>
+      <w:r>
+        <w:rPr>
+          <w:sz w:val="24"/>
+          <w:szCs w:val="24"/>
+        </w:rPr>
+        <w:t>insights for stakeholders</w:t>
+      </w:r>
+      <w:r>
+        <w:rPr>
+          <w:b w:val="0"/>
+          <w:bCs w:val="0"/>
           <w:sz w:val="24"/>
           <w:szCs w:val="24"/>
         </w:rPr>
@@ -1165,57 +1218,56 @@
         <w:jc w:val="both"/>
         <w:rPr>
           <w:b w:val="0"/>
-          <w:sz w:val="24"/>
-          <w:szCs w:val="24"/>
-        </w:rPr>
-      </w:pPr>
-      <w:r>
-        <w:rPr>
-          <w:b w:val="0"/>
-          <w:sz w:val="24"/>
-          <w:szCs w:val="24"/>
-        </w:rPr>
-        <w:t xml:space="preserve">Engineered a </w:t>
-      </w:r>
-      <w:r>
-        <w:rPr>
-          <w:b w:val="0"/>
-          <w:sz w:val="24"/>
-          <w:szCs w:val="24"/>
-        </w:rPr>
-        <w:t xml:space="preserve">service to identify weather-impacted customers, cutting </w:t>
-      </w:r>
-      <w:r>
-        <w:rPr>
-          <w:bCs w:val="0"/>
-          <w:sz w:val="24"/>
-          <w:szCs w:val="24"/>
-        </w:rPr>
-        <w:t xml:space="preserve">triage time by </w:t>
-      </w:r>
-      <w:r>
-        <w:rPr>
-          <w:bCs w:val="0"/>
-          <w:sz w:val="24"/>
-          <w:szCs w:val="24"/>
-        </w:rPr>
-        <w:t>9</w:t>
-      </w:r>
-      <w:r>
-        <w:rPr>
-          <w:bCs w:val="0"/>
-          <w:sz w:val="24"/>
-          <w:szCs w:val="24"/>
-        </w:rPr>
-        <w:t>0%</w:t>
-      </w:r>
-      <w:r>
-        <w:rPr>
-          <w:b w:val="0"/>
-          <w:sz w:val="24"/>
-          <w:szCs w:val="24"/>
-        </w:rPr>
-        <w:t>.</w:t>
+          <w:bCs w:val="0"/>
+          <w:sz w:val="24"/>
+          <w:szCs w:val="24"/>
+        </w:rPr>
+      </w:pPr>
+      <w:r>
+        <w:rPr>
+          <w:b w:val="0"/>
+          <w:bCs w:val="0"/>
+          <w:sz w:val="24"/>
+          <w:szCs w:val="24"/>
+        </w:rPr>
+        <w:t>Created AI</w:t>
+      </w:r>
+      <w:r>
+        <w:rPr>
+          <w:rFonts w:ascii="Cambria Math" w:hAnsi="Cambria Math" w:cs="Cambria Math"/>
+          <w:b w:val="0"/>
+          <w:bCs w:val="0"/>
+          <w:sz w:val="24"/>
+          <w:szCs w:val="24"/>
+        </w:rPr>
+        <w:t>‑</w:t>
+      </w:r>
+      <w:r>
+        <w:rPr>
+          <w:b w:val="0"/>
+          <w:bCs w:val="0"/>
+          <w:sz w:val="24"/>
+          <w:szCs w:val="24"/>
+        </w:rPr>
+        <w:t>driven tooling using vector embeddings</w:t>
+      </w:r>
+      <w:r>
+        <w:rPr>
+          <w:b w:val="0"/>
+          <w:bCs w:val="0"/>
+          <w:sz w:val="24"/>
+          <w:szCs w:val="24"/>
+        </w:rPr>
+        <w:t xml:space="preserve"> in AWS </w:t>
+      </w:r>
+      <w:r>
+        <w:rPr>
+          <w:b w:val="0"/>
+          <w:bCs w:val="0"/>
+          <w:sz w:val="24"/>
+          <w:szCs w:val="24"/>
+        </w:rPr>
+        <w:t>reducing labeling time from days to hours.</w:t>
       </w:r>
     </w:p>
     <w:p>
@@ -1230,49 +1282,37 @@
         <w:jc w:val="both"/>
         <w:rPr>
           <w:b w:val="0"/>
-          <w:sz w:val="24"/>
-          <w:szCs w:val="24"/>
-        </w:rPr>
-      </w:pPr>
-      <w:r>
-        <w:rPr>
-          <w:b w:val="0"/>
-          <w:sz w:val="24"/>
-          <w:szCs w:val="24"/>
-        </w:rPr>
-        <w:t xml:space="preserve">Analyzed network issue trends and business impact and built ML training pipelines in collaboration with data scientists </w:t>
-      </w:r>
-      <w:r>
-        <w:rPr>
-          <w:b w:val="0"/>
-          <w:sz w:val="24"/>
-          <w:szCs w:val="24"/>
-        </w:rPr>
-        <w:t xml:space="preserve">and subject matter experts </w:t>
-      </w:r>
-      <w:r>
-        <w:rPr>
-          <w:b w:val="0"/>
-          <w:sz w:val="24"/>
-          <w:szCs w:val="24"/>
-        </w:rPr>
-        <w:t xml:space="preserve">to classify and predict </w:t>
-      </w:r>
-      <w:r>
-        <w:rPr>
-          <w:b w:val="0"/>
-          <w:sz w:val="24"/>
-          <w:szCs w:val="24"/>
-        </w:rPr>
-        <w:t xml:space="preserve">satellite internet network </w:t>
-      </w:r>
-      <w:r>
-        <w:rPr>
-          <w:b w:val="0"/>
-          <w:sz w:val="24"/>
-          <w:szCs w:val="24"/>
-        </w:rPr>
-        <w:t>issues.</w:t>
+          <w:bCs w:val="0"/>
+          <w:sz w:val="24"/>
+          <w:szCs w:val="24"/>
+        </w:rPr>
+      </w:pPr>
+      <w:r>
+        <w:rPr>
+          <w:b w:val="0"/>
+          <w:bCs w:val="0"/>
+          <w:sz w:val="24"/>
+          <w:szCs w:val="24"/>
+        </w:rPr>
+        <w:t xml:space="preserve">Delivered full observability (metrics, logs, </w:t>
+      </w:r>
+      <w:r>
+        <w:rPr>
+          <w:b w:val="0"/>
+          <w:bCs w:val="0"/>
+          <w:sz w:val="24"/>
+          <w:szCs w:val="24"/>
+        </w:rPr>
+        <w:t>dashboards</w:t>
+      </w:r>
+      <w:r>
+        <w:rPr>
+          <w:b w:val="0"/>
+          <w:bCs w:val="0"/>
+          <w:sz w:val="24"/>
+          <w:szCs w:val="24"/>
+        </w:rPr>
+        <w:t>) to improve reliability and MTTR across services.</w:t>
       </w:r>
     </w:p>
     <w:p>
@@ -1287,33 +1327,44 @@
         <w:jc w:val="both"/>
         <w:rPr>
           <w:b w:val="0"/>
-          <w:sz w:val="24"/>
-          <w:szCs w:val="24"/>
-        </w:rPr>
-      </w:pPr>
-      <w:r>
-        <w:rPr>
-          <w:b w:val="0"/>
-          <w:sz w:val="24"/>
-          <w:szCs w:val="24"/>
-        </w:rPr>
-        <w:t xml:space="preserve">Mentored new </w:t>
-      </w:r>
-      <w:r>
-        <w:rPr>
-          <w:b w:val="0"/>
-          <w:sz w:val="24"/>
-          <w:szCs w:val="24"/>
-        </w:rPr>
-        <w:t xml:space="preserve">engineers </w:t>
-      </w:r>
-      <w:r>
-        <w:rPr>
-          <w:b w:val="0"/>
-          <w:sz w:val="24"/>
-          <w:szCs w:val="24"/>
-        </w:rPr>
-        <w:t>to accelerate onboarding and productivity.</w:t>
+          <w:bCs w:val="0"/>
+          <w:sz w:val="24"/>
+          <w:szCs w:val="24"/>
+        </w:rPr>
+      </w:pPr>
+      <w:r>
+        <w:rPr>
+          <w:b w:val="0"/>
+          <w:bCs w:val="0"/>
+          <w:sz w:val="24"/>
+          <w:szCs w:val="24"/>
+        </w:rPr>
+        <w:t xml:space="preserve">Engineered a </w:t>
+      </w:r>
+      <w:r>
+        <w:rPr>
+          <w:b w:val="0"/>
+          <w:bCs w:val="0"/>
+          <w:sz w:val="24"/>
+          <w:szCs w:val="24"/>
+        </w:rPr>
+        <w:t xml:space="preserve">highly scalable </w:t>
+      </w:r>
+      <w:r>
+        <w:rPr>
+          <w:b w:val="0"/>
+          <w:bCs w:val="0"/>
+          <w:sz w:val="24"/>
+          <w:szCs w:val="24"/>
+        </w:rPr>
+        <w:t xml:space="preserve">service to identify weather-impacted customers, cutting </w:t>
+      </w:r>
+      <w:r>
+        <w:rPr>
+          <w:sz w:val="24"/>
+          <w:szCs w:val="24"/>
+        </w:rPr>
+        <w:t>triage time by 90%.</w:t>
       </w:r>
     </w:p>
     <w:p>
@@ -1328,137 +1379,44 @@
         <w:jc w:val="both"/>
         <w:rPr>
           <w:b w:val="0"/>
-          <w:sz w:val="24"/>
-          <w:szCs w:val="24"/>
-        </w:rPr>
-      </w:pPr>
-      <w:r>
-        <w:rPr>
-          <w:b w:val="0"/>
-          <w:sz w:val="24"/>
-          <w:szCs w:val="24"/>
-        </w:rPr>
-        <w:t xml:space="preserve">Optimized AWS infrastructure monitoring, reducing costs </w:t>
-      </w:r>
-      <w:r>
-        <w:rPr>
-          <w:bCs w:val="0"/>
-          <w:sz w:val="24"/>
-          <w:szCs w:val="24"/>
-        </w:rPr>
-        <w:t>by 65%.</w:t>
-      </w:r>
-    </w:p>
-    <w:p>
-      <w:pPr>
-        <w:pStyle w:val="Heading2"/>
-        <w:tabs>
-          <w:tab w:val="right" w:pos="10440"/>
-        </w:tabs>
-        <w:spacing w:before="120" w:after="60"/>
-        <w:ind w:left="0"/>
-        <w:rPr>
-          <w:sz w:val="25"/>
-          <w:szCs w:val="25"/>
-        </w:rPr>
-      </w:pPr>
-      <w:r>
-        <w:rPr>
-          <w:sz w:val="25"/>
-          <w:szCs w:val="25"/>
-        </w:rPr>
-        <w:t>AMAZON</w:t>
-      </w:r>
-      <w:r>
-        <w:rPr>
-          <w:sz w:val="25"/>
-          <w:szCs w:val="25"/>
-        </w:rPr>
-        <w:t xml:space="preserve">, </w:t>
-      </w:r>
-      <w:r>
-        <w:rPr>
-          <w:sz w:val="25"/>
-          <w:szCs w:val="25"/>
-        </w:rPr>
-        <w:t>Seattle</w:t>
-      </w:r>
-      <w:r>
-        <w:rPr>
-          <w:sz w:val="25"/>
-          <w:szCs w:val="25"/>
-        </w:rPr>
-        <w:t>, WA</w:t>
-      </w:r>
-      <w:r>
-        <w:rPr>
-          <w:sz w:val="25"/>
-          <w:szCs w:val="25"/>
-        </w:rPr>
-        <w:t>, Software Development Engineer</w:t>
-      </w:r>
-      <w:r>
-        <w:rPr>
-          <w:sz w:val="25"/>
-          <w:szCs w:val="25"/>
-        </w:rPr>
-        <w:t xml:space="preserve"> </w:t>
-      </w:r>
-      <w:r>
-        <w:rPr>
-          <w:sz w:val="25"/>
-          <w:szCs w:val="25"/>
-        </w:rPr>
-        <w:tab/>
-      </w:r>
-      <w:r>
-        <w:rPr>
-          <w:sz w:val="25"/>
-          <w:szCs w:val="25"/>
-        </w:rPr>
-        <w:t>Ju</w:t>
-      </w:r>
-      <w:r>
-        <w:rPr>
-          <w:sz w:val="25"/>
-          <w:szCs w:val="25"/>
-        </w:rPr>
-        <w:t>ne</w:t>
-      </w:r>
-      <w:r>
-        <w:rPr>
-          <w:sz w:val="25"/>
-          <w:szCs w:val="25"/>
-        </w:rPr>
-        <w:t xml:space="preserve"> 202</w:t>
-      </w:r>
-      <w:r>
-        <w:rPr>
-          <w:sz w:val="25"/>
-          <w:szCs w:val="25"/>
-        </w:rPr>
-        <w:t>2</w:t>
-      </w:r>
-      <w:r>
-        <w:rPr>
-          <w:sz w:val="25"/>
-          <w:szCs w:val="25"/>
-        </w:rPr>
-        <w:t xml:space="preserve"> – </w:t>
-      </w:r>
-      <w:r>
-        <w:rPr>
-          <w:sz w:val="25"/>
-          <w:szCs w:val="25"/>
-        </w:rPr>
-        <w:t>Oct</w:t>
-      </w:r>
-      <w:r>
-        <w:rPr>
-          <w:sz w:val="25"/>
-          <w:szCs w:val="25"/>
-        </w:rPr>
-        <w:t xml:space="preserve"> 2023</w:t>
+          <w:bCs w:val="0"/>
+          <w:sz w:val="24"/>
+          <w:szCs w:val="24"/>
+        </w:rPr>
+      </w:pPr>
+      <w:r>
+        <w:rPr>
+          <w:b w:val="0"/>
+          <w:bCs w:val="0"/>
+          <w:sz w:val="24"/>
+          <w:szCs w:val="24"/>
+        </w:rPr>
+        <w:t xml:space="preserve">Built ML pipelines for </w:t>
+      </w:r>
+      <w:r>
+        <w:rPr>
+          <w:sz w:val="24"/>
+          <w:szCs w:val="24"/>
+        </w:rPr>
+        <w:t>anomaly detection</w:t>
+      </w:r>
+      <w:r>
+        <w:rPr>
+          <w:b w:val="0"/>
+          <w:bCs w:val="0"/>
+          <w:sz w:val="24"/>
+          <w:szCs w:val="24"/>
+        </w:rPr>
+        <w:t>,</w:t>
+      </w:r>
+      <w:r>
+        <w:rPr>
+          <w:b w:val="0"/>
+          <w:bCs w:val="0"/>
+          <w:sz w:val="24"/>
+          <w:szCs w:val="24"/>
+        </w:rPr>
+        <w:t xml:space="preserve"> classification and prediction of large-scale network issues.</w:t>
       </w:r>
     </w:p>
     <w:p>
@@ -1473,65 +1431,37 @@
         <w:jc w:val="both"/>
         <w:rPr>
           <w:b w:val="0"/>
-          <w:sz w:val="24"/>
-          <w:szCs w:val="24"/>
-        </w:rPr>
-      </w:pPr>
-      <w:r>
-        <w:rPr>
-          <w:b w:val="0"/>
-          <w:sz w:val="24"/>
-          <w:szCs w:val="24"/>
-        </w:rPr>
-        <w:t xml:space="preserve">Led the </w:t>
-      </w:r>
-      <w:r>
-        <w:rPr>
-          <w:b w:val="0"/>
-          <w:sz w:val="24"/>
-          <w:szCs w:val="24"/>
-        </w:rPr>
-        <w:t>design</w:t>
-      </w:r>
-      <w:r>
-        <w:rPr>
-          <w:b w:val="0"/>
-          <w:sz w:val="24"/>
-          <w:szCs w:val="24"/>
-        </w:rPr>
-        <w:t xml:space="preserve">, development, and deployment of </w:t>
-      </w:r>
-      <w:r>
-        <w:rPr>
-          <w:b w:val="0"/>
-          <w:sz w:val="24"/>
-          <w:szCs w:val="24"/>
-        </w:rPr>
-        <w:t xml:space="preserve">highly </w:t>
-      </w:r>
-      <w:r>
-        <w:rPr>
-          <w:b w:val="0"/>
-          <w:sz w:val="24"/>
-          <w:szCs w:val="24"/>
-        </w:rPr>
-        <w:t xml:space="preserve">scalable </w:t>
-      </w:r>
-      <w:r>
-        <w:rPr>
-          <w:b w:val="0"/>
-          <w:sz w:val="24"/>
-          <w:szCs w:val="24"/>
-        </w:rPr>
-        <w:t xml:space="preserve">software solutions </w:t>
-      </w:r>
-      <w:r>
-        <w:rPr>
-          <w:b w:val="0"/>
-          <w:sz w:val="24"/>
-          <w:szCs w:val="24"/>
-        </w:rPr>
-        <w:t>and microservices.</w:t>
+          <w:bCs w:val="0"/>
+          <w:sz w:val="24"/>
+          <w:szCs w:val="24"/>
+        </w:rPr>
+      </w:pPr>
+      <w:r>
+        <w:rPr>
+          <w:b w:val="0"/>
+          <w:bCs w:val="0"/>
+          <w:sz w:val="24"/>
+          <w:szCs w:val="24"/>
+        </w:rPr>
+        <w:t>Mentored engineers and influenced architecture across teams</w:t>
+      </w:r>
+      <w:r>
+        <w:rPr>
+          <w:b w:val="0"/>
+          <w:bCs w:val="0"/>
+          <w:sz w:val="24"/>
+          <w:szCs w:val="24"/>
+        </w:rPr>
+        <w:t xml:space="preserve"> and organizations</w:t>
+      </w:r>
+      <w:r>
+        <w:rPr>
+          <w:b w:val="0"/>
+          <w:bCs w:val="0"/>
+          <w:sz w:val="24"/>
+          <w:szCs w:val="24"/>
+        </w:rPr>
+        <w:t>.</w:t>
       </w:r>
     </w:p>
     <w:p>
@@ -1556,39 +1486,127 @@
           <w:sz w:val="24"/>
           <w:szCs w:val="24"/>
         </w:rPr>
-        <w:t xml:space="preserve">Automated </w:t>
-      </w:r>
-      <w:r>
-        <w:rPr>
-          <w:bCs w:val="0"/>
-          <w:sz w:val="24"/>
-          <w:szCs w:val="24"/>
-        </w:rPr>
-        <w:t>Amazon Same-Day Delivery</w:t>
-      </w:r>
-      <w:r>
-        <w:rPr>
-          <w:b w:val="0"/>
-          <w:sz w:val="24"/>
-          <w:szCs w:val="24"/>
-        </w:rPr>
-        <w:t xml:space="preserve"> catalog refresh, reducing update time </w:t>
-      </w:r>
-      <w:r>
-        <w:rPr>
-          <w:bCs w:val="0"/>
-          <w:sz w:val="24"/>
-          <w:szCs w:val="24"/>
-        </w:rPr>
-        <w:t>by 12 hours</w:t>
-      </w:r>
-      <w:r>
-        <w:rPr>
-          <w:b w:val="0"/>
-          <w:sz w:val="24"/>
-          <w:szCs w:val="24"/>
-        </w:rPr>
-        <w:t>, improving data freshness, and eliminating manual effort.</w:t>
+        <w:t xml:space="preserve">Optimized AWS infrastructure monitoring, reducing costs </w:t>
+      </w:r>
+      <w:r>
+        <w:rPr>
+          <w:bCs w:val="0"/>
+          <w:sz w:val="24"/>
+          <w:szCs w:val="24"/>
+        </w:rPr>
+        <w:t>by 65%.</w:t>
+      </w:r>
+    </w:p>
+    <w:p>
+      <w:pPr>
+        <w:pStyle w:val="Heading2"/>
+        <w:tabs>
+          <w:tab w:val="right" w:pos="10440"/>
+        </w:tabs>
+        <w:spacing w:before="120" w:after="60"/>
+        <w:ind w:left="0"/>
+        <w:rPr>
+          <w:sz w:val="25"/>
+          <w:szCs w:val="25"/>
+        </w:rPr>
+      </w:pPr>
+      <w:r>
+        <w:rPr>
+          <w:sz w:val="25"/>
+          <w:szCs w:val="25"/>
+        </w:rPr>
+        <w:t>AMAZON</w:t>
+      </w:r>
+      <w:r>
+        <w:rPr>
+          <w:sz w:val="25"/>
+          <w:szCs w:val="25"/>
+        </w:rPr>
+        <w:t xml:space="preserve">, </w:t>
+      </w:r>
+      <w:r>
+        <w:rPr>
+          <w:sz w:val="25"/>
+          <w:szCs w:val="25"/>
+        </w:rPr>
+        <w:t>Seattle</w:t>
+      </w:r>
+      <w:r>
+        <w:rPr>
+          <w:sz w:val="25"/>
+          <w:szCs w:val="25"/>
+        </w:rPr>
+        <w:t>, WA</w:t>
+      </w:r>
+      <w:r>
+        <w:rPr>
+          <w:sz w:val="25"/>
+          <w:szCs w:val="25"/>
+        </w:rPr>
+        <w:t>, Software Development Engineer</w:t>
+      </w:r>
+      <w:r>
+        <w:rPr>
+          <w:sz w:val="25"/>
+          <w:szCs w:val="25"/>
+        </w:rPr>
+        <w:t xml:space="preserve"> </w:t>
+      </w:r>
+      <w:r>
+        <w:rPr>
+          <w:sz w:val="25"/>
+          <w:szCs w:val="25"/>
+        </w:rPr>
+        <w:tab/>
+      </w:r>
+      <w:r>
+        <w:rPr>
+          <w:sz w:val="25"/>
+          <w:szCs w:val="25"/>
+        </w:rPr>
+        <w:t>Ju</w:t>
+      </w:r>
+      <w:r>
+        <w:rPr>
+          <w:sz w:val="25"/>
+          <w:szCs w:val="25"/>
+        </w:rPr>
+        <w:t>ne</w:t>
+      </w:r>
+      <w:r>
+        <w:rPr>
+          <w:sz w:val="25"/>
+          <w:szCs w:val="25"/>
+        </w:rPr>
+        <w:t xml:space="preserve"> 202</w:t>
+      </w:r>
+      <w:r>
+        <w:rPr>
+          <w:sz w:val="25"/>
+          <w:szCs w:val="25"/>
+        </w:rPr>
+        <w:t>2</w:t>
+      </w:r>
+      <w:r>
+        <w:rPr>
+          <w:sz w:val="25"/>
+          <w:szCs w:val="25"/>
+        </w:rPr>
+        <w:t xml:space="preserve"> – </w:t>
+      </w:r>
+      <w:r>
+        <w:rPr>
+          <w:sz w:val="25"/>
+          <w:szCs w:val="25"/>
+        </w:rPr>
+        <w:t>Sep</w:t>
+      </w:r>
+      <w:r>
+        <w:rPr>
+          <w:sz w:val="25"/>
+          <w:szCs w:val="25"/>
+        </w:rPr>
+        <w:t xml:space="preserve"> 2023</w:t>
       </w:r>
     </w:p>
     <w:p>
@@ -1613,15 +1631,56 @@
           <w:sz w:val="24"/>
           <w:szCs w:val="24"/>
         </w:rPr>
-        <w:t>Proactively refactored system logic to remove redundant API checks to an external service, improving efficiency and reducing latency</w:t>
-      </w:r>
-      <w:r>
-        <w:rPr>
-          <w:b w:val="0"/>
-          <w:sz w:val="24"/>
-          <w:szCs w:val="24"/>
-        </w:rPr>
-        <w:t>.</w:t>
+        <w:lastRenderedPageBreak/>
+        <w:t xml:space="preserve">Led the </w:t>
+      </w:r>
+      <w:r>
+        <w:rPr>
+          <w:b w:val="0"/>
+          <w:sz w:val="24"/>
+          <w:szCs w:val="24"/>
+        </w:rPr>
+        <w:t>design</w:t>
+      </w:r>
+      <w:r>
+        <w:rPr>
+          <w:b w:val="0"/>
+          <w:sz w:val="24"/>
+          <w:szCs w:val="24"/>
+        </w:rPr>
+        <w:t xml:space="preserve">, development, and deployment of </w:t>
+      </w:r>
+      <w:r>
+        <w:rPr>
+          <w:b w:val="0"/>
+          <w:sz w:val="24"/>
+          <w:szCs w:val="24"/>
+        </w:rPr>
+        <w:t xml:space="preserve">highly </w:t>
+      </w:r>
+      <w:r>
+        <w:rPr>
+          <w:b w:val="0"/>
+          <w:sz w:val="24"/>
+          <w:szCs w:val="24"/>
+        </w:rPr>
+        <w:t xml:space="preserve">scalable </w:t>
+      </w:r>
+      <w:r>
+        <w:rPr>
+          <w:b w:val="0"/>
+          <w:sz w:val="24"/>
+          <w:szCs w:val="24"/>
+        </w:rPr>
+        <w:t xml:space="preserve">software solutions </w:t>
+      </w:r>
+      <w:r>
+        <w:rPr>
+          <w:b w:val="0"/>
+          <w:sz w:val="24"/>
+          <w:szCs w:val="24"/>
+        </w:rPr>
+        <w:t>and microservices.</w:t>
       </w:r>
     </w:p>
     <w:p>
@@ -1646,31 +1705,39 @@
           <w:sz w:val="24"/>
           <w:szCs w:val="24"/>
         </w:rPr>
-        <w:t xml:space="preserve">Developed an </w:t>
-      </w:r>
-      <w:r>
-        <w:rPr>
-          <w:bCs w:val="0"/>
-          <w:sz w:val="24"/>
-          <w:szCs w:val="24"/>
-        </w:rPr>
-        <w:t>AI/ML-powered “Frequently Bought Together”</w:t>
-      </w:r>
-      <w:r>
-        <w:rPr>
-          <w:b w:val="0"/>
-          <w:sz w:val="24"/>
-          <w:szCs w:val="24"/>
-        </w:rPr>
-        <w:t xml:space="preserve"> widget, driving $110K+ in revenue</w:t>
-      </w:r>
-      <w:r>
-        <w:rPr>
-          <w:b w:val="0"/>
-          <w:sz w:val="24"/>
-          <w:szCs w:val="24"/>
-        </w:rPr>
-        <w:t>.</w:t>
+        <w:t xml:space="preserve">Automated </w:t>
+      </w:r>
+      <w:r>
+        <w:rPr>
+          <w:bCs w:val="0"/>
+          <w:sz w:val="24"/>
+          <w:szCs w:val="24"/>
+        </w:rPr>
+        <w:t>Amazon Same-Day Delivery</w:t>
+      </w:r>
+      <w:r>
+        <w:rPr>
+          <w:b w:val="0"/>
+          <w:sz w:val="24"/>
+          <w:szCs w:val="24"/>
+        </w:rPr>
+        <w:t xml:space="preserve"> catalog refresh, reducing update time </w:t>
+      </w:r>
+      <w:r>
+        <w:rPr>
+          <w:bCs w:val="0"/>
+          <w:sz w:val="24"/>
+          <w:szCs w:val="24"/>
+        </w:rPr>
+        <w:t>by 12 hours</w:t>
+      </w:r>
+      <w:r>
+        <w:rPr>
+          <w:b w:val="0"/>
+          <w:sz w:val="24"/>
+          <w:szCs w:val="24"/>
+        </w:rPr>
+        <w:t>, improving data freshness, and eliminating manual effort.</w:t>
       </w:r>
     </w:p>
     <w:p>
@@ -1695,31 +1762,15 @@
           <w:sz w:val="24"/>
           <w:szCs w:val="24"/>
         </w:rPr>
-        <w:t xml:space="preserve">Spearheaded the development of a high-throughput inventory catalog service, slashing ticket numbers </w:t>
-      </w:r>
-      <w:r>
-        <w:rPr>
-          <w:bCs w:val="0"/>
-          <w:sz w:val="24"/>
-          <w:szCs w:val="24"/>
-        </w:rPr>
-        <w:t xml:space="preserve">by 20% </w:t>
-      </w:r>
-      <w:r>
-        <w:rPr>
-          <w:b w:val="0"/>
-          <w:sz w:val="24"/>
-          <w:szCs w:val="24"/>
-        </w:rPr>
-        <w:t xml:space="preserve">and improving data freshness by over </w:t>
-      </w:r>
-      <w:r>
-        <w:rPr>
-          <w:bCs w:val="0"/>
-          <w:sz w:val="24"/>
-          <w:szCs w:val="24"/>
-        </w:rPr>
-        <w:t>10 hours.</w:t>
+        <w:t>Proactively refactored system logic to remove redundant API checks to an external service, improving efficiency and reducing latency</w:t>
+      </w:r>
+      <w:r>
+        <w:rPr>
+          <w:b w:val="0"/>
+          <w:sz w:val="24"/>
+          <w:szCs w:val="24"/>
+        </w:rPr>
+        <w:t>.</w:t>
       </w:r>
     </w:p>
     <w:p>
@@ -1744,31 +1795,47 @@
           <w:sz w:val="24"/>
           <w:szCs w:val="24"/>
         </w:rPr>
-        <w:t>Engineered</w:t>
-      </w:r>
-      <w:r>
-        <w:rPr>
-          <w:b w:val="0"/>
-          <w:sz w:val="24"/>
-          <w:szCs w:val="24"/>
-        </w:rPr>
-        <w:t xml:space="preserve"> CI/CD infrastructure design, complete with monitoring, </w:t>
-      </w:r>
-      <w:r>
-        <w:rPr>
-          <w:bCs w:val="0"/>
-          <w:sz w:val="24"/>
-          <w:szCs w:val="24"/>
-        </w:rPr>
-        <w:t>anomaly detection</w:t>
-      </w:r>
-      <w:r>
-        <w:rPr>
-          <w:b w:val="0"/>
-          <w:sz w:val="24"/>
-          <w:szCs w:val="24"/>
-        </w:rPr>
-        <w:t>, and alarms.</w:t>
+        <w:t xml:space="preserve">Developed an </w:t>
+      </w:r>
+      <w:r>
+        <w:rPr>
+          <w:bCs w:val="0"/>
+          <w:sz w:val="24"/>
+          <w:szCs w:val="24"/>
+        </w:rPr>
+        <w:t>ML-powered “Frequently Bought Together”</w:t>
+      </w:r>
+      <w:r>
+        <w:rPr>
+          <w:b w:val="0"/>
+          <w:sz w:val="24"/>
+          <w:szCs w:val="24"/>
+        </w:rPr>
+        <w:t xml:space="preserve"> widget, driving $1</w:t>
+      </w:r>
+      <w:r>
+        <w:rPr>
+          <w:b w:val="0"/>
+          <w:sz w:val="24"/>
+          <w:szCs w:val="24"/>
+        </w:rPr>
+        <w:t>0</w:t>
+      </w:r>
+      <w:r>
+        <w:rPr>
+          <w:b w:val="0"/>
+          <w:sz w:val="24"/>
+          <w:szCs w:val="24"/>
+        </w:rPr>
+        <w:t>0K+ in revenue</w:t>
+      </w:r>
+      <w:r>
+        <w:rPr>
+          <w:b w:val="0"/>
+          <w:sz w:val="24"/>
+          <w:szCs w:val="24"/>
+        </w:rPr>
+        <w:t>.</w:t>
       </w:r>
     </w:p>
     <w:p>
@@ -1793,7 +1860,31 @@
           <w:sz w:val="24"/>
           <w:szCs w:val="24"/>
         </w:rPr>
-        <w:t>Played a pivotal role in 24/7 on-call rotations, addressing cross-team production challenges.</w:t>
+        <w:t xml:space="preserve">Spearheaded the development of a high-throughput inventory catalog service, slashing ticket numbers </w:t>
+      </w:r>
+      <w:r>
+        <w:rPr>
+          <w:bCs w:val="0"/>
+          <w:sz w:val="24"/>
+          <w:szCs w:val="24"/>
+        </w:rPr>
+        <w:t xml:space="preserve">by 20% </w:t>
+      </w:r>
+      <w:r>
+        <w:rPr>
+          <w:b w:val="0"/>
+          <w:sz w:val="24"/>
+          <w:szCs w:val="24"/>
+        </w:rPr>
+        <w:t xml:space="preserve">and improving data freshness by over </w:t>
+      </w:r>
+      <w:r>
+        <w:rPr>
+          <w:bCs w:val="0"/>
+          <w:sz w:val="24"/>
+          <w:szCs w:val="24"/>
+        </w:rPr>
+        <w:t>10 hours.</w:t>
       </w:r>
     </w:p>
     <w:p>
@@ -1818,7 +1909,31 @@
           <w:sz w:val="24"/>
           <w:szCs w:val="24"/>
         </w:rPr>
-        <w:t>Oversaw extensive online feature experiments, leveraging feature flags (A/B tests) and production traffic.</w:t>
+        <w:t>Engineered</w:t>
+      </w:r>
+      <w:r>
+        <w:rPr>
+          <w:b w:val="0"/>
+          <w:sz w:val="24"/>
+          <w:szCs w:val="24"/>
+        </w:rPr>
+        <w:t xml:space="preserve"> CI/CD infrastructure design, complete with monitoring, </w:t>
+      </w:r>
+      <w:r>
+        <w:rPr>
+          <w:bCs w:val="0"/>
+          <w:sz w:val="24"/>
+          <w:szCs w:val="24"/>
+        </w:rPr>
+        <w:t>anomaly detection</w:t>
+      </w:r>
+      <w:r>
+        <w:rPr>
+          <w:b w:val="0"/>
+          <w:sz w:val="24"/>
+          <w:szCs w:val="24"/>
+        </w:rPr>
+        <w:t>, and alarms.</w:t>
       </w:r>
     </w:p>
     <w:p>
@@ -1843,72 +1958,7 @@
           <w:sz w:val="24"/>
           <w:szCs w:val="24"/>
         </w:rPr>
-        <w:t>Built automated ETL pipelines to deliver ML-driven data to Amazon widgets</w:t>
-      </w:r>
-      <w:r>
-        <w:rPr>
-          <w:b w:val="0"/>
-          <w:sz w:val="24"/>
-          <w:szCs w:val="24"/>
-        </w:rPr>
-        <w:t>.</w:t>
-      </w:r>
-    </w:p>
-    <w:p>
-      <w:pPr>
-        <w:pStyle w:val="Heading2"/>
-        <w:tabs>
-          <w:tab w:val="right" w:pos="10440"/>
-        </w:tabs>
-        <w:spacing w:before="120" w:after="60"/>
-        <w:ind w:left="0"/>
-        <w:rPr>
-          <w:sz w:val="25"/>
-          <w:szCs w:val="25"/>
-        </w:rPr>
-      </w:pPr>
-    </w:p>
-    <w:p>
-      <w:pPr>
-        <w:pStyle w:val="Heading2"/>
-        <w:tabs>
-          <w:tab w:val="right" w:pos="10440"/>
-        </w:tabs>
-        <w:spacing w:before="120" w:after="60"/>
-        <w:ind w:left="0"/>
-        <w:rPr>
-          <w:sz w:val="25"/>
-          <w:szCs w:val="25"/>
-        </w:rPr>
-      </w:pPr>
-      <w:r>
-        <w:rPr>
-          <w:sz w:val="25"/>
-          <w:szCs w:val="25"/>
-        </w:rPr>
-        <w:t>MICROSOFT</w:t>
-      </w:r>
-      <w:r>
-        <w:rPr>
-          <w:sz w:val="25"/>
-          <w:szCs w:val="25"/>
-        </w:rPr>
-        <w:t>, Redmond, WA, Software Development Engineer</w:t>
-      </w:r>
-      <w:r>
-        <w:rPr>
-          <w:sz w:val="25"/>
-          <w:szCs w:val="25"/>
-        </w:rPr>
-        <w:tab/>
-        <w:t xml:space="preserve">June 2021 – </w:t>
-      </w:r>
-      <w:r>
-        <w:rPr>
-          <w:sz w:val="25"/>
-          <w:szCs w:val="25"/>
-        </w:rPr>
-        <w:t>June 2022</w:t>
+        <w:t>Played a pivotal role in 24/7 on-call rotations, addressing cross-team production challenges.</w:t>
       </w:r>
     </w:p>
     <w:p>
@@ -1933,15 +1983,7 @@
           <w:sz w:val="24"/>
           <w:szCs w:val="24"/>
         </w:rPr>
-        <w:t>Spearheaded the global device management microservice, enhancing seamless device interactions</w:t>
-      </w:r>
-      <w:r>
-        <w:rPr>
-          <w:b w:val="0"/>
-          <w:sz w:val="24"/>
-          <w:szCs w:val="24"/>
-        </w:rPr>
-        <w:t>.</w:t>
+        <w:t>Oversaw extensive online feature experiments, leveraging feature flags (A/B tests) and production traffic.</w:t>
       </w:r>
     </w:p>
     <w:p>
@@ -1955,18 +1997,67 @@
         <w:ind w:left="273" w:hanging="187"/>
         <w:jc w:val="both"/>
         <w:rPr>
-          <w:b w:val="0"/>
-          <w:sz w:val="24"/>
-          <w:szCs w:val="24"/>
-        </w:rPr>
-      </w:pPr>
-      <w:r>
-        <w:rPr>
-          <w:b w:val="0"/>
-          <w:sz w:val="24"/>
-          <w:szCs w:val="24"/>
-        </w:rPr>
-        <w:t>Developed and implemented a system to dynamically execute Python scripts and manage dependencies for a vast network of routers.</w:t>
+          <w:sz w:val="25"/>
+          <w:szCs w:val="25"/>
+        </w:rPr>
+      </w:pPr>
+      <w:r>
+        <w:rPr>
+          <w:b w:val="0"/>
+          <w:sz w:val="24"/>
+          <w:szCs w:val="24"/>
+        </w:rPr>
+        <w:t>Built automated ETL pipelines to deliver ML-driven data to Amazon widgets.</w:t>
+      </w:r>
+      <w:r>
+        <w:rPr>
+          <w:sz w:val="25"/>
+          <w:szCs w:val="25"/>
+        </w:rPr>
+        <w:br w:type="page"/>
+      </w:r>
+    </w:p>
+    <w:p>
+      <w:pPr>
+        <w:pStyle w:val="Heading2"/>
+        <w:tabs>
+          <w:tab w:val="right" w:pos="10440"/>
+        </w:tabs>
+        <w:spacing w:before="120" w:after="60"/>
+        <w:ind w:left="0"/>
+        <w:rPr>
+          <w:sz w:val="25"/>
+          <w:szCs w:val="25"/>
+        </w:rPr>
+      </w:pPr>
+      <w:r>
+        <w:rPr>
+          <w:sz w:val="25"/>
+          <w:szCs w:val="25"/>
+        </w:rPr>
+        <w:t>MICROSOFT</w:t>
+      </w:r>
+      <w:r>
+        <w:rPr>
+          <w:sz w:val="25"/>
+          <w:szCs w:val="25"/>
+        </w:rPr>
+        <w:t>, Redmond, WA, Software Development Engineer</w:t>
+      </w:r>
+      <w:r>
+        <w:rPr>
+          <w:sz w:val="25"/>
+          <w:szCs w:val="25"/>
+        </w:rPr>
+        <w:tab/>
+        <w:t xml:space="preserve">June 2021 – </w:t>
+      </w:r>
+      <w:r>
+        <w:rPr>
+          <w:sz w:val="25"/>
+          <w:szCs w:val="25"/>
+        </w:rPr>
+        <w:t>June 2022</w:t>
       </w:r>
     </w:p>
     <w:p>
@@ -1991,23 +2082,15 @@
           <w:sz w:val="24"/>
           <w:szCs w:val="24"/>
         </w:rPr>
-        <w:t xml:space="preserve">Established </w:t>
-      </w:r>
-      <w:r>
-        <w:rPr>
-          <w:b w:val="0"/>
-          <w:sz w:val="24"/>
-          <w:szCs w:val="24"/>
-        </w:rPr>
-        <w:t xml:space="preserve">KPIs </w:t>
-      </w:r>
-      <w:r>
-        <w:rPr>
-          <w:b w:val="0"/>
-          <w:sz w:val="24"/>
-          <w:szCs w:val="24"/>
-        </w:rPr>
-        <w:t>and monitoring tools for emerging services overseeing thousands of devices.</w:t>
+        <w:t>Spearheaded the global device management microservice, enhancing seamless device interactions</w:t>
+      </w:r>
+      <w:r>
+        <w:rPr>
+          <w:b w:val="0"/>
+          <w:sz w:val="24"/>
+          <w:szCs w:val="24"/>
+        </w:rPr>
+        <w:t>.</w:t>
       </w:r>
     </w:p>
     <w:p>
@@ -2032,23 +2115,7 @@
           <w:sz w:val="24"/>
           <w:szCs w:val="24"/>
         </w:rPr>
-        <w:t xml:space="preserve">Participated in </w:t>
-      </w:r>
-      <w:r>
-        <w:rPr>
-          <w:bCs w:val="0"/>
-          <w:sz w:val="24"/>
-          <w:szCs w:val="24"/>
-        </w:rPr>
-        <w:t>24/7 on-call rotations</w:t>
-      </w:r>
-      <w:r>
-        <w:rPr>
-          <w:b w:val="0"/>
-          <w:sz w:val="24"/>
-          <w:szCs w:val="24"/>
-        </w:rPr>
-        <w:t xml:space="preserve"> to troubleshoot production issues across cross-functional teams.</w:t>
+        <w:t>Developed and implemented a system to dynamically execute Python scripts and manage dependencies for a vast network of routers.</w:t>
       </w:r>
     </w:p>
     <w:p>
@@ -2063,37 +2130,33 @@
         <w:jc w:val="both"/>
         <w:rPr>
           <w:b w:val="0"/>
-          <w:bCs w:val="0"/>
-          <w:sz w:val="24"/>
-          <w:szCs w:val="24"/>
-        </w:rPr>
-      </w:pPr>
-      <w:r>
-        <w:rPr>
-          <w:b w:val="0"/>
-          <w:bCs w:val="0"/>
-          <w:sz w:val="24"/>
-          <w:szCs w:val="24"/>
-        </w:rPr>
-        <w:t xml:space="preserve">Conducted deep-dive root cause analyses for production incidents, </w:t>
-      </w:r>
-      <w:r>
-        <w:rPr>
-          <w:b w:val="0"/>
-          <w:bCs w:val="0"/>
-          <w:sz w:val="24"/>
-          <w:szCs w:val="24"/>
-        </w:rPr>
-        <w:t xml:space="preserve">for </w:t>
-      </w:r>
-      <w:r>
-        <w:rPr>
-          <w:b w:val="0"/>
-          <w:bCs w:val="0"/>
-          <w:sz w:val="24"/>
-          <w:szCs w:val="24"/>
-        </w:rPr>
-        <w:t>long-term stability improvements.</w:t>
+          <w:sz w:val="24"/>
+          <w:szCs w:val="24"/>
+        </w:rPr>
+      </w:pPr>
+      <w:r>
+        <w:rPr>
+          <w:b w:val="0"/>
+          <w:sz w:val="24"/>
+          <w:szCs w:val="24"/>
+        </w:rPr>
+        <w:t xml:space="preserve">Established </w:t>
+      </w:r>
+      <w:r>
+        <w:rPr>
+          <w:b w:val="0"/>
+          <w:sz w:val="24"/>
+          <w:szCs w:val="24"/>
+        </w:rPr>
+        <w:t xml:space="preserve">KPIs </w:t>
+      </w:r>
+      <w:r>
+        <w:rPr>
+          <w:b w:val="0"/>
+          <w:sz w:val="24"/>
+          <w:szCs w:val="24"/>
+        </w:rPr>
+        <w:t>and monitoring tools for emerging services overseeing thousands of devices.</w:t>
       </w:r>
     </w:p>
     <w:p>
@@ -2118,23 +2181,23 @@
           <w:sz w:val="24"/>
           <w:szCs w:val="24"/>
         </w:rPr>
-        <w:t xml:space="preserve">Reduced new device configuration time </w:t>
-      </w:r>
-      <w:r>
-        <w:rPr>
-          <w:bCs w:val="0"/>
-          <w:sz w:val="24"/>
-          <w:szCs w:val="24"/>
-        </w:rPr>
-        <w:t>by 50%</w:t>
-      </w:r>
-      <w:r>
-        <w:rPr>
-          <w:b w:val="0"/>
-          <w:sz w:val="24"/>
-          <w:szCs w:val="24"/>
-        </w:rPr>
-        <w:t xml:space="preserve"> through advanced caching optimizations.</w:t>
+        <w:t xml:space="preserve">Participated in </w:t>
+      </w:r>
+      <w:r>
+        <w:rPr>
+          <w:bCs w:val="0"/>
+          <w:sz w:val="24"/>
+          <w:szCs w:val="24"/>
+        </w:rPr>
+        <w:t>24/7 on-call rotations</w:t>
+      </w:r>
+      <w:r>
+        <w:rPr>
+          <w:b w:val="0"/>
+          <w:sz w:val="24"/>
+          <w:szCs w:val="24"/>
+        </w:rPr>
+        <w:t xml:space="preserve"> to troubleshoot production issues across cross-functional teams.</w:t>
       </w:r>
     </w:p>
     <w:p>
@@ -2149,6 +2212,93 @@
         <w:jc w:val="both"/>
         <w:rPr>
           <w:b w:val="0"/>
+          <w:bCs w:val="0"/>
+          <w:sz w:val="24"/>
+          <w:szCs w:val="24"/>
+        </w:rPr>
+      </w:pPr>
+      <w:r>
+        <w:rPr>
+          <w:b w:val="0"/>
+          <w:bCs w:val="0"/>
+          <w:sz w:val="24"/>
+          <w:szCs w:val="24"/>
+        </w:rPr>
+        <w:t xml:space="preserve">Conducted deep-dive root cause analyses for production incidents, </w:t>
+      </w:r>
+      <w:r>
+        <w:rPr>
+          <w:b w:val="0"/>
+          <w:bCs w:val="0"/>
+          <w:sz w:val="24"/>
+          <w:szCs w:val="24"/>
+        </w:rPr>
+        <w:t xml:space="preserve">for </w:t>
+      </w:r>
+      <w:r>
+        <w:rPr>
+          <w:b w:val="0"/>
+          <w:bCs w:val="0"/>
+          <w:sz w:val="24"/>
+          <w:szCs w:val="24"/>
+        </w:rPr>
+        <w:t>long-term stability improvements.</w:t>
+      </w:r>
+    </w:p>
+    <w:p>
+      <w:pPr>
+        <w:pStyle w:val="Heading2"/>
+        <w:numPr>
+          <w:ilvl w:val="0"/>
+          <w:numId w:val="6"/>
+        </w:numPr>
+        <w:spacing w:before="0"/>
+        <w:ind w:left="273" w:hanging="187"/>
+        <w:jc w:val="both"/>
+        <w:rPr>
+          <w:b w:val="0"/>
+          <w:sz w:val="24"/>
+          <w:szCs w:val="24"/>
+        </w:rPr>
+      </w:pPr>
+      <w:r>
+        <w:rPr>
+          <w:b w:val="0"/>
+          <w:sz w:val="24"/>
+          <w:szCs w:val="24"/>
+        </w:rPr>
+        <w:lastRenderedPageBreak/>
+        <w:t xml:space="preserve">Reduced new device configuration time </w:t>
+      </w:r>
+      <w:r>
+        <w:rPr>
+          <w:bCs w:val="0"/>
+          <w:sz w:val="24"/>
+          <w:szCs w:val="24"/>
+        </w:rPr>
+        <w:t>by 50%</w:t>
+      </w:r>
+      <w:r>
+        <w:rPr>
+          <w:b w:val="0"/>
+          <w:sz w:val="24"/>
+          <w:szCs w:val="24"/>
+        </w:rPr>
+        <w:t xml:space="preserve"> through advanced caching optimizations.</w:t>
+      </w:r>
+    </w:p>
+    <w:p>
+      <w:pPr>
+        <w:pStyle w:val="Heading2"/>
+        <w:numPr>
+          <w:ilvl w:val="0"/>
+          <w:numId w:val="6"/>
+        </w:numPr>
+        <w:spacing w:before="0"/>
+        <w:ind w:left="273" w:hanging="187"/>
+        <w:jc w:val="both"/>
+        <w:rPr>
+          <w:b w:val="0"/>
           <w:sz w:val="24"/>
           <w:szCs w:val="24"/>
         </w:rPr>
@@ -2567,6 +2717,7 @@
           <w:sz w:val="24"/>
           <w:szCs w:val="24"/>
         </w:rPr>
+        <w:lastRenderedPageBreak/>
         <w:t>Engineered Intel Saffron’s Java-based REST API for AI services, integrating advanced security protocols and complex classification and recommendation modules.</w:t>
       </w:r>
     </w:p>
@@ -2885,6 +3036,14 @@
           <w:szCs w:val="24"/>
         </w:rPr>
         <w:t>Millia</w:t>
+      </w:r>
+      <w:r>
+        <w:rPr>
+          <w:b/>
+          <w:sz w:val="24"/>
+          <w:szCs w:val="24"/>
+        </w:rPr>
+        <w:t xml:space="preserve"> Islamia</w:t>
       </w:r>
       <w:r>
         <w:rPr>
@@ -5014,6 +5173,37 @@
       <w:lang w:bidi="en-US"/>
     </w:rPr>
   </w:style>
+  <w:style w:type="paragraph" w:styleId="NormalWeb">
+    <w:name w:val="Normal (Web)"/>
+    <w:basedOn w:val="Normal"/>
+    <w:uiPriority w:val="99"/>
+    <w:semiHidden/>
+    <w:unhideWhenUsed/>
+    <w:rsid w:val="00317466"/>
+    <w:pPr>
+      <w:widowControl/>
+      <w:autoSpaceDE/>
+      <w:autoSpaceDN/>
+      <w:spacing w:before="100" w:beforeAutospacing="1" w:after="100" w:afterAutospacing="1"/>
+    </w:pPr>
+    <w:rPr>
+      <w:rFonts w:ascii="Times New Roman" w:eastAsia="Times New Roman" w:hAnsi="Times New Roman" w:cs="Times New Roman"/>
+      <w:sz w:val="24"/>
+      <w:szCs w:val="24"/>
+      <w:lang w:bidi="ar-SA"/>
+    </w:rPr>
+  </w:style>
+  <w:style w:type="character" w:styleId="Strong">
+    <w:name w:val="Strong"/>
+    <w:basedOn w:val="DefaultParagraphFont"/>
+    <w:uiPriority w:val="22"/>
+    <w:qFormat/>
+    <w:rsid w:val="00317466"/>
+    <w:rPr>
+      <w:b/>
+      <w:bCs/>
+    </w:rPr>
+  </w:style>
 </w:styles>
 </file>
 
@@ -5539,16 +5729,16 @@
 <file path=customXml/itemProps1.xml><?xml version="1.0" encoding="utf-8"?>
 <ds:datastoreItem xmlns:ds="http://schemas.openxmlformats.org/officeDocument/2006/customXml" ds:itemID="{83F54608-22A7-4AF5-943D-E29461CC7B4C}">
   <ds:schemaRefs>
+    <ds:schemaRef ds:uri="http://purl.org/dc/elements/1.1/"/>
     <ds:schemaRef ds:uri="http://purl.org/dc/dcmitype/"/>
+    <ds:schemaRef ds:uri="http://purl.org/dc/terms/"/>
+    <ds:schemaRef ds:uri="http://schemas.microsoft.com/office/2006/metadata/properties"/>
+    <ds:schemaRef ds:uri="9237417f-6a90-4707-b345-f61fa45bd513"/>
     <ds:schemaRef ds:uri="http://schemas.microsoft.com/office/2006/documentManagement/types"/>
-    <ds:schemaRef ds:uri="http://www.w3.org/XML/1998/namespace"/>
     <ds:schemaRef ds:uri="http://schemas.openxmlformats.org/package/2006/metadata/core-properties"/>
     <ds:schemaRef ds:uri="http://schemas.microsoft.com/office/infopath/2007/PartnerControls"/>
-    <ds:schemaRef ds:uri="http://purl.org/dc/elements/1.1/"/>
-    <ds:schemaRef ds:uri="http://schemas.microsoft.com/office/2006/metadata/properties"/>
     <ds:schemaRef ds:uri="9a6bc8ff-0751-4fb5-b019-c7731e2305e0"/>
-    <ds:schemaRef ds:uri="9237417f-6a90-4707-b345-f61fa45bd513"/>
-    <ds:schemaRef ds:uri="http://purl.org/dc/terms/"/>
+    <ds:schemaRef ds:uri="http://www.w3.org/XML/1998/namespace"/>
   </ds:schemaRefs>
 </ds:datastoreItem>
 </file>

</xml_diff>